<commit_message>
Commit new response letter from DB
</commit_message>
<xml_diff>
--- a/submissions/5-proceedings-b/creating-words-v1-response.docx
+++ b/submissions/5-proceedings-b/creating-words-v1-response.docx
@@ -102,7 +102,29 @@
           <w:szCs w:val="20"/>
           <w:shd w:val="clear" w:color="auto" w:fill="FFFFFF"/>
         </w:rPr>
-        <w:t>was whether our paper addresses a fundamental biological principle. The fundamental biological principle our paper addresses is whether the ability to vocally imitate is important for understanding language evolution. We have added a new introductory paragraph that highlights this point, and more properly situates our findings for the audience of Proceedings B.</w:t>
+        <w:t xml:space="preserve">was whether our paper addresses a fundamental biological principle. The fundamental biological principle our paper addresses is whether the ability to vocally imitate is important for understanding language evolution. We have added a new introductory paragraph that more properly situates our </w:t>
+      </w:r>
+      <w:r>
+        <w:rPr>
+          <w:rFonts w:ascii="Helvetica" w:eastAsia="Times New Roman" w:hAnsi="Helvetica" w:cs="Times New Roman"/>
+          <w:color w:val="212121"/>
+          <w:sz w:val="20"/>
+          <w:szCs w:val="20"/>
+          <w:shd w:val="clear" w:color="auto" w:fill="FFFFFF"/>
+        </w:rPr>
+        <w:t xml:space="preserve">work </w:t>
+      </w:r>
+      <w:bookmarkStart w:id="1" w:name="_GoBack"/>
+      <w:bookmarkEnd w:id="1"/>
+      <w:r>
+        <w:rPr>
+          <w:rFonts w:ascii="Helvetica" w:eastAsia="Times New Roman" w:hAnsi="Helvetica" w:cs="Times New Roman"/>
+          <w:color w:val="212121"/>
+          <w:sz w:val="20"/>
+          <w:szCs w:val="20"/>
+          <w:shd w:val="clear" w:color="auto" w:fill="FFFFFF"/>
+        </w:rPr>
+        <w:t>for the audience of Proceedings B.</w:t>
       </w:r>
     </w:p>
     <w:p>
@@ -585,8 +607,200 @@
           <w:szCs w:val="20"/>
           <w:shd w:val="clear" w:color="auto" w:fill="FFFFFF"/>
         </w:rPr>
-        <w:t xml:space="preserve">Still, unsurprising findings can be informative about language evolution. Here, however, I also have a problem. In addition to the usual difficulty in making any sort of claim concerning language origin and evolution starting from modern humans (who already know a language), the present findings do not allow us to claim that imitation in vocalizations is a sine qua non, nor that they have been the first step. They do not falsify the possibility that gesture came first, nor that a combination of gesture and vocalization was key. They simply show that imitation in vocalization might have played a part. Thus, I find the argument proposed in the paper not to be fully justified </w:t>
-      </w:r>
+        <w:t>Still, unsurprising findings can be informative about language evolution. Here, however, I also have a problem. In addition to the usual difficulty in making any sort of claim concerning language origin and evolution starting from modern humans (who already know a language), the present findings do not allow us to claim that imitation in vocalizations is a sine qua non, nor that they have been the first step. They do not falsify the possibility that gesture came first, nor that a combination of gesture and vocalization was key. They simply show that imitation in vocalization might have played a part. Thus, I find the argument proposed in the paper not to be fully justified on the basis of the findings.</w:t>
+      </w:r>
+      <w:r>
+        <w:rPr>
+          <w:rFonts w:ascii="Helvetica" w:eastAsia="Times New Roman" w:hAnsi="Helvetica" w:cs="Times New Roman"/>
+          <w:color w:val="212121"/>
+          <w:sz w:val="20"/>
+          <w:szCs w:val="20"/>
+        </w:rPr>
+        <w:br/>
+      </w:r>
+    </w:p>
+    <w:p>
+      <w:pPr>
+        <w:rPr>
+          <w:rFonts w:ascii="Helvetica" w:eastAsia="Times New Roman" w:hAnsi="Helvetica" w:cs="Times New Roman"/>
+          <w:color w:val="212121"/>
+          <w:sz w:val="20"/>
+          <w:szCs w:val="20"/>
+        </w:rPr>
+      </w:pPr>
+      <w:r>
+        <w:rPr>
+          <w:rFonts w:ascii="Helvetica" w:eastAsia="Times New Roman" w:hAnsi="Helvetica" w:cs="Times New Roman"/>
+          <w:color w:val="212121"/>
+          <w:sz w:val="20"/>
+          <w:szCs w:val="20"/>
+        </w:rPr>
+        <w:lastRenderedPageBreak/>
+        <w:t xml:space="preserve">We take the Reviewer’s point that our hypothesis about the formation of conventional words from vocal imitations is </w:t>
+      </w:r>
+      <w:r>
+        <w:rPr>
+          <w:rFonts w:ascii="Helvetica" w:eastAsia="Times New Roman" w:hAnsi="Helvetica" w:cs="Times New Roman"/>
+          <w:color w:val="212121"/>
+          <w:sz w:val="20"/>
+          <w:szCs w:val="20"/>
+        </w:rPr>
+        <w:t>not new</w:t>
+      </w:r>
+      <w:r>
+        <w:rPr>
+          <w:rFonts w:ascii="Helvetica" w:eastAsia="Times New Roman" w:hAnsi="Helvetica" w:cs="Times New Roman"/>
+          <w:color w:val="212121"/>
+          <w:sz w:val="20"/>
+          <w:szCs w:val="20"/>
+        </w:rPr>
+        <w:t xml:space="preserve"> </w:t>
+      </w:r>
+      <w:r>
+        <w:rPr>
+          <w:rFonts w:ascii="Helvetica" w:eastAsia="Times New Roman" w:hAnsi="Helvetica" w:cs="Times New Roman"/>
+          <w:color w:val="212121"/>
+          <w:sz w:val="20"/>
+          <w:szCs w:val="20"/>
+        </w:rPr>
+        <w:t>(</w:t>
+      </w:r>
+      <w:r>
+        <w:rPr>
+          <w:rFonts w:ascii="Helvetica" w:eastAsia="Times New Roman" w:hAnsi="Helvetica" w:cs="Times New Roman"/>
+          <w:color w:val="212121"/>
+          <w:sz w:val="20"/>
+          <w:szCs w:val="20"/>
+        </w:rPr>
+        <w:t>although we do believe we are the first to attempt to document the transition from vocal imitations to conventional words</w:t>
+      </w:r>
+      <w:r>
+        <w:rPr>
+          <w:rFonts w:ascii="Helvetica" w:eastAsia="Times New Roman" w:hAnsi="Helvetica" w:cs="Times New Roman"/>
+          <w:color w:val="212121"/>
+          <w:sz w:val="20"/>
+          <w:szCs w:val="20"/>
+        </w:rPr>
+        <w:t xml:space="preserve"> in a lab study</w:t>
+      </w:r>
+      <w:r>
+        <w:rPr>
+          <w:rFonts w:ascii="Helvetica" w:eastAsia="Times New Roman" w:hAnsi="Helvetica" w:cs="Times New Roman"/>
+          <w:color w:val="212121"/>
+          <w:sz w:val="20"/>
+          <w:szCs w:val="20"/>
+        </w:rPr>
+        <w:t>)</w:t>
+      </w:r>
+      <w:r>
+        <w:rPr>
+          <w:rFonts w:ascii="Helvetica" w:eastAsia="Times New Roman" w:hAnsi="Helvetica" w:cs="Times New Roman"/>
+          <w:color w:val="212121"/>
+          <w:sz w:val="20"/>
+          <w:szCs w:val="20"/>
+        </w:rPr>
+        <w:t>. We also agree that these findings do not directly falsify other hypotheses about language evolution, namely the role of gesture. In light of these points, we have qualified our main argument not to be the final story about how language evolved, but a specific test of the minimal conditions under which vocal imitations might give rise to conventional words.</w:t>
+      </w:r>
+      <w:r>
+        <w:rPr>
+          <w:rFonts w:ascii="Helvetica" w:eastAsia="Times New Roman" w:hAnsi="Helvetica" w:cs="Times New Roman"/>
+          <w:color w:val="212121"/>
+          <w:sz w:val="20"/>
+          <w:szCs w:val="20"/>
+        </w:rPr>
+        <w:t xml:space="preserve"> In the introduction, we now state our research question as follows:</w:t>
+      </w:r>
+    </w:p>
+    <w:p>
+      <w:pPr>
+        <w:rPr>
+          <w:rFonts w:ascii="Helvetica" w:eastAsia="Times New Roman" w:hAnsi="Helvetica" w:cs="Times New Roman"/>
+          <w:color w:val="212121"/>
+          <w:sz w:val="20"/>
+          <w:szCs w:val="20"/>
+        </w:rPr>
+      </w:pPr>
+    </w:p>
+    <w:p>
+      <w:pPr>
+        <w:ind w:left="720" w:firstLine="720"/>
+        <w:rPr>
+          <w:rFonts w:ascii="Helvetica" w:hAnsi="Helvetica"/>
+          <w:sz w:val="20"/>
+          <w:szCs w:val="20"/>
+        </w:rPr>
+      </w:pPr>
+      <w:r>
+        <w:rPr>
+          <w:rFonts w:ascii="Helvetica" w:hAnsi="Helvetica"/>
+          <w:sz w:val="20"/>
+          <w:szCs w:val="20"/>
+        </w:rPr>
+        <w:t>Thus, converging evidence suggests that people can use vocal imitation as an effective means of communication. At the same time, vocal imitations are not words. If vocal imitation played a role in the origin of some spoken words, then it is necessary to identify the minimal conditions under which vocal imitations can give rise to words that can be integrated into the vocabulary of a language. In this research we ask whether the intention to communicate is necessary for establishing linguistic convention, or whether vocal imitations might transition to more word-like forms through sheer repetition --- without an explicit communicative goal. To answer this question, we recruited participants to play an online version of the children's game of "Telephone".</w:t>
+      </w:r>
+      <w:r>
+        <w:rPr>
+          <w:rFonts w:ascii="Helvetica" w:hAnsi="Helvetica"/>
+          <w:sz w:val="20"/>
+          <w:szCs w:val="20"/>
+        </w:rPr>
+        <w:t xml:space="preserve"> …</w:t>
+      </w:r>
+    </w:p>
+    <w:p>
+      <w:pPr>
+        <w:rPr>
+          <w:rFonts w:ascii="Helvetica" w:hAnsi="Helvetica"/>
+          <w:sz w:val="20"/>
+          <w:szCs w:val="20"/>
+        </w:rPr>
+      </w:pPr>
+    </w:p>
+    <w:p>
+      <w:pPr>
+        <w:rPr>
+          <w:rFonts w:ascii="Helvetica" w:hAnsi="Helvetica"/>
+          <w:sz w:val="20"/>
+          <w:szCs w:val="20"/>
+        </w:rPr>
+      </w:pPr>
+      <w:r>
+        <w:rPr>
+          <w:rFonts w:ascii="Helvetica" w:hAnsi="Helvetica"/>
+          <w:sz w:val="20"/>
+          <w:szCs w:val="20"/>
+        </w:rPr>
+        <w:t xml:space="preserve">We also </w:t>
+      </w:r>
+      <w:r>
+        <w:rPr>
+          <w:rFonts w:ascii="Helvetica" w:hAnsi="Helvetica"/>
+          <w:sz w:val="20"/>
+          <w:szCs w:val="20"/>
+        </w:rPr>
+        <w:t>included a paragraph discussing the implication of our results for theories of language evolution that involve gesture.</w:t>
+      </w:r>
+    </w:p>
+    <w:p>
+      <w:pPr>
+        <w:rPr>
+          <w:rFonts w:ascii="Helvetica" w:eastAsia="Times New Roman" w:hAnsi="Helvetica" w:cs="Times New Roman"/>
+          <w:color w:val="212121"/>
+          <w:sz w:val="20"/>
+          <w:szCs w:val="20"/>
+          <w:highlight w:val="yellow"/>
+        </w:rPr>
+      </w:pPr>
+      <w:r>
+        <w:rPr>
+          <w:rFonts w:ascii="Helvetica" w:eastAsia="Times New Roman" w:hAnsi="Helvetica" w:cs="Times New Roman"/>
+          <w:color w:val="212121"/>
+          <w:sz w:val="20"/>
+          <w:szCs w:val="20"/>
+        </w:rPr>
+        <w:br/>
+      </w:r>
+      <w:commentRangeStart w:id="2"/>
       <w:r>
         <w:rPr>
           <w:rFonts w:ascii="Helvetica" w:eastAsia="Times New Roman" w:hAnsi="Helvetica" w:cs="Times New Roman"/>
@@ -596,46 +810,421 @@
           <w:szCs w:val="20"/>
           <w:shd w:val="clear" w:color="auto" w:fill="FFFFFF"/>
         </w:rPr>
-        <w:lastRenderedPageBreak/>
-        <w:t>on the basis of the findings.</w:t>
-      </w:r>
-      <w:r>
-        <w:rPr>
-          <w:rFonts w:ascii="Helvetica" w:eastAsia="Times New Roman" w:hAnsi="Helvetica" w:cs="Times New Roman"/>
-          <w:color w:val="212121"/>
-          <w:sz w:val="20"/>
-          <w:szCs w:val="20"/>
+        <w:t>2. There is by now an important tradition within language studies in using the method presented here in Experiment 1 (and multiple variations on this methods). This method is referred as iterated learning has been introduced by Simon Kirby and colleagues (Kirby et al., 2008). It is rather puzzling that the present paper does not make any reference to the previous papers, to the name of the paradigm and, importantly, to the learning mechanisms that have abundantly discussed in the literature as underscoring the processes simulated with the use of this paradigm. This, in my mind, is especially important. On line 419, they write “Our results show that through simple repetition...”, which seems to me to trivialise what is going on in the study. In fact, they don’t really address what is going on – what the learning mechanisms may be that give rise to rendering imitations more word-like through generations. It seems strange to me to use a very particular and well-discussed experimental paradigm and then not discuss at all why you used it or what the effects of it are.</w:t>
+      </w:r>
+      <w:commentRangeEnd w:id="2"/>
+      <w:r>
+        <w:rPr>
+          <w:rStyle w:val="CommentReference"/>
+        </w:rPr>
+        <w:commentReference w:id="2"/>
+      </w:r>
+      <w:r>
+        <w:rPr>
+          <w:rFonts w:ascii="Helvetica" w:eastAsia="Times New Roman" w:hAnsi="Helvetica" w:cs="Times New Roman"/>
+          <w:color w:val="212121"/>
+          <w:sz w:val="20"/>
+          <w:szCs w:val="20"/>
+          <w:highlight w:val="yellow"/>
         </w:rPr>
         <w:br/>
       </w:r>
-    </w:p>
-    <w:p>
-      <w:pPr>
-        <w:rPr>
-          <w:rFonts w:ascii="Helvetica" w:eastAsia="Times New Roman" w:hAnsi="Helvetica" w:cs="Times New Roman"/>
-          <w:color w:val="212121"/>
-          <w:sz w:val="20"/>
-          <w:szCs w:val="20"/>
-        </w:rPr>
-      </w:pPr>
-      <w:r>
-        <w:rPr>
-          <w:rFonts w:ascii="Helvetica" w:eastAsia="Times New Roman" w:hAnsi="Helvetica" w:cs="Times New Roman"/>
-          <w:color w:val="212121"/>
-          <w:sz w:val="20"/>
-          <w:szCs w:val="20"/>
-        </w:rPr>
-        <w:t xml:space="preserve">We take the Reviewer’s point that our hypothesis about the formation of conventional words from vocal imitations is </w:t>
-      </w:r>
-      <w:r>
-        <w:rPr>
-          <w:rFonts w:ascii="Helvetica" w:eastAsia="Times New Roman" w:hAnsi="Helvetica" w:cs="Times New Roman"/>
-          <w:color w:val="212121"/>
-          <w:sz w:val="20"/>
-          <w:szCs w:val="20"/>
-        </w:rPr>
-        <w:t>not new</w:t>
-      </w:r>
+      <w:r>
+        <w:rPr>
+          <w:rFonts w:ascii="Helvetica" w:eastAsia="Times New Roman" w:hAnsi="Helvetica" w:cs="Times New Roman"/>
+          <w:color w:val="212121"/>
+          <w:sz w:val="20"/>
+          <w:szCs w:val="20"/>
+          <w:highlight w:val="yellow"/>
+        </w:rPr>
+        <w:br/>
+      </w:r>
+      <w:commentRangeStart w:id="3"/>
+      <w:r>
+        <w:rPr>
+          <w:rFonts w:ascii="Helvetica" w:eastAsia="Times New Roman" w:hAnsi="Helvetica" w:cs="Times New Roman"/>
+          <w:i/>
+          <w:color w:val="212121"/>
+          <w:sz w:val="20"/>
+          <w:szCs w:val="20"/>
+          <w:shd w:val="clear" w:color="auto" w:fill="FFFFFF"/>
+        </w:rPr>
+        <w:t>3. The authors call ‘imitative’ what, in the literature is more commonly referred as ‘iconic”. They do not define what they mean by ‘imitative’ nor whether ‘imitative’ is still a correct label to use for the word-like productions that they observe in later generations (where the vocalizations are indeed less imitative). This is an important point if we want to understand the mechanisms that underscore the effects found.</w:t>
+      </w:r>
+      <w:commentRangeEnd w:id="3"/>
+      <w:r>
+        <w:rPr>
+          <w:rStyle w:val="CommentReference"/>
+        </w:rPr>
+        <w:commentReference w:id="3"/>
+      </w:r>
+      <w:r>
+        <w:rPr>
+          <w:rFonts w:ascii="Helvetica" w:eastAsia="Times New Roman" w:hAnsi="Helvetica" w:cs="Times New Roman"/>
+          <w:color w:val="212121"/>
+          <w:sz w:val="20"/>
+          <w:szCs w:val="20"/>
+          <w:highlight w:val="yellow"/>
+        </w:rPr>
+        <w:br/>
+      </w:r>
+      <w:r>
+        <w:rPr>
+          <w:rFonts w:ascii="Helvetica" w:eastAsia="Times New Roman" w:hAnsi="Helvetica" w:cs="Times New Roman"/>
+          <w:color w:val="212121"/>
+          <w:sz w:val="20"/>
+          <w:szCs w:val="20"/>
+          <w:highlight w:val="yellow"/>
+        </w:rPr>
+        <w:br/>
+      </w:r>
+      <w:r>
+        <w:rPr>
+          <w:rFonts w:ascii="Helvetica" w:eastAsia="Times New Roman" w:hAnsi="Helvetica" w:cs="Times New Roman"/>
+          <w:i/>
+          <w:color w:val="212121"/>
+          <w:sz w:val="20"/>
+          <w:szCs w:val="20"/>
+          <w:highlight w:val="green"/>
+          <w:shd w:val="clear" w:color="auto" w:fill="FFFFFF"/>
+        </w:rPr>
+        <w:t>4. I am unsure about the reasoning behind experiment 3. They argue that if vocalizations are more word-like, then they should more likely refer to categories rather than specific exemplars. I am always uneasy when talking about categorization levels as we do not know, really, whether the specific sounds within each category might already be categories standing for various tokens of the same type. That having been said, I know that some people have argued that iconicity is at the level of categories, not exemplars (e.g., Monagham, 2012). However, we also know that speakers may have more or fewer specific labels within a category (e.g., Eskimos have 10 different words for snow, English speakers only have one) depending upon whether it is important to differentiate or not. Hence one can argue that there is a bias toward category-level labels just because making finer distinctions is not so relevant to the task.</w:t>
+      </w:r>
+      <w:r>
+        <w:rPr>
+          <w:rFonts w:ascii="Helvetica" w:eastAsia="Times New Roman" w:hAnsi="Helvetica" w:cs="Times New Roman"/>
+          <w:color w:val="212121"/>
+          <w:sz w:val="20"/>
+          <w:szCs w:val="20"/>
+          <w:highlight w:val="yellow"/>
+        </w:rPr>
+        <w:br/>
+      </w:r>
+    </w:p>
+    <w:p>
+      <w:pPr>
+        <w:rPr>
+          <w:rFonts w:ascii="Helvetica" w:eastAsia="Times New Roman" w:hAnsi="Helvetica" w:cs="Times New Roman"/>
+          <w:color w:val="212121"/>
+          <w:sz w:val="20"/>
+          <w:szCs w:val="20"/>
+        </w:rPr>
+      </w:pPr>
+      <w:r>
+        <w:rPr>
+          <w:rFonts w:ascii="Helvetica" w:eastAsia="Times New Roman" w:hAnsi="Helvetica" w:cs="Times New Roman"/>
+          <w:color w:val="212121"/>
+          <w:sz w:val="20"/>
+          <w:szCs w:val="20"/>
+        </w:rPr>
+        <w:t xml:space="preserve">We have clarified the rationale behind experiment 3. Categorical reference is one of the key design </w:t>
+      </w:r>
+      <w:r>
+        <w:rPr>
+          <w:rFonts w:ascii="Helvetica" w:eastAsia="Times New Roman" w:hAnsi="Helvetica" w:cs="Times New Roman"/>
+          <w:color w:val="212121"/>
+          <w:sz w:val="20"/>
+          <w:szCs w:val="20"/>
+        </w:rPr>
+        <w:t>feature</w:t>
+      </w:r>
+      <w:r>
+        <w:rPr>
+          <w:rFonts w:ascii="Helvetica" w:eastAsia="Times New Roman" w:hAnsi="Helvetica" w:cs="Times New Roman"/>
+          <w:color w:val="212121"/>
+          <w:sz w:val="20"/>
+          <w:szCs w:val="20"/>
+        </w:rPr>
+        <w:t>s</w:t>
+      </w:r>
+      <w:r>
+        <w:rPr>
+          <w:rFonts w:ascii="Helvetica" w:eastAsia="Times New Roman" w:hAnsi="Helvetica" w:cs="Times New Roman"/>
+          <w:color w:val="212121"/>
+          <w:sz w:val="20"/>
+          <w:szCs w:val="20"/>
+        </w:rPr>
+        <w:t xml:space="preserve"> of language [</w:t>
+      </w:r>
+      <w:r>
+        <w:rPr>
+          <w:rFonts w:ascii="Helvetica" w:eastAsia="Times New Roman" w:hAnsi="Helvetica" w:cs="Times New Roman"/>
+          <w:color w:val="212121"/>
+          <w:sz w:val="20"/>
+          <w:szCs w:val="20"/>
+          <w:highlight w:val="yellow"/>
+        </w:rPr>
+        <w:t>REF</w:t>
+      </w:r>
+      <w:commentRangeStart w:id="4"/>
+      <w:r>
+        <w:rPr>
+          <w:rFonts w:ascii="Helvetica" w:eastAsia="Times New Roman" w:hAnsi="Helvetica" w:cs="Times New Roman"/>
+          <w:color w:val="212121"/>
+          <w:sz w:val="20"/>
+          <w:szCs w:val="20"/>
+          <w:highlight w:val="yellow"/>
+        </w:rPr>
+        <w:t>S</w:t>
+      </w:r>
+      <w:commentRangeEnd w:id="4"/>
+      <w:r>
+        <w:rPr>
+          <w:rStyle w:val="CommentReference"/>
+        </w:rPr>
+        <w:commentReference w:id="4"/>
+      </w:r>
+      <w:r>
+        <w:rPr>
+          <w:rFonts w:ascii="Helvetica" w:eastAsia="Times New Roman" w:hAnsi="Helvetica" w:cs="Times New Roman"/>
+          <w:color w:val="212121"/>
+          <w:sz w:val="20"/>
+          <w:szCs w:val="20"/>
+        </w:rPr>
+        <w:t>]. All words (with the possible exception of proper nouns) denote categories, though the breadth of the category varies</w:t>
+      </w:r>
+      <w:r>
+        <w:rPr>
+          <w:rFonts w:ascii="Helvetica" w:eastAsia="Times New Roman" w:hAnsi="Helvetica" w:cs="Times New Roman"/>
+          <w:color w:val="212121"/>
+          <w:sz w:val="20"/>
+          <w:szCs w:val="20"/>
+        </w:rPr>
+        <w:t>, as the reviewer points out</w:t>
+      </w:r>
+      <w:r>
+        <w:rPr>
+          <w:rFonts w:ascii="Helvetica" w:eastAsia="Times New Roman" w:hAnsi="Helvetica" w:cs="Times New Roman"/>
+          <w:color w:val="212121"/>
+          <w:sz w:val="20"/>
+          <w:szCs w:val="20"/>
+        </w:rPr>
+        <w:t>. “Insect” denotes a broader category than “wasp”</w:t>
+      </w:r>
+      <w:r>
+        <w:rPr>
+          <w:rFonts w:ascii="Helvetica" w:eastAsia="Times New Roman" w:hAnsi="Helvetica" w:cs="Times New Roman"/>
+          <w:color w:val="212121"/>
+          <w:sz w:val="20"/>
+          <w:szCs w:val="20"/>
+        </w:rPr>
+        <w:t xml:space="preserve">, </w:t>
+      </w:r>
+      <w:r>
+        <w:rPr>
+          <w:rFonts w:ascii="Helvetica" w:eastAsia="Times New Roman" w:hAnsi="Helvetica" w:cs="Times New Roman"/>
+          <w:color w:val="212121"/>
+          <w:sz w:val="20"/>
+          <w:szCs w:val="20"/>
+        </w:rPr>
+        <w:t xml:space="preserve"> “liquid” denotes a broader category than “water”</w:t>
+      </w:r>
+      <w:r>
+        <w:rPr>
+          <w:rFonts w:ascii="Helvetica" w:eastAsia="Times New Roman" w:hAnsi="Helvetica" w:cs="Times New Roman"/>
+          <w:color w:val="212121"/>
+          <w:sz w:val="20"/>
+          <w:szCs w:val="20"/>
+        </w:rPr>
+        <w:t xml:space="preserve">. </w:t>
+      </w:r>
+      <w:r>
+        <w:rPr>
+          <w:rFonts w:ascii="Helvetica" w:eastAsia="Times New Roman" w:hAnsi="Helvetica" w:cs="Times New Roman"/>
+          <w:color w:val="212121"/>
+          <w:sz w:val="20"/>
+          <w:szCs w:val="20"/>
+        </w:rPr>
+        <w:t xml:space="preserve">But despite this, even highly specific words are categorical in that they abstract away from details of individual tokens/exemplars. </w:t>
+      </w:r>
+    </w:p>
+    <w:p>
+      <w:pPr>
+        <w:rPr>
+          <w:rFonts w:ascii="Helvetica" w:eastAsia="Times New Roman" w:hAnsi="Helvetica" w:cs="Times New Roman"/>
+          <w:color w:val="212121"/>
+          <w:sz w:val="20"/>
+          <w:szCs w:val="20"/>
+        </w:rPr>
+      </w:pPr>
+    </w:p>
+    <w:p>
+      <w:pPr>
+        <w:rPr>
+          <w:rFonts w:ascii="Helvetica" w:eastAsia="Times New Roman" w:hAnsi="Helvetica" w:cs="Times New Roman"/>
+          <w:color w:val="212121"/>
+          <w:sz w:val="20"/>
+          <w:szCs w:val="20"/>
+        </w:rPr>
+      </w:pPr>
+      <w:r>
+        <w:rPr>
+          <w:rFonts w:ascii="Helvetica" w:eastAsia="Times New Roman" w:hAnsi="Helvetica" w:cs="Times New Roman"/>
+          <w:color w:val="212121"/>
+          <w:sz w:val="20"/>
+          <w:szCs w:val="20"/>
+        </w:rPr>
+        <w:t xml:space="preserve">One way to think about the relationship between iconicity and categorical reference is that an iconic word-form </w:t>
+      </w:r>
+      <w:r>
+        <w:rPr>
+          <w:rFonts w:ascii="Helvetica" w:eastAsia="Times New Roman" w:hAnsi="Helvetica" w:cs="Times New Roman"/>
+          <w:color w:val="212121"/>
+          <w:sz w:val="20"/>
+          <w:szCs w:val="20"/>
+        </w:rPr>
+        <w:t xml:space="preserve">evokes </w:t>
+      </w:r>
+      <w:r>
+        <w:rPr>
+          <w:rFonts w:ascii="Helvetica" w:eastAsia="Times New Roman" w:hAnsi="Helvetica" w:cs="Times New Roman"/>
+          <w:color w:val="212121"/>
+          <w:sz w:val="20"/>
+          <w:szCs w:val="20"/>
+        </w:rPr>
+        <w:t xml:space="preserve">more </w:t>
+      </w:r>
+      <w:r>
+        <w:rPr>
+          <w:rFonts w:ascii="Helvetica" w:eastAsia="Times New Roman" w:hAnsi="Helvetica" w:cs="Times New Roman"/>
+          <w:color w:val="212121"/>
+          <w:sz w:val="20"/>
+          <w:szCs w:val="20"/>
+          <w:u w:val="single"/>
+        </w:rPr>
+        <w:t>specific</w:t>
+      </w:r>
+      <w:r>
+        <w:rPr>
+          <w:rFonts w:ascii="Helvetica" w:eastAsia="Times New Roman" w:hAnsi="Helvetica" w:cs="Times New Roman"/>
+          <w:color w:val="212121"/>
+          <w:sz w:val="20"/>
+          <w:szCs w:val="20"/>
+        </w:rPr>
+        <w:t xml:space="preserve"> exemplars </w:t>
+      </w:r>
+      <w:r>
+        <w:rPr>
+          <w:rFonts w:ascii="Helvetica" w:eastAsia="Times New Roman" w:hAnsi="Helvetica" w:cs="Times New Roman"/>
+          <w:color w:val="212121"/>
+          <w:sz w:val="20"/>
+          <w:szCs w:val="20"/>
+        </w:rPr>
+        <w:t xml:space="preserve">while a word-form is highly effective for evoking a category </w:t>
+      </w:r>
+      <w:r>
+        <w:rPr>
+          <w:rFonts w:ascii="Helvetica" w:eastAsia="Times New Roman" w:hAnsi="Helvetica" w:cs="Times New Roman"/>
+          <w:color w:val="212121"/>
+          <w:sz w:val="20"/>
+          <w:szCs w:val="20"/>
+        </w:rPr>
+        <w:fldChar w:fldCharType="begin"/>
+      </w:r>
+      <w:r>
+        <w:rPr>
+          <w:rFonts w:ascii="Helvetica" w:eastAsia="Times New Roman" w:hAnsi="Helvetica" w:cs="Times New Roman"/>
+          <w:color w:val="212121"/>
+          <w:sz w:val="20"/>
+          <w:szCs w:val="20"/>
+        </w:rPr>
+        <w:instrText xml:space="preserve"> ADDIN ZOTERO_ITEM CSL_CITATION {"citationID":"1895gq4jma","properties":{"formattedCitation":"(Edmiston &amp; Lupyan, 2015; Lupyan &amp; Thompson-Schill, 2012)","plainCitation":"(Edmiston &amp; Lupyan, 2015; Lupyan &amp; Thompson-Schill, 2012)"},"citationItems":[{"id":7607,"uris":["http://zotero.org/users/18698/items/6RI4HIVD"],"uri":["http://zotero.org/users/18698/items/6RI4HIVD"],"itemData":{"id":7607,"type":"article-journal","title":"What makes words special? Words as unmotivated cues","container-title":"Cognition","page":"93-100","volume":"143","DOI":"doi: 10.1016/j.cognition.2015.06.008","author":[{"family":"Edmiston","given":"P."},{"family":"Lupyan","given":"G."}],"issued":{"date-parts":[["2015"]]}}},{"id":2569,"uris":["http://zotero.org/users/18698/items/TGRS8F74"],"uri":["http://zotero.org/users/18698/items/TGRS8F74"],"itemData":{"id":2569,"type":"article-journal","title":"The evocative power of words: Activation of concepts by verbal and nonverbal means.","container-title":"Journal of Experimental Psychology-General","page":"170-186","volume":"141","issue":"1","abstract":"A major part of learning a language is learning to map spoken words onto objects in the environment. An open question is what are the consequences of this learning for cognition and perception? Here, we present a series of experiments that examine effects of verbal labels on the activation of conceptual information as measured through picture verification tasks. We find that verbal cues, such as the word \"cat,\" lead to faster and more accurate verification of congruent objects and rejection of incongruent objects than do either nonverbal cues, such as the sound of a cat meowing, or words that do not directly refer to the object, such as the word \"meowing.\" This label advantage does not arise from verbal labels being more familiar or easier to process than other cues, and it does extends to newly learned labels and sounds. Despite having equivalent facility in learning associations between novel objects and labels or sounds, conceptual information is activated more effectively through verbal means than through nonverbal means. Thus, rather than simply accessing nonverbal concepts, language activates aspects of a conceptual representation in a particularly effective way. We offer preliminary support that representations activated via verbal means are more categorical and show greater consistency between subjects. These results inform the understanding of how human cognition is shaped by language and hint at effects that different patterns of naming can have on conceptual structure. (PsycINFO Database Record (c) 2011 APA, all rights reserved).","DOI":"10.1037/a0024904","journalAbbreviation":"J Exp Psychol Gen","author":[{"family":"Lupyan","given":"G."},{"family":"Thompson-Schill","given":"S.L."}],"issued":{"date-parts":[["2012"]]}}}],"schema":"https://github.com/citation-style-language/schema/raw/master/csl-citation.json"} </w:instrText>
+      </w:r>
+      <w:r>
+        <w:rPr>
+          <w:rFonts w:ascii="Helvetica" w:eastAsia="Times New Roman" w:hAnsi="Helvetica" w:cs="Times New Roman"/>
+          <w:color w:val="212121"/>
+          <w:sz w:val="20"/>
+          <w:szCs w:val="20"/>
+        </w:rPr>
+        <w:fldChar w:fldCharType="separate"/>
+      </w:r>
+      <w:r>
+        <w:rPr>
+          <w:rFonts w:ascii="Helvetica" w:eastAsia="Times New Roman" w:hAnsi="Helvetica" w:cs="Times New Roman"/>
+          <w:noProof/>
+          <w:color w:val="212121"/>
+          <w:sz w:val="20"/>
+          <w:szCs w:val="20"/>
+        </w:rPr>
+        <w:t>(Edmiston &amp; Lupyan, 2015; Lupyan &amp; Thompson-Schill, 2012)</w:t>
+      </w:r>
+      <w:r>
+        <w:rPr>
+          <w:rFonts w:ascii="Helvetica" w:eastAsia="Times New Roman" w:hAnsi="Helvetica" w:cs="Times New Roman"/>
+          <w:color w:val="212121"/>
+          <w:sz w:val="20"/>
+          <w:szCs w:val="20"/>
+        </w:rPr>
+        <w:fldChar w:fldCharType="end"/>
+      </w:r>
+      <w:r>
+        <w:rPr>
+          <w:rFonts w:ascii="Helvetica" w:eastAsia="Times New Roman" w:hAnsi="Helvetica" w:cs="Times New Roman"/>
+          <w:color w:val="212121"/>
+          <w:sz w:val="20"/>
+          <w:szCs w:val="20"/>
+        </w:rPr>
+        <w:t xml:space="preserve">. This is what forms the basis for our prediction in Experiment 3. We reason that to the extent that the imitations are becoming more word-like, they should be abstracting more from the particulars of individual exemplars (e.g., a </w:t>
+      </w:r>
+      <w:r>
+        <w:rPr>
+          <w:rFonts w:ascii="Helvetica" w:eastAsia="Times New Roman" w:hAnsi="Helvetica" w:cs="Times New Roman"/>
+          <w:color w:val="212121"/>
+          <w:sz w:val="20"/>
+          <w:szCs w:val="20"/>
+          <w:u w:val="single"/>
+        </w:rPr>
+        <w:t>particular</w:t>
+      </w:r>
+      <w:r>
+        <w:rPr>
+          <w:rFonts w:ascii="Helvetica" w:eastAsia="Times New Roman" w:hAnsi="Helvetica" w:cs="Times New Roman"/>
+          <w:color w:val="212121"/>
+          <w:sz w:val="20"/>
+          <w:szCs w:val="20"/>
+        </w:rPr>
+        <w:t xml:space="preserve"> water splashing sound), and act as better labels for the </w:t>
+      </w:r>
+      <w:r>
+        <w:rPr>
+          <w:rFonts w:ascii="Helvetica" w:eastAsia="Times New Roman" w:hAnsi="Helvetica" w:cs="Times New Roman"/>
+          <w:color w:val="212121"/>
+          <w:sz w:val="20"/>
+          <w:szCs w:val="20"/>
+          <w:u w:val="single"/>
+        </w:rPr>
+        <w:t xml:space="preserve">category </w:t>
+      </w:r>
+      <w:r>
+        <w:rPr>
+          <w:rFonts w:ascii="Helvetica" w:eastAsia="Times New Roman" w:hAnsi="Helvetica" w:cs="Times New Roman"/>
+          <w:color w:val="212121"/>
+          <w:sz w:val="20"/>
+          <w:szCs w:val="20"/>
+        </w:rPr>
+        <w:t>(e.g., the category of water splashing sounds).</w:t>
+      </w:r>
+    </w:p>
+    <w:p>
+      <w:pPr>
+        <w:rPr>
+          <w:rFonts w:ascii="Helvetica" w:eastAsia="Times New Roman" w:hAnsi="Helvetica" w:cs="Times New Roman"/>
+          <w:color w:val="212121"/>
+          <w:sz w:val="20"/>
+          <w:szCs w:val="20"/>
+        </w:rPr>
+      </w:pPr>
+    </w:p>
+    <w:p>
+      <w:pPr>
+        <w:rPr>
+          <w:rFonts w:ascii="Helvetica" w:eastAsia="Times New Roman" w:hAnsi="Helvetica" w:cs="Times New Roman"/>
+          <w:color w:val="212121"/>
+          <w:sz w:val="20"/>
+          <w:szCs w:val="20"/>
+        </w:rPr>
+      </w:pPr>
       <w:r>
         <w:rPr>
           <w:rFonts w:ascii="Helvetica" w:eastAsia="Times New Roman" w:hAnsi="Helvetica" w:cs="Times New Roman"/>
@@ -645,130 +1234,6 @@
         </w:rPr>
         <w:t xml:space="preserve"> </w:t>
       </w:r>
-      <w:r>
-        <w:rPr>
-          <w:rFonts w:ascii="Helvetica" w:eastAsia="Times New Roman" w:hAnsi="Helvetica" w:cs="Times New Roman"/>
-          <w:color w:val="212121"/>
-          <w:sz w:val="20"/>
-          <w:szCs w:val="20"/>
-        </w:rPr>
-        <w:t>(</w:t>
-      </w:r>
-      <w:r>
-        <w:rPr>
-          <w:rFonts w:ascii="Helvetica" w:eastAsia="Times New Roman" w:hAnsi="Helvetica" w:cs="Times New Roman"/>
-          <w:color w:val="212121"/>
-          <w:sz w:val="20"/>
-          <w:szCs w:val="20"/>
-        </w:rPr>
-        <w:t>although we do believe we are the first to attempt to document the transition from vocal imitations to conventional words</w:t>
-      </w:r>
-      <w:r>
-        <w:rPr>
-          <w:rFonts w:ascii="Helvetica" w:eastAsia="Times New Roman" w:hAnsi="Helvetica" w:cs="Times New Roman"/>
-          <w:color w:val="212121"/>
-          <w:sz w:val="20"/>
-          <w:szCs w:val="20"/>
-        </w:rPr>
-        <w:t xml:space="preserve"> in a lab study</w:t>
-      </w:r>
-      <w:r>
-        <w:rPr>
-          <w:rFonts w:ascii="Helvetica" w:eastAsia="Times New Roman" w:hAnsi="Helvetica" w:cs="Times New Roman"/>
-          <w:color w:val="212121"/>
-          <w:sz w:val="20"/>
-          <w:szCs w:val="20"/>
-        </w:rPr>
-        <w:t>)</w:t>
-      </w:r>
-      <w:r>
-        <w:rPr>
-          <w:rFonts w:ascii="Helvetica" w:eastAsia="Times New Roman" w:hAnsi="Helvetica" w:cs="Times New Roman"/>
-          <w:color w:val="212121"/>
-          <w:sz w:val="20"/>
-          <w:szCs w:val="20"/>
-        </w:rPr>
-        <w:t>. We also agree that these findings do not directly falsify other hypotheses about language evolution, namely the role of gesture. In light of these points, we have qualified our main argument not to be the final story about how language evolved, but a specific test of the minimal conditions under which vocal imitations might give rise to conventional words.</w:t>
-      </w:r>
-      <w:r>
-        <w:rPr>
-          <w:rFonts w:ascii="Helvetica" w:eastAsia="Times New Roman" w:hAnsi="Helvetica" w:cs="Times New Roman"/>
-          <w:color w:val="212121"/>
-          <w:sz w:val="20"/>
-          <w:szCs w:val="20"/>
-        </w:rPr>
-        <w:t xml:space="preserve"> In the introduction, we now state our research question as follows:</w:t>
-      </w:r>
-    </w:p>
-    <w:p>
-      <w:pPr>
-        <w:rPr>
-          <w:rFonts w:ascii="Helvetica" w:eastAsia="Times New Roman" w:hAnsi="Helvetica" w:cs="Times New Roman"/>
-          <w:color w:val="212121"/>
-          <w:sz w:val="20"/>
-          <w:szCs w:val="20"/>
-        </w:rPr>
-      </w:pPr>
-    </w:p>
-    <w:p>
-      <w:pPr>
-        <w:ind w:left="720" w:firstLine="720"/>
-        <w:rPr>
-          <w:rFonts w:ascii="Helvetica" w:hAnsi="Helvetica"/>
-          <w:sz w:val="20"/>
-          <w:szCs w:val="20"/>
-        </w:rPr>
-      </w:pPr>
-      <w:r>
-        <w:rPr>
-          <w:rFonts w:ascii="Helvetica" w:hAnsi="Helvetica"/>
-          <w:sz w:val="20"/>
-          <w:szCs w:val="20"/>
-        </w:rPr>
-        <w:t>Thus, converging evidence suggests that people can use vocal imitation as an effective means of communication. At the same time, vocal imitations are not words. If vocal imitation played a role in the origin of some spoken words, then it is necessary to identify the minimal conditions under which vocal imitations can give rise to words that can be integrated into the vocabulary of a language. In this research we ask whether the intention to communicate is necessary for establishing linguistic convention, or whether vocal imitations might transition to more word-like forms through sheer repetition --- without an explicit communicative goal. To answer this question, we recruited participants to play an online version of the children's game of "Telephone".</w:t>
-      </w:r>
-      <w:r>
-        <w:rPr>
-          <w:rFonts w:ascii="Helvetica" w:hAnsi="Helvetica"/>
-          <w:sz w:val="20"/>
-          <w:szCs w:val="20"/>
-        </w:rPr>
-        <w:t xml:space="preserve"> …</w:t>
-      </w:r>
-    </w:p>
-    <w:p>
-      <w:pPr>
-        <w:rPr>
-          <w:rFonts w:ascii="Helvetica" w:hAnsi="Helvetica"/>
-          <w:sz w:val="20"/>
-          <w:szCs w:val="20"/>
-        </w:rPr>
-      </w:pPr>
-    </w:p>
-    <w:p>
-      <w:pPr>
-        <w:rPr>
-          <w:rFonts w:ascii="Helvetica" w:hAnsi="Helvetica"/>
-          <w:sz w:val="20"/>
-          <w:szCs w:val="20"/>
-        </w:rPr>
-      </w:pPr>
-      <w:r>
-        <w:rPr>
-          <w:rFonts w:ascii="Helvetica" w:hAnsi="Helvetica"/>
-          <w:sz w:val="20"/>
-          <w:szCs w:val="20"/>
-        </w:rPr>
-        <w:t xml:space="preserve">We also </w:t>
-      </w:r>
-      <w:r>
-        <w:rPr>
-          <w:rFonts w:ascii="Helvetica" w:hAnsi="Helvetica"/>
-          <w:sz w:val="20"/>
-          <w:szCs w:val="20"/>
-        </w:rPr>
-        <w:t>included a paragraph discussing the implication of our results for theories of language evolution that involve gesture.</w:t>
-      </w:r>
     </w:p>
     <w:p>
       <w:pPr>
@@ -787,10 +1252,10 @@
           <w:color w:val="212121"/>
           <w:sz w:val="20"/>
           <w:szCs w:val="20"/>
+          <w:highlight w:val="yellow"/>
         </w:rPr>
         <w:br/>
       </w:r>
-      <w:commentRangeStart w:id="1"/>
       <w:r>
         <w:rPr>
           <w:rFonts w:ascii="Helvetica" w:eastAsia="Times New Roman" w:hAnsi="Helvetica" w:cs="Times New Roman"/>
@@ -800,26 +1265,251 @@
           <w:szCs w:val="20"/>
           <w:shd w:val="clear" w:color="auto" w:fill="FFFFFF"/>
         </w:rPr>
-        <w:t>2. There is by now an important tradition within language studies in using the method presented here in Experiment 1 (and multiple variations on this methods). This method is referred as iterated learning has been introduced by Simon Kirby and colleagues (Kirby et al., 2008). It is rather puzzling that the present paper does not make any reference to the previous papers, to the name of the paradigm and, importantly, to the learning mechanisms that have abundantly discussed in the literature as underscoring the processes simulated with the use of this paradigm. This, in my mind, is especially important. On line 419, they write “Our results show that through simple repetition...”, which seems to me to trivialise what is going on in the study. In fact, they don’t really address what is going on – what the learning mechanisms may be that give rise to rendering imitations more word-like through generations. It seems strange to me to use a very particular and well-discussed experimental paradigm and then not discuss at all why you used it or what the effects of it are.</w:t>
-      </w:r>
-      <w:commentRangeEnd w:id="1"/>
-      <w:r>
-        <w:rPr>
-          <w:rStyle w:val="CommentReference"/>
-        </w:rPr>
-        <w:commentReference w:id="1"/>
-      </w:r>
-      <w:r>
-        <w:rPr>
-          <w:rFonts w:ascii="Helvetica" w:eastAsia="Times New Roman" w:hAnsi="Helvetica" w:cs="Times New Roman"/>
+        <w:t>5. The different results for spoken and written labels that they got in Experiment 3 may be task related: in the spoken version, there were three questions, only 2 in the written version. This alternative account needs to be addressed.</w:t>
+      </w:r>
+    </w:p>
+    <w:p>
+      <w:pPr>
+        <w:rPr>
+          <w:rFonts w:ascii="Helvetica" w:eastAsia="Times New Roman" w:hAnsi="Helvetica" w:cs="Times New Roman"/>
+          <w:i/>
+          <w:color w:val="212121"/>
+          <w:sz w:val="20"/>
+          <w:szCs w:val="20"/>
+          <w:shd w:val="clear" w:color="auto" w:fill="FFFFFF"/>
+        </w:rPr>
+      </w:pPr>
+    </w:p>
+    <w:p>
+      <w:pPr>
+        <w:rPr>
+          <w:rFonts w:ascii="Helvetica" w:eastAsia="Times New Roman" w:hAnsi="Helvetica" w:cs="Times New Roman"/>
+          <w:color w:val="212121"/>
+          <w:sz w:val="20"/>
+          <w:szCs w:val="20"/>
+        </w:rPr>
+      </w:pPr>
+      <w:r>
+        <w:rPr>
+          <w:rFonts w:ascii="Helvetica" w:eastAsia="Times New Roman" w:hAnsi="Helvetica" w:cs="Times New Roman"/>
+          <w:i/>
+          <w:color w:val="212121"/>
+          <w:sz w:val="20"/>
+          <w:szCs w:val="20"/>
+          <w:shd w:val="clear" w:color="auto" w:fill="FFFFFF"/>
+        </w:rPr>
+        <w:t>6. Related to 5, the issue of differences in difficulty between questions in Experiment 3, I think, is not sufficiently addressed.</w:t>
+      </w:r>
+    </w:p>
+    <w:p>
+      <w:pPr>
+        <w:rPr>
+          <w:rFonts w:ascii="Helvetica" w:eastAsia="Times New Roman" w:hAnsi="Helvetica" w:cs="Times New Roman"/>
+          <w:i/>
           <w:color w:val="212121"/>
           <w:sz w:val="20"/>
           <w:szCs w:val="20"/>
           <w:highlight w:val="yellow"/>
-        </w:rPr>
-        <w:br/>
-      </w:r>
-      <w:r>
+          <w:shd w:val="clear" w:color="auto" w:fill="FFFFFF"/>
+        </w:rPr>
+      </w:pPr>
+    </w:p>
+    <w:p>
+      <w:pPr>
+        <w:rPr>
+          <w:rFonts w:ascii="Helvetica" w:eastAsia="Times New Roman" w:hAnsi="Helvetica" w:cs="Times New Roman"/>
+          <w:color w:val="212121"/>
+          <w:sz w:val="20"/>
+          <w:szCs w:val="20"/>
+        </w:rPr>
+      </w:pPr>
+      <w:r>
+        <w:rPr>
+          <w:rFonts w:ascii="Helvetica" w:eastAsia="Times New Roman" w:hAnsi="Helvetica" w:cs="Times New Roman"/>
+          <w:color w:val="212121"/>
+          <w:sz w:val="20"/>
+          <w:szCs w:val="20"/>
+        </w:rPr>
+        <w:t xml:space="preserve">We believe the Reviewer is referring to the results of Experiment 2 (Fig. 5), and the fact </w:t>
+      </w:r>
+      <w:r>
+        <w:rPr>
+          <w:rFonts w:ascii="Helvetica" w:eastAsia="Times New Roman" w:hAnsi="Helvetica" w:cs="Times New Roman"/>
+          <w:color w:val="212121"/>
+          <w:sz w:val="20"/>
+          <w:szCs w:val="20"/>
+        </w:rPr>
+        <w:t xml:space="preserve">that the “True seed advantage” – </w:t>
+      </w:r>
+      <w:r>
+        <w:rPr>
+          <w:rFonts w:ascii="Helvetica" w:eastAsia="Times New Roman" w:hAnsi="Helvetica" w:cs="Times New Roman"/>
+          <w:color w:val="212121"/>
+          <w:sz w:val="20"/>
+          <w:szCs w:val="20"/>
+        </w:rPr>
+        <w:t xml:space="preserve">the increase in performance when the </w:t>
+      </w:r>
+      <w:r>
+        <w:rPr>
+          <w:rFonts w:ascii="Helvetica" w:eastAsia="Times New Roman" w:hAnsi="Helvetica" w:cs="Times New Roman"/>
+          <w:color w:val="212121"/>
+          <w:sz w:val="20"/>
+          <w:szCs w:val="20"/>
+        </w:rPr>
+        <w:t xml:space="preserve">true </w:t>
+      </w:r>
+      <w:r>
+        <w:rPr>
+          <w:rFonts w:ascii="Helvetica" w:eastAsia="Times New Roman" w:hAnsi="Helvetica" w:cs="Times New Roman"/>
+          <w:color w:val="212121"/>
+          <w:sz w:val="20"/>
+          <w:szCs w:val="20"/>
+        </w:rPr>
+        <w:t xml:space="preserve">seed was present in </w:t>
+      </w:r>
+      <w:r>
+        <w:rPr>
+          <w:rFonts w:ascii="Helvetica" w:eastAsia="Times New Roman" w:hAnsi="Helvetica" w:cs="Times New Roman"/>
+          <w:color w:val="212121"/>
+          <w:sz w:val="20"/>
+          <w:szCs w:val="20"/>
+        </w:rPr>
+        <w:t>the options – decreased over generations when matching imitations to seed sounds, but not when matching written transcriptions back to seed sounds.</w:t>
+      </w:r>
+    </w:p>
+    <w:p>
+      <w:pPr>
+        <w:rPr>
+          <w:rFonts w:ascii="Helvetica" w:eastAsia="Times New Roman" w:hAnsi="Helvetica" w:cs="Times New Roman"/>
+          <w:color w:val="212121"/>
+          <w:sz w:val="20"/>
+          <w:szCs w:val="20"/>
+        </w:rPr>
+      </w:pPr>
+    </w:p>
+    <w:p>
+      <w:pPr>
+        <w:rPr>
+          <w:rFonts w:ascii="Helvetica" w:eastAsia="Times New Roman" w:hAnsi="Helvetica" w:cs="Times New Roman"/>
+          <w:color w:val="212121"/>
+          <w:sz w:val="20"/>
+          <w:szCs w:val="20"/>
+        </w:rPr>
+      </w:pPr>
+      <w:r>
+        <w:rPr>
+          <w:rFonts w:ascii="Helvetica" w:eastAsia="Times New Roman" w:hAnsi="Helvetica" w:cs="Times New Roman"/>
+          <w:color w:val="212121"/>
+          <w:sz w:val="20"/>
+          <w:szCs w:val="20"/>
+        </w:rPr>
+        <w:t xml:space="preserve">We </w:t>
+      </w:r>
+      <w:r>
+        <w:rPr>
+          <w:rFonts w:ascii="Helvetica" w:eastAsia="Times New Roman" w:hAnsi="Helvetica" w:cs="Times New Roman"/>
+          <w:color w:val="212121"/>
+          <w:sz w:val="20"/>
+          <w:szCs w:val="20"/>
+        </w:rPr>
+        <w:t>see</w:t>
+      </w:r>
+      <w:r>
+        <w:rPr>
+          <w:rFonts w:ascii="Helvetica" w:eastAsia="Times New Roman" w:hAnsi="Helvetica" w:cs="Times New Roman"/>
+          <w:color w:val="212121"/>
+          <w:sz w:val="20"/>
+          <w:szCs w:val="20"/>
+        </w:rPr>
+        <w:t xml:space="preserve"> that the possible reasons for this discrepancy have not been sufficiently addressed. However, we do not believe the difference is due to the number of questions. The reason is that question type was assigned between-subject, and so each line in Fig. 5 comprises responses from an independent sample of observers. Because responses to each question are independent in both versions of the study, there is no way for the specific match questions to impact estimates of the other question accuracies.</w:t>
+      </w:r>
+      <w:r>
+        <w:rPr>
+          <w:rFonts w:ascii="Helvetica" w:eastAsia="Times New Roman" w:hAnsi="Helvetica" w:cs="Times New Roman"/>
+          <w:color w:val="212121"/>
+          <w:sz w:val="20"/>
+          <w:szCs w:val="20"/>
+        </w:rPr>
+        <w:t xml:space="preserve"> However, since we are fitting our results with </w:t>
+      </w:r>
+      <w:r>
+        <w:rPr>
+          <w:rFonts w:ascii="Helvetica" w:eastAsia="Times New Roman" w:hAnsi="Helvetica" w:cs="Times New Roman"/>
+          <w:color w:val="212121"/>
+          <w:sz w:val="20"/>
+          <w:szCs w:val="20"/>
+        </w:rPr>
+        <w:t xml:space="preserve">hierarchical models, our estimates </w:t>
+      </w:r>
+      <w:r>
+        <w:rPr>
+          <w:rFonts w:ascii="Helvetica" w:eastAsia="Times New Roman" w:hAnsi="Helvetica" w:cs="Times New Roman"/>
+          <w:color w:val="212121"/>
+          <w:sz w:val="20"/>
+          <w:szCs w:val="20"/>
+        </w:rPr>
+        <w:t xml:space="preserve">may still be </w:t>
+      </w:r>
+      <w:r>
+        <w:rPr>
+          <w:rFonts w:ascii="Helvetica" w:eastAsia="Times New Roman" w:hAnsi="Helvetica" w:cs="Times New Roman"/>
+          <w:color w:val="212121"/>
+          <w:sz w:val="20"/>
+          <w:szCs w:val="20"/>
+        </w:rPr>
+        <w:t>influenced by the inclusion of the third question type.</w:t>
+      </w:r>
+      <w:r>
+        <w:rPr>
+          <w:rFonts w:ascii="Helvetica" w:eastAsia="Times New Roman" w:hAnsi="Helvetica" w:cs="Times New Roman"/>
+          <w:color w:val="212121"/>
+          <w:sz w:val="20"/>
+          <w:szCs w:val="20"/>
+        </w:rPr>
+        <w:t xml:space="preserve"> We now report a new </w:t>
+      </w:r>
+      <w:r>
+        <w:rPr>
+          <w:rFonts w:ascii="Helvetica" w:eastAsia="Times New Roman" w:hAnsi="Helvetica" w:cs="Times New Roman"/>
+          <w:color w:val="212121"/>
+          <w:sz w:val="20"/>
+          <w:szCs w:val="20"/>
+        </w:rPr>
+        <w:t>analysis and figure in the Supplementary Materials that compares the two versions of the experiment without the specific match questions. The decrease in the true seed advantage is unaffected by the exclusion.</w:t>
+      </w:r>
+    </w:p>
+    <w:p>
+      <w:pPr>
+        <w:rPr>
+          <w:rFonts w:ascii="Helvetica" w:eastAsia="Times New Roman" w:hAnsi="Helvetica" w:cs="Times New Roman"/>
+          <w:color w:val="212121"/>
+          <w:sz w:val="20"/>
+          <w:szCs w:val="20"/>
+        </w:rPr>
+      </w:pPr>
+    </w:p>
+    <w:p>
+      <w:pPr>
+        <w:rPr>
+          <w:rFonts w:ascii="Helvetica" w:eastAsia="Times New Roman" w:hAnsi="Helvetica" w:cs="Times New Roman"/>
+          <w:color w:val="212121"/>
+          <w:sz w:val="20"/>
+          <w:szCs w:val="20"/>
+        </w:rPr>
+      </w:pPr>
+      <w:r>
+        <w:rPr>
+          <w:rFonts w:ascii="Helvetica" w:eastAsia="Times New Roman" w:hAnsi="Helvetica" w:cs="Times New Roman"/>
+          <w:color w:val="212121"/>
+          <w:sz w:val="20"/>
+          <w:szCs w:val="20"/>
+        </w:rPr>
+        <w:t>We have also improved our explanation of these findings based on the differences in question difficulty.</w:t>
+      </w:r>
+    </w:p>
+    <w:p>
+      <w:pPr>
         <w:rPr>
           <w:rFonts w:ascii="Helvetica" w:eastAsia="Times New Roman" w:hAnsi="Helvetica" w:cs="Times New Roman"/>
           <w:color w:val="212121"/>
@@ -827,350 +1517,7 @@
           <w:szCs w:val="20"/>
           <w:highlight w:val="yellow"/>
         </w:rPr>
-        <w:br/>
-      </w:r>
-      <w:commentRangeStart w:id="2"/>
-      <w:r>
-        <w:rPr>
-          <w:rFonts w:ascii="Helvetica" w:eastAsia="Times New Roman" w:hAnsi="Helvetica" w:cs="Times New Roman"/>
-          <w:i/>
-          <w:color w:val="212121"/>
-          <w:sz w:val="20"/>
-          <w:szCs w:val="20"/>
-          <w:shd w:val="clear" w:color="auto" w:fill="FFFFFF"/>
-        </w:rPr>
-        <w:t>3. The authors call ‘imitative’ what, in the literature is more commonly referred as ‘iconic”. They do not define what they mean by ‘imitative’ nor whether ‘imitative’ is still a correct label to use for the word-like productions that they observe in later generations (where the vocalizations are indeed less imitative). This is an important point if we want to understand the mechanisms that underscore the effects found.</w:t>
-      </w:r>
-      <w:commentRangeEnd w:id="2"/>
-      <w:r>
-        <w:rPr>
-          <w:rStyle w:val="CommentReference"/>
-        </w:rPr>
-        <w:commentReference w:id="2"/>
-      </w:r>
-      <w:r>
-        <w:rPr>
-          <w:rFonts w:ascii="Helvetica" w:eastAsia="Times New Roman" w:hAnsi="Helvetica" w:cs="Times New Roman"/>
-          <w:color w:val="212121"/>
-          <w:sz w:val="20"/>
-          <w:szCs w:val="20"/>
-          <w:highlight w:val="yellow"/>
-        </w:rPr>
-        <w:br/>
-      </w:r>
-      <w:r>
-        <w:rPr>
-          <w:rFonts w:ascii="Helvetica" w:eastAsia="Times New Roman" w:hAnsi="Helvetica" w:cs="Times New Roman"/>
-          <w:color w:val="212121"/>
-          <w:sz w:val="20"/>
-          <w:szCs w:val="20"/>
-          <w:highlight w:val="yellow"/>
-        </w:rPr>
-        <w:br/>
-      </w:r>
-      <w:commentRangeStart w:id="3"/>
-      <w:r>
-        <w:rPr>
-          <w:rFonts w:ascii="Helvetica" w:eastAsia="Times New Roman" w:hAnsi="Helvetica" w:cs="Times New Roman"/>
-          <w:i/>
-          <w:color w:val="212121"/>
-          <w:sz w:val="20"/>
-          <w:szCs w:val="20"/>
-          <w:shd w:val="clear" w:color="auto" w:fill="FFFFFF"/>
-        </w:rPr>
-        <w:t>4. I am unsure about the reasoning behind experiment 3. They argue that if vocalizations are more word-like, then they should more likely refer to categories rather than specific exemplars. I am always uneasy when talking about categorization levels as we do not know, really, whether the specific sounds within each category might already be categories standing for various tokens of the same type. That having been said, I know that some people have argued that iconicity is at the level of categories, not exemplars (e.g., Monagham, 2012). However, we also know that speakers may have more or fewer specific labels within a category (e.g., Eskimos have 10 different words for snow, English speakers only have one) depending upon whether it is important to differentiate or not. Hence one can argue that there is a bias toward category-level labels just because making finer distinctions is not so relevant to the task.</w:t>
-      </w:r>
-      <w:commentRangeEnd w:id="3"/>
-      <w:r>
-        <w:rPr>
-          <w:rStyle w:val="CommentReference"/>
-        </w:rPr>
-        <w:commentReference w:id="3"/>
-      </w:r>
-      <w:r>
-        <w:rPr>
-          <w:rFonts w:ascii="Helvetica" w:eastAsia="Times New Roman" w:hAnsi="Helvetica" w:cs="Times New Roman"/>
-          <w:color w:val="212121"/>
-          <w:sz w:val="20"/>
-          <w:szCs w:val="20"/>
-          <w:highlight w:val="yellow"/>
-        </w:rPr>
-        <w:br/>
-      </w:r>
-      <w:r>
-        <w:rPr>
-          <w:rFonts w:ascii="Helvetica" w:eastAsia="Times New Roman" w:hAnsi="Helvetica" w:cs="Times New Roman"/>
-          <w:color w:val="212121"/>
-          <w:sz w:val="20"/>
-          <w:szCs w:val="20"/>
-          <w:highlight w:val="yellow"/>
-        </w:rPr>
-        <w:br/>
-      </w:r>
-      <w:r>
-        <w:rPr>
-          <w:rFonts w:ascii="Helvetica" w:eastAsia="Times New Roman" w:hAnsi="Helvetica" w:cs="Times New Roman"/>
-          <w:i/>
-          <w:color w:val="212121"/>
-          <w:sz w:val="20"/>
-          <w:szCs w:val="20"/>
-          <w:shd w:val="clear" w:color="auto" w:fill="FFFFFF"/>
-        </w:rPr>
-        <w:t>5. The different results for spoken and written labels that they got in Experiment 3 may be task related: in the spoken version, there were three questions, only 2 in the written version. This alternative account needs to be addressed.</w:t>
-      </w:r>
-    </w:p>
-    <w:p>
-      <w:pPr>
-        <w:rPr>
-          <w:rFonts w:ascii="Helvetica" w:eastAsia="Times New Roman" w:hAnsi="Helvetica" w:cs="Times New Roman"/>
-          <w:i/>
-          <w:color w:val="212121"/>
-          <w:sz w:val="20"/>
-          <w:szCs w:val="20"/>
-          <w:shd w:val="clear" w:color="auto" w:fill="FFFFFF"/>
-        </w:rPr>
-      </w:pPr>
-    </w:p>
-    <w:p>
-      <w:pPr>
-        <w:rPr>
-          <w:rFonts w:ascii="Helvetica" w:eastAsia="Times New Roman" w:hAnsi="Helvetica" w:cs="Times New Roman"/>
-          <w:color w:val="212121"/>
-          <w:sz w:val="20"/>
-          <w:szCs w:val="20"/>
-        </w:rPr>
-      </w:pPr>
-      <w:r>
-        <w:rPr>
-          <w:rFonts w:ascii="Helvetica" w:eastAsia="Times New Roman" w:hAnsi="Helvetica" w:cs="Times New Roman"/>
-          <w:i/>
-          <w:color w:val="212121"/>
-          <w:sz w:val="20"/>
-          <w:szCs w:val="20"/>
-          <w:shd w:val="clear" w:color="auto" w:fill="FFFFFF"/>
-        </w:rPr>
-        <w:t>6. Related to 5, the issue of differences in difficulty between questions in Experiment 3, I think, is not sufficiently addressed.</w:t>
-      </w:r>
-    </w:p>
-    <w:p>
-      <w:pPr>
-        <w:rPr>
-          <w:rFonts w:ascii="Helvetica" w:eastAsia="Times New Roman" w:hAnsi="Helvetica" w:cs="Times New Roman"/>
-          <w:i/>
-          <w:color w:val="212121"/>
-          <w:sz w:val="20"/>
-          <w:szCs w:val="20"/>
-          <w:highlight w:val="yellow"/>
-          <w:shd w:val="clear" w:color="auto" w:fill="FFFFFF"/>
-        </w:rPr>
-      </w:pPr>
-    </w:p>
-    <w:p>
-      <w:pPr>
-        <w:rPr>
-          <w:rFonts w:ascii="Helvetica" w:eastAsia="Times New Roman" w:hAnsi="Helvetica" w:cs="Times New Roman"/>
-          <w:color w:val="212121"/>
-          <w:sz w:val="20"/>
-          <w:szCs w:val="20"/>
-        </w:rPr>
-      </w:pPr>
-      <w:r>
-        <w:rPr>
-          <w:rFonts w:ascii="Helvetica" w:eastAsia="Times New Roman" w:hAnsi="Helvetica" w:cs="Times New Roman"/>
-          <w:color w:val="212121"/>
-          <w:sz w:val="20"/>
-          <w:szCs w:val="20"/>
-        </w:rPr>
-        <w:t xml:space="preserve">We believe the Reviewer is referring to the results of Experiment 2 (Fig. 5), and the fact </w:t>
-      </w:r>
-      <w:r>
-        <w:rPr>
-          <w:rFonts w:ascii="Helvetica" w:eastAsia="Times New Roman" w:hAnsi="Helvetica" w:cs="Times New Roman"/>
-          <w:color w:val="212121"/>
-          <w:sz w:val="20"/>
-          <w:szCs w:val="20"/>
-        </w:rPr>
-        <w:t xml:space="preserve">that the “True seed advantage” – </w:t>
-      </w:r>
-      <w:r>
-        <w:rPr>
-          <w:rFonts w:ascii="Helvetica" w:eastAsia="Times New Roman" w:hAnsi="Helvetica" w:cs="Times New Roman"/>
-          <w:color w:val="212121"/>
-          <w:sz w:val="20"/>
-          <w:szCs w:val="20"/>
-        </w:rPr>
-        <w:t xml:space="preserve">the increase in performance when the </w:t>
-      </w:r>
-      <w:r>
-        <w:rPr>
-          <w:rFonts w:ascii="Helvetica" w:eastAsia="Times New Roman" w:hAnsi="Helvetica" w:cs="Times New Roman"/>
-          <w:color w:val="212121"/>
-          <w:sz w:val="20"/>
-          <w:szCs w:val="20"/>
-        </w:rPr>
-        <w:t xml:space="preserve">true </w:t>
-      </w:r>
-      <w:r>
-        <w:rPr>
-          <w:rFonts w:ascii="Helvetica" w:eastAsia="Times New Roman" w:hAnsi="Helvetica" w:cs="Times New Roman"/>
-          <w:color w:val="212121"/>
-          <w:sz w:val="20"/>
-          <w:szCs w:val="20"/>
-        </w:rPr>
-        <w:t xml:space="preserve">seed was present in </w:t>
-      </w:r>
-      <w:r>
-        <w:rPr>
-          <w:rFonts w:ascii="Helvetica" w:eastAsia="Times New Roman" w:hAnsi="Helvetica" w:cs="Times New Roman"/>
-          <w:color w:val="212121"/>
-          <w:sz w:val="20"/>
-          <w:szCs w:val="20"/>
-        </w:rPr>
-        <w:t>the options – decreased over generations when matching imitations to seed sounds, but not when matching written transcriptions back to seed sounds.</w:t>
-      </w:r>
-    </w:p>
-    <w:p>
-      <w:pPr>
-        <w:rPr>
-          <w:rFonts w:ascii="Helvetica" w:eastAsia="Times New Roman" w:hAnsi="Helvetica" w:cs="Times New Roman"/>
-          <w:color w:val="212121"/>
-          <w:sz w:val="20"/>
-          <w:szCs w:val="20"/>
-        </w:rPr>
-      </w:pPr>
-    </w:p>
-    <w:p>
-      <w:pPr>
-        <w:rPr>
-          <w:rFonts w:ascii="Helvetica" w:eastAsia="Times New Roman" w:hAnsi="Helvetica" w:cs="Times New Roman"/>
-          <w:color w:val="212121"/>
-          <w:sz w:val="20"/>
-          <w:szCs w:val="20"/>
-        </w:rPr>
-      </w:pPr>
-      <w:r>
-        <w:rPr>
-          <w:rFonts w:ascii="Helvetica" w:eastAsia="Times New Roman" w:hAnsi="Helvetica" w:cs="Times New Roman"/>
-          <w:color w:val="212121"/>
-          <w:sz w:val="20"/>
-          <w:szCs w:val="20"/>
-        </w:rPr>
-        <w:t xml:space="preserve">We </w:t>
-      </w:r>
-      <w:r>
-        <w:rPr>
-          <w:rFonts w:ascii="Helvetica" w:eastAsia="Times New Roman" w:hAnsi="Helvetica" w:cs="Times New Roman"/>
-          <w:color w:val="212121"/>
-          <w:sz w:val="20"/>
-          <w:szCs w:val="20"/>
-        </w:rPr>
-        <w:t>see</w:t>
-      </w:r>
-      <w:r>
-        <w:rPr>
-          <w:rFonts w:ascii="Helvetica" w:eastAsia="Times New Roman" w:hAnsi="Helvetica" w:cs="Times New Roman"/>
-          <w:color w:val="212121"/>
-          <w:sz w:val="20"/>
-          <w:szCs w:val="20"/>
-        </w:rPr>
-        <w:t xml:space="preserve"> that the possible reasons for this discrepancy have not been sufficiently addressed. However, we do not believe the difference is due to the number of questions. The reason is that question type was assigned between-subject, and so each line in Fig. 5 comprises responses from an independent sample of observers. Because responses to each question are independent in both versions of the study, there is no way for the specific match questions to impact estimates of the other question accuracies.</w:t>
-      </w:r>
-      <w:r>
-        <w:rPr>
-          <w:rFonts w:ascii="Helvetica" w:eastAsia="Times New Roman" w:hAnsi="Helvetica" w:cs="Times New Roman"/>
-          <w:color w:val="212121"/>
-          <w:sz w:val="20"/>
-          <w:szCs w:val="20"/>
-        </w:rPr>
-        <w:t xml:space="preserve"> However, since we are fitting our results with </w:t>
-      </w:r>
-      <w:r>
-        <w:rPr>
-          <w:rFonts w:ascii="Helvetica" w:eastAsia="Times New Roman" w:hAnsi="Helvetica" w:cs="Times New Roman"/>
-          <w:color w:val="212121"/>
-          <w:sz w:val="20"/>
-          <w:szCs w:val="20"/>
-        </w:rPr>
-        <w:t xml:space="preserve">hierarchical models, our estimates </w:t>
-      </w:r>
-      <w:r>
-        <w:rPr>
-          <w:rFonts w:ascii="Helvetica" w:eastAsia="Times New Roman" w:hAnsi="Helvetica" w:cs="Times New Roman"/>
-          <w:color w:val="212121"/>
-          <w:sz w:val="20"/>
-          <w:szCs w:val="20"/>
-        </w:rPr>
-        <w:t xml:space="preserve">may still be </w:t>
-      </w:r>
-      <w:r>
-        <w:rPr>
-          <w:rFonts w:ascii="Helvetica" w:eastAsia="Times New Roman" w:hAnsi="Helvetica" w:cs="Times New Roman"/>
-          <w:color w:val="212121"/>
-          <w:sz w:val="20"/>
-          <w:szCs w:val="20"/>
-        </w:rPr>
-        <w:t>influenced by the inclusion of the third question type.</w:t>
-      </w:r>
-      <w:r>
-        <w:rPr>
-          <w:rFonts w:ascii="Helvetica" w:eastAsia="Times New Roman" w:hAnsi="Helvetica" w:cs="Times New Roman"/>
-          <w:color w:val="212121"/>
-          <w:sz w:val="20"/>
-          <w:szCs w:val="20"/>
-        </w:rPr>
-        <w:t xml:space="preserve"> We now report a new </w:t>
-      </w:r>
-      <w:r>
-        <w:rPr>
-          <w:rFonts w:ascii="Helvetica" w:eastAsia="Times New Roman" w:hAnsi="Helvetica" w:cs="Times New Roman"/>
-          <w:color w:val="212121"/>
-          <w:sz w:val="20"/>
-          <w:szCs w:val="20"/>
-        </w:rPr>
-        <w:t>analysis and figure in the Supplementary Materials that compares the two versions of the experiment without the specific match questions. The decrease in the true seed advantage is unaffected by the exclusion.</w:t>
-      </w:r>
-    </w:p>
-    <w:p>
-      <w:pPr>
-        <w:rPr>
-          <w:rFonts w:ascii="Helvetica" w:eastAsia="Times New Roman" w:hAnsi="Helvetica" w:cs="Times New Roman"/>
-          <w:color w:val="212121"/>
-          <w:sz w:val="20"/>
-          <w:szCs w:val="20"/>
-        </w:rPr>
-      </w:pPr>
-    </w:p>
-    <w:p>
-      <w:pPr>
-        <w:rPr>
-          <w:rFonts w:ascii="Helvetica" w:eastAsia="Times New Roman" w:hAnsi="Helvetica" w:cs="Times New Roman"/>
-          <w:color w:val="212121"/>
-          <w:sz w:val="20"/>
-          <w:szCs w:val="20"/>
-        </w:rPr>
-      </w:pPr>
-      <w:r>
-        <w:rPr>
-          <w:rFonts w:ascii="Helvetica" w:eastAsia="Times New Roman" w:hAnsi="Helvetica" w:cs="Times New Roman"/>
-          <w:color w:val="212121"/>
-          <w:sz w:val="20"/>
-          <w:szCs w:val="20"/>
-        </w:rPr>
-        <w:t>We have also improved our explanation of these findings based on the differences in question difficulty.</w:t>
-      </w:r>
-    </w:p>
-    <w:p>
-      <w:pPr>
-        <w:rPr>
-          <w:rFonts w:ascii="Helvetica" w:eastAsia="Times New Roman" w:hAnsi="Helvetica" w:cs="Times New Roman"/>
-          <w:color w:val="212121"/>
-          <w:sz w:val="20"/>
-          <w:szCs w:val="20"/>
-          <w:highlight w:val="yellow"/>
-        </w:rPr>
-      </w:pPr>
-      <w:bookmarkStart w:id="4" w:name="_GoBack"/>
-      <w:bookmarkEnd w:id="4"/>
+      </w:pPr>
     </w:p>
     <w:sectPr>
       <w:pgSz w:w="12240" w:h="15840"/>
@@ -1184,7 +1531,7 @@
 
 <file path=word/comments.xml><?xml version="1.0" encoding="utf-8"?>
 <w:comments xmlns:wpc="http://schemas.microsoft.com/office/word/2010/wordprocessingCanvas" xmlns:mo="http://schemas.microsoft.com/office/mac/office/2008/main" xmlns:mc="http://schemas.openxmlformats.org/markup-compatibility/2006" xmlns:mv="urn:schemas-microsoft-com:mac:vml" xmlns:o="urn:schemas-microsoft-com:office:office" xmlns:r="http://schemas.openxmlformats.org/officeDocument/2006/relationships" xmlns:m="http://schemas.openxmlformats.org/officeDocument/2006/math" xmlns:v="urn:schemas-microsoft-com:vml" xmlns:wp14="http://schemas.microsoft.com/office/word/2010/wordprocessingDrawing" xmlns:wp="http://schemas.openxmlformats.org/drawingml/2006/wordprocessingDrawing" xmlns:w10="urn:schemas-microsoft-com:office:word" xmlns:w="http://schemas.openxmlformats.org/wordprocessingml/2006/main" xmlns:w14="http://schemas.microsoft.com/office/word/2010/wordml" xmlns:wpg="http://schemas.microsoft.com/office/word/2010/wordprocessingGroup" xmlns:wpi="http://schemas.microsoft.com/office/word/2010/wordprocessingInk" xmlns:wne="http://schemas.microsoft.com/office/word/2006/wordml" xmlns:wps="http://schemas.microsoft.com/office/word/2010/wordprocessingShape" mc:Ignorable="w14 wp14">
-  <w:comment w:id="0" w:author="Pierce Edmiston" w:date="2017-10-09T10:48:00Z" w:initials="PE">
+  <w:comment w:id="0" w:author="Pierce Edmiston" w:date="2017-11-17T19:02:00Z" w:initials="PE">
     <w:p>
       <w:pPr>
         <w:rPr>
@@ -1253,7 +1600,28 @@
           <w:szCs w:val="20"/>
           <w:shd w:val="clear" w:color="auto" w:fill="FFFFFF"/>
         </w:rPr>
-        <w:t>We can see the potential relevance of the topic for a biological journal, but it needs to be presented much more clearly. For example, your cover letter notes that the paper is "of broad appeal, bridging between linguistics, cognitive psychology, and semiotics", without mentioning biology - so I wonder if you are aiming for a different audience? I am therefore not clear as to whether it fits with Proc </w:t>
+        <w:t xml:space="preserve">We can see the potential relevance of the topic for a biological journal, but it needs to be presented much more clearly. For example, your cover letter notes that the paper is "of broad appeal, bridging between linguistics, cognitive psychology, and semiotics", </w:t>
+      </w:r>
+      <w:r>
+        <w:rPr>
+          <w:rFonts w:ascii="Helvetica" w:eastAsia="Times New Roman" w:hAnsi="Helvetica" w:cs="Times New Roman"/>
+          <w:color w:val="212121"/>
+          <w:sz w:val="20"/>
+          <w:szCs w:val="20"/>
+          <w:highlight w:val="yellow"/>
+          <w:shd w:val="clear" w:color="auto" w:fill="FFFFFF"/>
+        </w:rPr>
+        <w:t>without mentioning biology</w:t>
+      </w:r>
+      <w:r>
+        <w:rPr>
+          <w:rFonts w:ascii="Helvetica" w:eastAsia="Times New Roman" w:hAnsi="Helvetica" w:cs="Times New Roman"/>
+          <w:color w:val="212121"/>
+          <w:sz w:val="20"/>
+          <w:szCs w:val="20"/>
+          <w:shd w:val="clear" w:color="auto" w:fill="FFFFFF"/>
+        </w:rPr>
+        <w:t xml:space="preserve"> - so I wonder if you are aiming for a different audience? I am therefore not clear as to whether it fits with Proc </w:t>
       </w:r>
       <w:r>
         <w:rPr>
@@ -1327,11 +1695,32 @@
           <w:szCs w:val="20"/>
           <w:shd w:val="clear" w:color="auto" w:fill="FFFFFF"/>
         </w:rPr>
-        <w:t>My main concern is whether this article addresses a fundamental biological principle, and is therefore a good fit for the journal. R2 shares some concerns about the suitability of the paper for the readership of the journal, so in your revisions you need to consider how you can make the relevance of your findings to understanding fundamental biological principles clear.</w:t>
+        <w:t xml:space="preserve">My main concern is whether this article addresses a </w:t>
+      </w:r>
+      <w:r>
+        <w:rPr>
+          <w:rFonts w:ascii="Helvetica" w:eastAsia="Times New Roman" w:hAnsi="Helvetica" w:cs="Times New Roman"/>
+          <w:color w:val="212121"/>
+          <w:sz w:val="20"/>
+          <w:szCs w:val="20"/>
+          <w:highlight w:val="yellow"/>
+          <w:shd w:val="clear" w:color="auto" w:fill="FFFFFF"/>
+        </w:rPr>
+        <w:t>fundamental biological principle,</w:t>
+      </w:r>
+      <w:r>
+        <w:rPr>
+          <w:rFonts w:ascii="Helvetica" w:eastAsia="Times New Roman" w:hAnsi="Helvetica" w:cs="Times New Roman"/>
+          <w:color w:val="212121"/>
+          <w:sz w:val="20"/>
+          <w:szCs w:val="20"/>
+          <w:shd w:val="clear" w:color="auto" w:fill="FFFFFF"/>
+        </w:rPr>
+        <w:t xml:space="preserve"> and is therefore a good fit for the journal. R2 shares some concerns about the suitability of the paper for the readership of the journal, so in your revisions you need to consider how you can make the relevance of your findings to understanding fundamental biological principles clear.</w:t>
       </w:r>
     </w:p>
   </w:comment>
-  <w:comment w:id="1" w:author="Pierce Edmiston" w:date="2017-10-09T10:56:00Z" w:initials="PE">
+  <w:comment w:id="2" w:author="Pierce Edmiston" w:date="2017-10-09T10:56:00Z" w:initials="PE">
     <w:p>
       <w:pPr>
         <w:pStyle w:val="CommentText"/>
@@ -1347,7 +1736,7 @@
       </w:r>
     </w:p>
   </w:comment>
-  <w:comment w:id="2" w:author="Pierce Edmiston" w:date="2017-10-09T10:57:00Z" w:initials="PE">
+  <w:comment w:id="3" w:author="Pierce Edmiston" w:date="2017-10-09T10:57:00Z" w:initials="PE">
     <w:p>
       <w:pPr>
         <w:pStyle w:val="CommentText"/>
@@ -1363,7 +1752,7 @@
       </w:r>
     </w:p>
   </w:comment>
-  <w:comment w:id="3" w:author="Pierce Edmiston" w:date="2017-10-09T10:56:00Z" w:initials="PE">
+  <w:comment w:id="4" w:author="Gary Lupyan" w:date="2017-11-17T19:29:00Z" w:initials="GL">
     <w:p>
       <w:pPr>
         <w:pStyle w:val="CommentText"/>
@@ -1371,11 +1760,28 @@
       <w:r>
         <w:rPr>
           <w:rStyle w:val="CommentReference"/>
+          <w:highlight w:val="yellow"/>
         </w:rPr>
         <w:annotationRef/>
       </w:r>
       <w:r>
-        <w:t>Gary</w:t>
+        <w:rPr>
+          <w:highlight w:val="yellow"/>
+        </w:rPr>
+        <w:t>Marcus, can you add a few classic linguistics/semiotics refs in here?</w:t>
+      </w:r>
+    </w:p>
+    <w:p>
+      <w:pPr>
+        <w:pStyle w:val="CommentText"/>
+      </w:pPr>
+    </w:p>
+    <w:p>
+      <w:pPr>
+        <w:pStyle w:val="CommentText"/>
+      </w:pPr>
+      <w:r>
+        <w:t>What do you think of the response? Does it makes sense?</w:t>
       </w:r>
     </w:p>
   </w:comment>
@@ -1621,7 +2027,6 @@
     <w:name w:val="Hyperlink"/>
     <w:basedOn w:val="DefaultParagraphFont"/>
     <w:uiPriority w:val="99"/>
-    <w:semiHidden/>
     <w:unhideWhenUsed/>
     <w:rsid w:val="00760714"/>
     <w:rPr>
@@ -1957,7 +2362,6 @@
     <w:name w:val="Hyperlink"/>
     <w:basedOn w:val="DefaultParagraphFont"/>
     <w:uiPriority w:val="99"/>
-    <w:semiHidden/>
     <w:unhideWhenUsed/>
     <w:rsid w:val="00760714"/>
     <w:rPr>

</xml_diff>

<commit_message>
Final changes by me
</commit_message>
<xml_diff>
--- a/submissions/5-proceedings-b/creating-words-v1-response.docx
+++ b/submissions/5-proceedings-b/creating-words-v1-response.docx
@@ -650,65 +650,63 @@
           <w:color w:val="212121"/>
           <w:sz w:val="20"/>
           <w:szCs w:val="20"/>
-          <w:highlight w:val="yellow"/>
-          <w:shd w:val="clear" w:color="auto" w:fill="FFFFFF"/>
-          <w:rPrChange w:id="29" w:author="Gary Lupyan" w:date="2017-11-29T15:16:00Z">
+          <w:shd w:val="clear" w:color="auto" w:fill="FFFFFF"/>
+        </w:rPr>
+        <w:t>Proceedings B</w:t>
+      </w:r>
+      <w:ins w:id="29" w:author="Marcus Perlman" w:date="2017-12-02T16:43:00Z">
+        <w:r>
+          <w:rPr>
+            <w:rFonts w:ascii="Helvetica" w:eastAsia="Times New Roman" w:hAnsi="Helvetica" w:cs="Times New Roman"/>
+            <w:color w:val="212121"/>
+            <w:sz w:val="20"/>
+            <w:szCs w:val="20"/>
+            <w:shd w:val="clear" w:color="auto" w:fill="FFFFFF"/>
+            <w:rPrChange w:id="30" w:author="Pierce Edmiston" w:date="2017-12-04T08:50:00Z">
+              <w:rPr>
+                <w:rFonts w:ascii="Helvetica" w:eastAsia="Times New Roman" w:hAnsi="Helvetica" w:cs="Times New Roman"/>
+                <w:color w:val="212121"/>
+                <w:sz w:val="20"/>
+                <w:szCs w:val="20"/>
+                <w:highlight w:val="yellow"/>
+                <w:shd w:val="clear" w:color="auto" w:fill="FFFFFF"/>
+              </w:rPr>
+            </w:rPrChange>
+          </w:rPr>
+          <w:t xml:space="preserve">. </w:t>
+        </w:r>
+      </w:ins>
+      <w:ins w:id="31" w:author="Marcus Perlman" w:date="2017-12-02T16:48:00Z">
+        <w:r>
+          <w:rPr>
+            <w:rFonts w:ascii="Helvetica" w:eastAsia="Times New Roman" w:hAnsi="Helvetica" w:cs="Times New Roman"/>
+            <w:color w:val="212121"/>
+            <w:sz w:val="20"/>
+            <w:szCs w:val="20"/>
+            <w:shd w:val="clear" w:color="auto" w:fill="FFFFFF"/>
+            <w:rPrChange w:id="32" w:author="Pierce Edmiston" w:date="2017-12-04T08:50:00Z">
+              <w:rPr>
+                <w:rFonts w:ascii="Helvetica" w:eastAsia="Times New Roman" w:hAnsi="Helvetica" w:cs="Times New Roman"/>
+                <w:color w:val="212121"/>
+                <w:sz w:val="20"/>
+                <w:szCs w:val="20"/>
+                <w:highlight w:val="yellow"/>
+                <w:shd w:val="clear" w:color="auto" w:fill="FFFFFF"/>
+              </w:rPr>
+            </w:rPrChange>
+          </w:rPr>
+          <w:t>For example, we present</w:t>
+        </w:r>
+      </w:ins>
+      <w:ins w:id="33" w:author="Pierce Edmiston" w:date="2017-11-29T10:26:00Z">
+        <w:del w:id="34" w:author="Marcus Perlman" w:date="2017-12-02T16:43:00Z">
+          <w:r>
             <w:rPr>
               <w:rFonts w:ascii="Helvetica" w:eastAsia="Times New Roman" w:hAnsi="Helvetica" w:cs="Times New Roman"/>
               <w:color w:val="212121"/>
               <w:sz w:val="20"/>
               <w:szCs w:val="20"/>
               <w:shd w:val="clear" w:color="auto" w:fill="FFFFFF"/>
-            </w:rPr>
-          </w:rPrChange>
-        </w:rPr>
-        <w:t>Proceedings B</w:t>
-      </w:r>
-      <w:ins w:id="30" w:author="Marcus Perlman" w:date="2017-12-02T16:43:00Z">
-        <w:r>
-          <w:rPr>
-            <w:rFonts w:ascii="Helvetica" w:eastAsia="Times New Roman" w:hAnsi="Helvetica" w:cs="Times New Roman"/>
-            <w:color w:val="212121"/>
-            <w:sz w:val="20"/>
-            <w:szCs w:val="20"/>
-            <w:highlight w:val="yellow"/>
-            <w:shd w:val="clear" w:color="auto" w:fill="FFFFFF"/>
-          </w:rPr>
-          <w:t xml:space="preserve">. </w:t>
-        </w:r>
-      </w:ins>
-      <w:ins w:id="31" w:author="Marcus Perlman" w:date="2017-12-02T16:48:00Z">
-        <w:r>
-          <w:rPr>
-            <w:rFonts w:ascii="Helvetica" w:eastAsia="Times New Roman" w:hAnsi="Helvetica" w:cs="Times New Roman"/>
-            <w:color w:val="212121"/>
-            <w:sz w:val="20"/>
-            <w:szCs w:val="20"/>
-            <w:highlight w:val="yellow"/>
-            <w:shd w:val="clear" w:color="auto" w:fill="FFFFFF"/>
-          </w:rPr>
-          <w:t>For example, we present</w:t>
-        </w:r>
-      </w:ins>
-      <w:ins w:id="32" w:author="Pierce Edmiston" w:date="2017-11-29T10:26:00Z">
-        <w:del w:id="33" w:author="Marcus Perlman" w:date="2017-12-02T16:43:00Z">
-          <w:r>
-            <w:rPr>
-              <w:rFonts w:ascii="Helvetica" w:eastAsia="Times New Roman" w:hAnsi="Helvetica" w:cs="Times New Roman"/>
-              <w:color w:val="212121"/>
-              <w:sz w:val="20"/>
-              <w:szCs w:val="20"/>
-              <w:highlight w:val="yellow"/>
-              <w:shd w:val="clear" w:color="auto" w:fill="FFFFFF"/>
-              <w:rPrChange w:id="34" w:author="Gary Lupyan" w:date="2017-11-29T15:16:00Z">
-                <w:rPr>
-                  <w:rFonts w:ascii="Helvetica" w:eastAsia="Times New Roman" w:hAnsi="Helvetica" w:cs="Times New Roman"/>
-                  <w:color w:val="212121"/>
-                  <w:sz w:val="20"/>
-                  <w:szCs w:val="20"/>
-                  <w:shd w:val="clear" w:color="auto" w:fill="FFFFFF"/>
-                </w:rPr>
-              </w:rPrChange>
             </w:rPr>
             <w:delText xml:space="preserve">, </w:delText>
           </w:r>
@@ -720,31 +718,30 @@
               <w:color w:val="212121"/>
               <w:sz w:val="20"/>
               <w:szCs w:val="20"/>
-              <w:highlight w:val="yellow"/>
               <w:shd w:val="clear" w:color="auto" w:fill="FFFFFF"/>
-              <w:rPrChange w:id="36" w:author="Gary Lupyan" w:date="2017-11-29T15:16:00Z">
-                <w:rPr>
-                  <w:rFonts w:ascii="Helvetica" w:eastAsia="Times New Roman" w:hAnsi="Helvetica" w:cs="Times New Roman"/>
-                  <w:color w:val="212121"/>
-                  <w:sz w:val="20"/>
-                  <w:szCs w:val="20"/>
-                  <w:shd w:val="clear" w:color="auto" w:fill="FFFFFF"/>
-                </w:rPr>
-              </w:rPrChange>
             </w:rPr>
             <w:delText xml:space="preserve">making </w:delText>
           </w:r>
         </w:del>
       </w:ins>
-      <w:ins w:id="37" w:author="Marcus Perlman" w:date="2017-12-02T16:44:00Z">
-        <w:r>
-          <w:rPr>
-            <w:rFonts w:ascii="Helvetica" w:eastAsia="Times New Roman" w:hAnsi="Helvetica" w:cs="Times New Roman"/>
-            <w:color w:val="212121"/>
-            <w:sz w:val="20"/>
-            <w:szCs w:val="20"/>
-            <w:highlight w:val="yellow"/>
-            <w:shd w:val="clear" w:color="auto" w:fill="FFFFFF"/>
+      <w:ins w:id="36" w:author="Marcus Perlman" w:date="2017-12-02T16:44:00Z">
+        <w:r>
+          <w:rPr>
+            <w:rFonts w:ascii="Helvetica" w:eastAsia="Times New Roman" w:hAnsi="Helvetica" w:cs="Times New Roman"/>
+            <w:color w:val="212121"/>
+            <w:sz w:val="20"/>
+            <w:szCs w:val="20"/>
+            <w:shd w:val="clear" w:color="auto" w:fill="FFFFFF"/>
+            <w:rPrChange w:id="37" w:author="Pierce Edmiston" w:date="2017-12-04T08:50:00Z">
+              <w:rPr>
+                <w:rFonts w:ascii="Helvetica" w:eastAsia="Times New Roman" w:hAnsi="Helvetica" w:cs="Times New Roman"/>
+                <w:color w:val="212121"/>
+                <w:sz w:val="20"/>
+                <w:szCs w:val="20"/>
+                <w:highlight w:val="yellow"/>
+                <w:shd w:val="clear" w:color="auto" w:fill="FFFFFF"/>
+              </w:rPr>
+            </w:rPrChange>
           </w:rPr>
           <w:t xml:space="preserve"> language in the </w:t>
         </w:r>
@@ -756,79 +753,133 @@
             <w:color w:val="212121"/>
             <w:sz w:val="20"/>
             <w:szCs w:val="20"/>
-            <w:highlight w:val="yellow"/>
-            <w:shd w:val="clear" w:color="auto" w:fill="FFFFFF"/>
+            <w:shd w:val="clear" w:color="auto" w:fill="FFFFFF"/>
+            <w:rPrChange w:id="39" w:author="Pierce Edmiston" w:date="2017-12-04T08:50:00Z">
+              <w:rPr>
+                <w:rFonts w:ascii="Helvetica" w:eastAsia="Times New Roman" w:hAnsi="Helvetica" w:cs="Times New Roman"/>
+                <w:color w:val="212121"/>
+                <w:sz w:val="20"/>
+                <w:szCs w:val="20"/>
+                <w:highlight w:val="yellow"/>
+                <w:shd w:val="clear" w:color="auto" w:fill="FFFFFF"/>
+              </w:rPr>
+            </w:rPrChange>
           </w:rPr>
           <w:t xml:space="preserve">broader </w:t>
         </w:r>
       </w:ins>
-      <w:ins w:id="39" w:author="Marcus Perlman" w:date="2017-12-02T16:44:00Z">
-        <w:r>
-          <w:rPr>
-            <w:rFonts w:ascii="Helvetica" w:eastAsia="Times New Roman" w:hAnsi="Helvetica" w:cs="Times New Roman"/>
-            <w:color w:val="212121"/>
-            <w:sz w:val="20"/>
-            <w:szCs w:val="20"/>
-            <w:highlight w:val="yellow"/>
-            <w:shd w:val="clear" w:color="auto" w:fill="FFFFFF"/>
+      <w:ins w:id="40" w:author="Marcus Perlman" w:date="2017-12-02T16:44:00Z">
+        <w:r>
+          <w:rPr>
+            <w:rFonts w:ascii="Helvetica" w:eastAsia="Times New Roman" w:hAnsi="Helvetica" w:cs="Times New Roman"/>
+            <w:color w:val="212121"/>
+            <w:sz w:val="20"/>
+            <w:szCs w:val="20"/>
+            <w:shd w:val="clear" w:color="auto" w:fill="FFFFFF"/>
+            <w:rPrChange w:id="41" w:author="Pierce Edmiston" w:date="2017-12-04T08:50:00Z">
+              <w:rPr>
+                <w:rFonts w:ascii="Helvetica" w:eastAsia="Times New Roman" w:hAnsi="Helvetica" w:cs="Times New Roman"/>
+                <w:color w:val="212121"/>
+                <w:sz w:val="20"/>
+                <w:szCs w:val="20"/>
+                <w:highlight w:val="yellow"/>
+                <w:shd w:val="clear" w:color="auto" w:fill="FFFFFF"/>
+              </w:rPr>
+            </w:rPrChange>
           </w:rPr>
           <w:t xml:space="preserve">context of </w:t>
         </w:r>
       </w:ins>
-      <w:ins w:id="40" w:author="Marcus Perlman" w:date="2017-12-02T16:45:00Z">
-        <w:r>
-          <w:rPr>
-            <w:rFonts w:ascii="Helvetica" w:eastAsia="Times New Roman" w:hAnsi="Helvetica" w:cs="Times New Roman"/>
-            <w:color w:val="212121"/>
-            <w:sz w:val="20"/>
-            <w:szCs w:val="20"/>
-            <w:highlight w:val="yellow"/>
-            <w:shd w:val="clear" w:color="auto" w:fill="FFFFFF"/>
+      <w:ins w:id="42" w:author="Marcus Perlman" w:date="2017-12-02T16:45:00Z">
+        <w:r>
+          <w:rPr>
+            <w:rFonts w:ascii="Helvetica" w:eastAsia="Times New Roman" w:hAnsi="Helvetica" w:cs="Times New Roman"/>
+            <w:color w:val="212121"/>
+            <w:sz w:val="20"/>
+            <w:szCs w:val="20"/>
+            <w:shd w:val="clear" w:color="auto" w:fill="FFFFFF"/>
+            <w:rPrChange w:id="43" w:author="Pierce Edmiston" w:date="2017-12-04T08:50:00Z">
+              <w:rPr>
+                <w:rFonts w:ascii="Helvetica" w:eastAsia="Times New Roman" w:hAnsi="Helvetica" w:cs="Times New Roman"/>
+                <w:color w:val="212121"/>
+                <w:sz w:val="20"/>
+                <w:szCs w:val="20"/>
+                <w:highlight w:val="yellow"/>
+                <w:shd w:val="clear" w:color="auto" w:fill="FFFFFF"/>
+              </w:rPr>
+            </w:rPrChange>
           </w:rPr>
           <w:t xml:space="preserve">primate </w:t>
         </w:r>
       </w:ins>
-      <w:ins w:id="41" w:author="Marcus Perlman" w:date="2017-12-02T16:44:00Z">
-        <w:r>
-          <w:rPr>
-            <w:rFonts w:ascii="Helvetica" w:eastAsia="Times New Roman" w:hAnsi="Helvetica" w:cs="Times New Roman"/>
-            <w:color w:val="212121"/>
-            <w:sz w:val="20"/>
-            <w:szCs w:val="20"/>
-            <w:highlight w:val="yellow"/>
-            <w:shd w:val="clear" w:color="auto" w:fill="FFFFFF"/>
+      <w:ins w:id="44" w:author="Marcus Perlman" w:date="2017-12-02T16:44:00Z">
+        <w:r>
+          <w:rPr>
+            <w:rFonts w:ascii="Helvetica" w:eastAsia="Times New Roman" w:hAnsi="Helvetica" w:cs="Times New Roman"/>
+            <w:color w:val="212121"/>
+            <w:sz w:val="20"/>
+            <w:szCs w:val="20"/>
+            <w:shd w:val="clear" w:color="auto" w:fill="FFFFFF"/>
+            <w:rPrChange w:id="45" w:author="Pierce Edmiston" w:date="2017-12-04T08:50:00Z">
+              <w:rPr>
+                <w:rFonts w:ascii="Helvetica" w:eastAsia="Times New Roman" w:hAnsi="Helvetica" w:cs="Times New Roman"/>
+                <w:color w:val="212121"/>
+                <w:sz w:val="20"/>
+                <w:szCs w:val="20"/>
+                <w:highlight w:val="yellow"/>
+                <w:shd w:val="clear" w:color="auto" w:fill="FFFFFF"/>
+              </w:rPr>
+            </w:rPrChange>
           </w:rPr>
           <w:t xml:space="preserve">vocal communication, and </w:t>
         </w:r>
       </w:ins>
-      <w:ins w:id="42" w:author="Marcus Perlman" w:date="2017-12-02T16:46:00Z">
-        <w:r>
-          <w:rPr>
-            <w:rFonts w:ascii="Helvetica" w:eastAsia="Times New Roman" w:hAnsi="Helvetica" w:cs="Times New Roman"/>
-            <w:color w:val="212121"/>
-            <w:sz w:val="20"/>
-            <w:szCs w:val="20"/>
-            <w:highlight w:val="yellow"/>
-            <w:shd w:val="clear" w:color="auto" w:fill="FFFFFF"/>
+      <w:ins w:id="46" w:author="Marcus Perlman" w:date="2017-12-02T16:46:00Z">
+        <w:r>
+          <w:rPr>
+            <w:rFonts w:ascii="Helvetica" w:eastAsia="Times New Roman" w:hAnsi="Helvetica" w:cs="Times New Roman"/>
+            <w:color w:val="212121"/>
+            <w:sz w:val="20"/>
+            <w:szCs w:val="20"/>
+            <w:shd w:val="clear" w:color="auto" w:fill="FFFFFF"/>
+            <w:rPrChange w:id="47" w:author="Pierce Edmiston" w:date="2017-12-04T08:50:00Z">
+              <w:rPr>
+                <w:rFonts w:ascii="Helvetica" w:eastAsia="Times New Roman" w:hAnsi="Helvetica" w:cs="Times New Roman"/>
+                <w:color w:val="212121"/>
+                <w:sz w:val="20"/>
+                <w:szCs w:val="20"/>
+                <w:highlight w:val="yellow"/>
+                <w:shd w:val="clear" w:color="auto" w:fill="FFFFFF"/>
+              </w:rPr>
+            </w:rPrChange>
           </w:rPr>
           <w:t xml:space="preserve">note aspects of language that </w:t>
         </w:r>
       </w:ins>
-      <w:ins w:id="43" w:author="Marcus Perlman" w:date="2017-12-02T16:47:00Z">
-        <w:r>
-          <w:rPr>
-            <w:rFonts w:ascii="Helvetica" w:eastAsia="Times New Roman" w:hAnsi="Helvetica" w:cs="Times New Roman"/>
-            <w:color w:val="212121"/>
-            <w:sz w:val="20"/>
-            <w:szCs w:val="20"/>
-            <w:highlight w:val="yellow"/>
-            <w:shd w:val="clear" w:color="auto" w:fill="FFFFFF"/>
+      <w:ins w:id="48" w:author="Marcus Perlman" w:date="2017-12-02T16:47:00Z">
+        <w:r>
+          <w:rPr>
+            <w:rFonts w:ascii="Helvetica" w:eastAsia="Times New Roman" w:hAnsi="Helvetica" w:cs="Times New Roman"/>
+            <w:color w:val="212121"/>
+            <w:sz w:val="20"/>
+            <w:szCs w:val="20"/>
+            <w:shd w:val="clear" w:color="auto" w:fill="FFFFFF"/>
+            <w:rPrChange w:id="49" w:author="Pierce Edmiston" w:date="2017-12-04T08:50:00Z">
+              <w:rPr>
+                <w:rFonts w:ascii="Helvetica" w:eastAsia="Times New Roman" w:hAnsi="Helvetica" w:cs="Times New Roman"/>
+                <w:color w:val="212121"/>
+                <w:sz w:val="20"/>
+                <w:szCs w:val="20"/>
+                <w:highlight w:val="yellow"/>
+                <w:shd w:val="clear" w:color="auto" w:fill="FFFFFF"/>
+              </w:rPr>
+            </w:rPrChange>
           </w:rPr>
           <w:t>distinguishes it from these other forms of communication.</w:t>
         </w:r>
       </w:ins>
-      <w:ins w:id="44" w:author="Pierce Edmiston" w:date="2017-11-29T10:26:00Z">
-        <w:del w:id="45" w:author="Marcus Perlman" w:date="2017-12-02T16:45:00Z">
+      <w:ins w:id="50" w:author="Pierce Edmiston" w:date="2017-11-29T10:26:00Z">
+        <w:del w:id="51" w:author="Marcus Perlman" w:date="2017-12-02T16:45:00Z">
           <w:r>
             <w:rPr>
               <w:rFonts w:ascii="Helvetica" w:eastAsia="Times New Roman" w:hAnsi="Helvetica" w:cs="Times New Roman"/>
@@ -837,7 +888,7 @@
               <w:szCs w:val="20"/>
               <w:highlight w:val="yellow"/>
               <w:shd w:val="clear" w:color="auto" w:fill="FFFFFF"/>
-              <w:rPrChange w:id="46" w:author="Gary Lupyan" w:date="2017-11-29T15:16:00Z">
+              <w:rPrChange w:id="52" w:author="Gary Lupyan" w:date="2017-11-29T15:16:00Z">
                 <w:rPr>
                   <w:rFonts w:ascii="Helvetica" w:eastAsia="Times New Roman" w:hAnsi="Helvetica" w:cs="Times New Roman"/>
                   <w:color w:val="212121"/>
@@ -850,7 +901,7 @@
             <w:delText xml:space="preserve">reference </w:delText>
           </w:r>
         </w:del>
-        <w:del w:id="47" w:author="Marcus Perlman" w:date="2017-12-02T16:46:00Z">
+        <w:del w:id="53" w:author="Marcus Perlman" w:date="2017-12-02T16:46:00Z">
           <w:r>
             <w:rPr>
               <w:rFonts w:ascii="Helvetica" w:eastAsia="Times New Roman" w:hAnsi="Helvetica" w:cs="Times New Roman"/>
@@ -859,7 +910,7 @@
               <w:szCs w:val="20"/>
               <w:highlight w:val="yellow"/>
               <w:shd w:val="clear" w:color="auto" w:fill="FFFFFF"/>
-              <w:rPrChange w:id="48" w:author="Gary Lupyan" w:date="2017-11-29T15:16:00Z">
+              <w:rPrChange w:id="54" w:author="Gary Lupyan" w:date="2017-11-29T15:16:00Z">
                 <w:rPr>
                   <w:rFonts w:ascii="Helvetica" w:eastAsia="Times New Roman" w:hAnsi="Helvetica" w:cs="Times New Roman"/>
                   <w:color w:val="212121"/>
@@ -873,7 +924,7 @@
           </w:r>
         </w:del>
       </w:ins>
-      <w:del w:id="49" w:author="Marcus Perlman" w:date="2017-12-02T16:46:00Z">
+      <w:del w:id="55" w:author="Marcus Perlman" w:date="2017-12-02T16:46:00Z">
         <w:r>
           <w:rPr>
             <w:rFonts w:ascii="Helvetica" w:eastAsia="Times New Roman" w:hAnsi="Helvetica" w:cs="Times New Roman"/>
@@ -882,7 +933,7 @@
             <w:szCs w:val="20"/>
             <w:highlight w:val="yellow"/>
             <w:shd w:val="clear" w:color="auto" w:fill="FFFFFF"/>
-            <w:rPrChange w:id="50" w:author="Gary Lupyan" w:date="2017-11-29T15:16:00Z">
+            <w:rPrChange w:id="56" w:author="Gary Lupyan" w:date="2017-11-29T15:16:00Z">
               <w:rPr>
                 <w:rFonts w:ascii="Helvetica" w:eastAsia="Times New Roman" w:hAnsi="Helvetica" w:cs="Times New Roman"/>
                 <w:color w:val="212121"/>
@@ -895,74 +946,8 @@
           <w:delText>.</w:delText>
         </w:r>
       </w:del>
-      <w:ins w:id="51" w:author="Pierce Edmiston" w:date="2017-11-29T10:32:00Z">
-        <w:del w:id="52" w:author="Marcus Perlman" w:date="2017-12-02T16:46:00Z">
-          <w:r>
-            <w:rPr>
-              <w:rFonts w:ascii="Helvetica" w:eastAsia="Times New Roman" w:hAnsi="Helvetica" w:cs="Times New Roman"/>
-              <w:color w:val="212121"/>
-              <w:sz w:val="20"/>
-              <w:szCs w:val="20"/>
-              <w:highlight w:val="yellow"/>
-              <w:shd w:val="clear" w:color="auto" w:fill="FFFFFF"/>
-              <w:rPrChange w:id="53" w:author="Gary Lupyan" w:date="2017-11-29T15:16:00Z">
-                <w:rPr>
-                  <w:rFonts w:ascii="Helvetica" w:eastAsia="Times New Roman" w:hAnsi="Helvetica" w:cs="Times New Roman"/>
-                  <w:color w:val="212121"/>
-                  <w:sz w:val="20"/>
-                  <w:szCs w:val="20"/>
-                  <w:shd w:val="clear" w:color="auto" w:fill="FFFFFF"/>
-                </w:rPr>
-              </w:rPrChange>
-            </w:rPr>
-            <w:delText xml:space="preserve"> in contrast to the behaviors we believe to</w:delText>
-          </w:r>
-        </w:del>
-        <w:del w:id="54" w:author="Marcus Perlman" w:date="2017-12-02T16:47:00Z">
-          <w:r>
-            <w:rPr>
-              <w:rFonts w:ascii="Helvetica" w:eastAsia="Times New Roman" w:hAnsi="Helvetica" w:cs="Times New Roman"/>
-              <w:color w:val="212121"/>
-              <w:sz w:val="20"/>
-              <w:szCs w:val="20"/>
-              <w:highlight w:val="yellow"/>
-              <w:shd w:val="clear" w:color="auto" w:fill="FFFFFF"/>
-              <w:rPrChange w:id="55" w:author="Gary Lupyan" w:date="2017-11-29T15:16:00Z">
-                <w:rPr>
-                  <w:rFonts w:ascii="Helvetica" w:eastAsia="Times New Roman" w:hAnsi="Helvetica" w:cs="Times New Roman"/>
-                  <w:color w:val="212121"/>
-                  <w:sz w:val="20"/>
-                  <w:szCs w:val="20"/>
-                  <w:shd w:val="clear" w:color="auto" w:fill="FFFFFF"/>
-                </w:rPr>
-              </w:rPrChange>
-            </w:rPr>
-            <w:delText xml:space="preserve"> be specific to human</w:delText>
-          </w:r>
-        </w:del>
-        <w:del w:id="56" w:author="Marcus Perlman" w:date="2017-12-02T16:46:00Z">
-          <w:r>
-            <w:rPr>
-              <w:rFonts w:ascii="Helvetica" w:eastAsia="Times New Roman" w:hAnsi="Helvetica" w:cs="Times New Roman"/>
-              <w:color w:val="212121"/>
-              <w:sz w:val="20"/>
-              <w:szCs w:val="20"/>
-              <w:highlight w:val="yellow"/>
-              <w:shd w:val="clear" w:color="auto" w:fill="FFFFFF"/>
-              <w:rPrChange w:id="57" w:author="Gary Lupyan" w:date="2017-11-29T15:16:00Z">
-                <w:rPr>
-                  <w:rFonts w:ascii="Helvetica" w:eastAsia="Times New Roman" w:hAnsi="Helvetica" w:cs="Times New Roman"/>
-                  <w:color w:val="212121"/>
-                  <w:sz w:val="20"/>
-                  <w:szCs w:val="20"/>
-                  <w:shd w:val="clear" w:color="auto" w:fill="FFFFFF"/>
-                </w:rPr>
-              </w:rPrChange>
-            </w:rPr>
-            <w:delText>s</w:delText>
-          </w:r>
-        </w:del>
-        <w:del w:id="58" w:author="Marcus Perlman" w:date="2017-12-02T16:47:00Z">
+      <w:ins w:id="57" w:author="Pierce Edmiston" w:date="2017-11-29T10:32:00Z">
+        <w:del w:id="58" w:author="Marcus Perlman" w:date="2017-12-02T16:46:00Z">
           <w:r>
             <w:rPr>
               <w:rFonts w:ascii="Helvetica" w:eastAsia="Times New Roman" w:hAnsi="Helvetica" w:cs="Times New Roman"/>
@@ -981,6 +966,72 @@
                 </w:rPr>
               </w:rPrChange>
             </w:rPr>
+            <w:delText xml:space="preserve"> in contrast to the behaviors we believe to</w:delText>
+          </w:r>
+        </w:del>
+        <w:del w:id="60" w:author="Marcus Perlman" w:date="2017-12-02T16:47:00Z">
+          <w:r>
+            <w:rPr>
+              <w:rFonts w:ascii="Helvetica" w:eastAsia="Times New Roman" w:hAnsi="Helvetica" w:cs="Times New Roman"/>
+              <w:color w:val="212121"/>
+              <w:sz w:val="20"/>
+              <w:szCs w:val="20"/>
+              <w:highlight w:val="yellow"/>
+              <w:shd w:val="clear" w:color="auto" w:fill="FFFFFF"/>
+              <w:rPrChange w:id="61" w:author="Gary Lupyan" w:date="2017-11-29T15:16:00Z">
+                <w:rPr>
+                  <w:rFonts w:ascii="Helvetica" w:eastAsia="Times New Roman" w:hAnsi="Helvetica" w:cs="Times New Roman"/>
+                  <w:color w:val="212121"/>
+                  <w:sz w:val="20"/>
+                  <w:szCs w:val="20"/>
+                  <w:shd w:val="clear" w:color="auto" w:fill="FFFFFF"/>
+                </w:rPr>
+              </w:rPrChange>
+            </w:rPr>
+            <w:delText xml:space="preserve"> be specific to human</w:delText>
+          </w:r>
+        </w:del>
+        <w:del w:id="62" w:author="Marcus Perlman" w:date="2017-12-02T16:46:00Z">
+          <w:r>
+            <w:rPr>
+              <w:rFonts w:ascii="Helvetica" w:eastAsia="Times New Roman" w:hAnsi="Helvetica" w:cs="Times New Roman"/>
+              <w:color w:val="212121"/>
+              <w:sz w:val="20"/>
+              <w:szCs w:val="20"/>
+              <w:highlight w:val="yellow"/>
+              <w:shd w:val="clear" w:color="auto" w:fill="FFFFFF"/>
+              <w:rPrChange w:id="63" w:author="Gary Lupyan" w:date="2017-11-29T15:16:00Z">
+                <w:rPr>
+                  <w:rFonts w:ascii="Helvetica" w:eastAsia="Times New Roman" w:hAnsi="Helvetica" w:cs="Times New Roman"/>
+                  <w:color w:val="212121"/>
+                  <w:sz w:val="20"/>
+                  <w:szCs w:val="20"/>
+                  <w:shd w:val="clear" w:color="auto" w:fill="FFFFFF"/>
+                </w:rPr>
+              </w:rPrChange>
+            </w:rPr>
+            <w:delText>s</w:delText>
+          </w:r>
+        </w:del>
+        <w:del w:id="64" w:author="Marcus Perlman" w:date="2017-12-02T16:47:00Z">
+          <w:r>
+            <w:rPr>
+              <w:rFonts w:ascii="Helvetica" w:eastAsia="Times New Roman" w:hAnsi="Helvetica" w:cs="Times New Roman"/>
+              <w:color w:val="212121"/>
+              <w:sz w:val="20"/>
+              <w:szCs w:val="20"/>
+              <w:highlight w:val="yellow"/>
+              <w:shd w:val="clear" w:color="auto" w:fill="FFFFFF"/>
+              <w:rPrChange w:id="65" w:author="Gary Lupyan" w:date="2017-11-29T15:16:00Z">
+                <w:rPr>
+                  <w:rFonts w:ascii="Helvetica" w:eastAsia="Times New Roman" w:hAnsi="Helvetica" w:cs="Times New Roman"/>
+                  <w:color w:val="212121"/>
+                  <w:sz w:val="20"/>
+                  <w:szCs w:val="20"/>
+                  <w:shd w:val="clear" w:color="auto" w:fill="FFFFFF"/>
+                </w:rPr>
+              </w:rPrChange>
+            </w:rPr>
             <w:delText>.</w:delText>
           </w:r>
         </w:del>
@@ -1000,7 +1051,7 @@
     <w:p>
       <w:pPr>
         <w:rPr>
-          <w:ins w:id="60" w:author="Pierce Edmiston" w:date="2017-11-29T10:35:00Z"/>
+          <w:ins w:id="66" w:author="Pierce Edmiston" w:date="2017-11-29T10:35:00Z"/>
           <w:rFonts w:ascii="Helvetica" w:eastAsia="Times New Roman" w:hAnsi="Helvetica" w:cs="Times New Roman"/>
           <w:i/>
           <w:color w:val="212121"/>
@@ -1087,7 +1138,7 @@
           <w:sz w:val="20"/>
           <w:szCs w:val="20"/>
           <w:shd w:val="clear" w:color="auto" w:fill="FFFFFF"/>
-          <w:rPrChange w:id="61" w:author="Pierce Edmiston" w:date="2017-11-29T11:05:00Z">
+          <w:rPrChange w:id="67" w:author="Pierce Edmiston" w:date="2017-11-29T11:05:00Z">
             <w:rPr>
               <w:rFonts w:ascii="Helvetica" w:eastAsia="Times New Roman" w:hAnsi="Helvetica" w:cs="Times New Roman"/>
               <w:i/>
@@ -1110,7 +1161,7 @@
           <w:sz w:val="20"/>
           <w:szCs w:val="20"/>
           <w:shd w:val="clear" w:color="auto" w:fill="FFFFFF"/>
-          <w:rPrChange w:id="62" w:author="Pierce Edmiston" w:date="2017-11-29T11:05:00Z">
+          <w:rPrChange w:id="68" w:author="Pierce Edmiston" w:date="2017-11-29T11:05:00Z">
             <w:rPr>
               <w:rFonts w:ascii="Helvetica" w:eastAsia="Times New Roman" w:hAnsi="Helvetica" w:cs="Times New Roman"/>
               <w:i/>
@@ -1133,7 +1184,7 @@
           <w:sz w:val="20"/>
           <w:szCs w:val="20"/>
           <w:shd w:val="clear" w:color="auto" w:fill="FFFFFF"/>
-          <w:rPrChange w:id="63" w:author="Pierce Edmiston" w:date="2017-11-29T11:05:00Z">
+          <w:rPrChange w:id="69" w:author="Pierce Edmiston" w:date="2017-11-29T11:05:00Z">
             <w:rPr>
               <w:rFonts w:ascii="Helvetica" w:eastAsia="Times New Roman" w:hAnsi="Helvetica" w:cs="Times New Roman"/>
               <w:i/>
@@ -1151,7 +1202,7 @@
     <w:p>
       <w:pPr>
         <w:rPr>
-          <w:ins w:id="64" w:author="Pierce Edmiston" w:date="2017-11-29T10:45:00Z"/>
+          <w:ins w:id="70" w:author="Pierce Edmiston" w:date="2017-11-29T10:45:00Z"/>
           <w:rFonts w:ascii="Helvetica" w:eastAsia="Times New Roman" w:hAnsi="Helvetica" w:cs="Times New Roman"/>
           <w:i/>
           <w:color w:val="212121"/>
@@ -1164,15 +1215,15 @@
     <w:p>
       <w:pPr>
         <w:rPr>
-          <w:ins w:id="65" w:author="Gary Lupyan" w:date="2017-11-29T15:17:00Z"/>
-          <w:rFonts w:ascii="Helvetica" w:eastAsia="Times New Roman" w:hAnsi="Helvetica" w:cs="Times New Roman"/>
-          <w:color w:val="212121"/>
-          <w:sz w:val="20"/>
-          <w:szCs w:val="20"/>
-          <w:shd w:val="clear" w:color="auto" w:fill="FFFFFF"/>
-        </w:rPr>
-      </w:pPr>
-      <w:ins w:id="66" w:author="Gary Lupyan" w:date="2017-11-29T15:17:00Z">
+          <w:ins w:id="71" w:author="Gary Lupyan" w:date="2017-11-29T15:17:00Z"/>
+          <w:rFonts w:ascii="Helvetica" w:eastAsia="Times New Roman" w:hAnsi="Helvetica" w:cs="Times New Roman"/>
+          <w:color w:val="212121"/>
+          <w:sz w:val="20"/>
+          <w:szCs w:val="20"/>
+          <w:shd w:val="clear" w:color="auto" w:fill="FFFFFF"/>
+        </w:rPr>
+      </w:pPr>
+      <w:ins w:id="72" w:author="Gary Lupyan" w:date="2017-11-29T15:17:00Z">
         <w:r>
           <w:rPr>
             <w:rFonts w:ascii="Helvetica" w:eastAsia="Times New Roman" w:hAnsi="Helvetica" w:cs="Times New Roman"/>
@@ -1188,15 +1239,15 @@
     <w:p>
       <w:pPr>
         <w:rPr>
-          <w:ins w:id="67" w:author="Pierce Edmiston" w:date="2017-11-29T10:48:00Z"/>
-          <w:rFonts w:ascii="Helvetica" w:eastAsia="Times New Roman" w:hAnsi="Helvetica" w:cs="Times New Roman"/>
-          <w:color w:val="212121"/>
-          <w:sz w:val="20"/>
-          <w:szCs w:val="20"/>
-          <w:shd w:val="clear" w:color="auto" w:fill="FFFFFF"/>
-        </w:rPr>
-      </w:pPr>
-      <w:ins w:id="68" w:author="Pierce Edmiston" w:date="2017-11-29T10:45:00Z">
+          <w:ins w:id="73" w:author="Pierce Edmiston" w:date="2017-11-29T10:48:00Z"/>
+          <w:rFonts w:ascii="Helvetica" w:eastAsia="Times New Roman" w:hAnsi="Helvetica" w:cs="Times New Roman"/>
+          <w:color w:val="212121"/>
+          <w:sz w:val="20"/>
+          <w:szCs w:val="20"/>
+          <w:shd w:val="clear" w:color="auto" w:fill="FFFFFF"/>
+        </w:rPr>
+      </w:pPr>
+      <w:ins w:id="74" w:author="Pierce Edmiston" w:date="2017-11-29T10:45:00Z">
         <w:r>
           <w:rPr>
             <w:rFonts w:ascii="Helvetica" w:eastAsia="Times New Roman" w:hAnsi="Helvetica" w:cs="Times New Roman"/>
@@ -1208,7 +1259,7 @@
           <w:t xml:space="preserve">On the view that </w:t>
         </w:r>
       </w:ins>
-      <w:ins w:id="69" w:author="Pierce Edmiston" w:date="2017-11-29T10:47:00Z">
+      <w:ins w:id="75" w:author="Pierce Edmiston" w:date="2017-11-29T10:47:00Z">
         <w:r>
           <w:rPr>
             <w:rFonts w:ascii="Helvetica" w:eastAsia="Times New Roman" w:hAnsi="Helvetica" w:cs="Times New Roman"/>
@@ -1220,7 +1271,7 @@
           <w:t>category labels</w:t>
         </w:r>
       </w:ins>
-      <w:ins w:id="70" w:author="Pierce Edmiston" w:date="2017-11-29T10:45:00Z">
+      <w:ins w:id="76" w:author="Pierce Edmiston" w:date="2017-11-29T10:45:00Z">
         <w:r>
           <w:rPr>
             <w:rFonts w:ascii="Helvetica" w:eastAsia="Times New Roman" w:hAnsi="Helvetica" w:cs="Times New Roman"/>
@@ -1232,7 +1283,7 @@
           <w:t xml:space="preserve"> are arbitrary, there </w:t>
         </w:r>
       </w:ins>
-      <w:ins w:id="71" w:author="Pierce Edmiston" w:date="2017-11-29T10:48:00Z">
+      <w:ins w:id="77" w:author="Pierce Edmiston" w:date="2017-11-29T10:48:00Z">
         <w:r>
           <w:rPr>
             <w:rFonts w:ascii="Helvetica" w:eastAsia="Times New Roman" w:hAnsi="Helvetica" w:cs="Times New Roman"/>
@@ -1244,7 +1295,7 @@
           <w:t>is</w:t>
         </w:r>
       </w:ins>
-      <w:ins w:id="72" w:author="Pierce Edmiston" w:date="2017-11-29T10:45:00Z">
+      <w:ins w:id="78" w:author="Pierce Edmiston" w:date="2017-11-29T10:45:00Z">
         <w:r>
           <w:rPr>
             <w:rFonts w:ascii="Helvetica" w:eastAsia="Times New Roman" w:hAnsi="Helvetica" w:cs="Times New Roman"/>
@@ -1256,7 +1307,7 @@
           <w:t xml:space="preserve"> no sense in which one </w:t>
         </w:r>
       </w:ins>
-      <w:ins w:id="73" w:author="Pierce Edmiston" w:date="2017-11-29T10:48:00Z">
+      <w:ins w:id="79" w:author="Pierce Edmiston" w:date="2017-11-29T10:48:00Z">
         <w:r>
           <w:rPr>
             <w:rFonts w:ascii="Helvetica" w:eastAsia="Times New Roman" w:hAnsi="Helvetica" w:cs="Times New Roman"/>
@@ -1268,7 +1319,7 @@
           <w:t>label</w:t>
         </w:r>
       </w:ins>
-      <w:ins w:id="74" w:author="Pierce Edmiston" w:date="2017-11-29T10:45:00Z">
+      <w:ins w:id="80" w:author="Pierce Edmiston" w:date="2017-11-29T10:45:00Z">
         <w:r>
           <w:rPr>
             <w:rFonts w:ascii="Helvetica" w:eastAsia="Times New Roman" w:hAnsi="Helvetica" w:cs="Times New Roman"/>
@@ -1280,7 +1331,7 @@
           <w:t xml:space="preserve"> is </w:t>
         </w:r>
       </w:ins>
-      <w:ins w:id="75" w:author="Pierce Edmiston" w:date="2017-11-29T10:48:00Z">
+      <w:ins w:id="81" w:author="Pierce Edmiston" w:date="2017-11-29T10:48:00Z">
         <w:r>
           <w:rPr>
             <w:rFonts w:ascii="Helvetica" w:eastAsia="Times New Roman" w:hAnsi="Helvetica" w:cs="Times New Roman"/>
@@ -1292,7 +1343,7 @@
           <w:t xml:space="preserve">any </w:t>
         </w:r>
       </w:ins>
-      <w:ins w:id="76" w:author="Pierce Edmiston" w:date="2017-11-29T10:45:00Z">
+      <w:ins w:id="82" w:author="Pierce Edmiston" w:date="2017-11-29T10:45:00Z">
         <w:r>
           <w:rPr>
             <w:rFonts w:ascii="Helvetica" w:eastAsia="Times New Roman" w:hAnsi="Helvetica" w:cs="Times New Roman"/>
@@ -1304,7 +1355,7 @@
           <w:t xml:space="preserve">better or worse than </w:t>
         </w:r>
       </w:ins>
-      <w:ins w:id="77" w:author="Pierce Edmiston" w:date="2017-11-29T10:48:00Z">
+      <w:ins w:id="83" w:author="Pierce Edmiston" w:date="2017-11-29T10:48:00Z">
         <w:r>
           <w:rPr>
             <w:rFonts w:ascii="Helvetica" w:eastAsia="Times New Roman" w:hAnsi="Helvetica" w:cs="Times New Roman"/>
@@ -1316,8 +1367,8 @@
           <w:t xml:space="preserve">any </w:t>
         </w:r>
       </w:ins>
-      <w:ins w:id="78" w:author="Pierce Edmiston" w:date="2017-11-29T10:45:00Z">
-        <w:del w:id="79" w:author="Marcus Perlman" w:date="2017-12-02T17:03:00Z">
+      <w:ins w:id="84" w:author="Pierce Edmiston" w:date="2017-11-29T10:45:00Z">
+        <w:del w:id="85" w:author="Marcus Perlman" w:date="2017-12-02T17:03:00Z">
           <w:r>
             <w:rPr>
               <w:rFonts w:ascii="Helvetica" w:eastAsia="Times New Roman" w:hAnsi="Helvetica" w:cs="Times New Roman"/>
@@ -1340,7 +1391,7 @@
           <w:t xml:space="preserve">other. We challenge </w:t>
         </w:r>
       </w:ins>
-      <w:ins w:id="80" w:author="Pierce Edmiston" w:date="2017-11-29T10:47:00Z">
+      <w:ins w:id="86" w:author="Pierce Edmiston" w:date="2017-11-29T10:47:00Z">
         <w:r>
           <w:rPr>
             <w:rFonts w:ascii="Helvetica" w:eastAsia="Times New Roman" w:hAnsi="Helvetica" w:cs="Times New Roman"/>
@@ -1352,7 +1403,7 @@
           <w:t>this</w:t>
         </w:r>
       </w:ins>
-      <w:ins w:id="81" w:author="Pierce Edmiston" w:date="2017-11-29T10:45:00Z">
+      <w:ins w:id="87" w:author="Pierce Edmiston" w:date="2017-11-29T10:45:00Z">
         <w:r>
           <w:rPr>
             <w:rFonts w:ascii="Helvetica" w:eastAsia="Times New Roman" w:hAnsi="Helvetica" w:cs="Times New Roman"/>
@@ -1364,7 +1415,7 @@
           <w:t xml:space="preserve"> view by demonstrating that otherwise equal </w:t>
         </w:r>
       </w:ins>
-      <w:ins w:id="82" w:author="Pierce Edmiston" w:date="2017-11-29T10:48:00Z">
+      <w:ins w:id="88" w:author="Pierce Edmiston" w:date="2017-11-29T10:48:00Z">
         <w:r>
           <w:rPr>
             <w:rFonts w:ascii="Helvetica" w:eastAsia="Times New Roman" w:hAnsi="Helvetica" w:cs="Times New Roman"/>
@@ -1376,7 +1427,7 @@
           <w:t xml:space="preserve">labels </w:t>
         </w:r>
       </w:ins>
-      <w:ins w:id="83" w:author="Pierce Edmiston" w:date="2017-11-29T10:46:00Z">
+      <w:ins w:id="89" w:author="Pierce Edmiston" w:date="2017-11-29T10:46:00Z">
         <w:r>
           <w:rPr>
             <w:rFonts w:ascii="Helvetica" w:eastAsia="Times New Roman" w:hAnsi="Helvetica" w:cs="Times New Roman"/>
@@ -1388,7 +1439,7 @@
           <w:t>may be easier or harder to learn and generalize to new category members. Th</w:t>
         </w:r>
       </w:ins>
-      <w:ins w:id="84" w:author="Marcus Perlman" w:date="2017-12-02T17:04:00Z">
+      <w:ins w:id="90" w:author="Marcus Perlman" w:date="2017-12-02T17:04:00Z">
         <w:r>
           <w:rPr>
             <w:rFonts w:ascii="Helvetica" w:eastAsia="Times New Roman" w:hAnsi="Helvetica" w:cs="Times New Roman"/>
@@ -1400,8 +1451,8 @@
           <w:t>us</w:t>
         </w:r>
       </w:ins>
-      <w:ins w:id="85" w:author="Pierce Edmiston" w:date="2017-11-29T10:46:00Z">
-        <w:del w:id="86" w:author="Marcus Perlman" w:date="2017-12-02T17:04:00Z">
+      <w:ins w:id="91" w:author="Pierce Edmiston" w:date="2017-11-29T10:46:00Z">
+        <w:del w:id="92" w:author="Marcus Perlman" w:date="2017-12-02T17:04:00Z">
           <w:r>
             <w:rPr>
               <w:rFonts w:ascii="Helvetica" w:eastAsia="Times New Roman" w:hAnsi="Helvetica" w:cs="Times New Roman"/>
@@ -1424,7 +1475,7 @@
           <w:t xml:space="preserve">, </w:t>
         </w:r>
       </w:ins>
-      <w:ins w:id="87" w:author="Marcus Perlman" w:date="2017-12-02T17:04:00Z">
+      <w:ins w:id="93" w:author="Marcus Perlman" w:date="2017-12-02T17:04:00Z">
         <w:r>
           <w:rPr>
             <w:rFonts w:ascii="Helvetica" w:eastAsia="Times New Roman" w:hAnsi="Helvetica" w:cs="Times New Roman"/>
@@ -1436,7 +1487,7 @@
           <w:t xml:space="preserve">in this experiment, </w:t>
         </w:r>
       </w:ins>
-      <w:ins w:id="88" w:author="Pierce Edmiston" w:date="2017-11-29T10:46:00Z">
+      <w:ins w:id="94" w:author="Pierce Edmiston" w:date="2017-11-29T10:46:00Z">
         <w:r>
           <w:rPr>
             <w:rFonts w:ascii="Helvetica" w:eastAsia="Times New Roman" w:hAnsi="Helvetica" w:cs="Times New Roman"/>
@@ -1448,7 +1499,7 @@
           <w:t>our measure of what makes one label “better” than another is</w:t>
         </w:r>
       </w:ins>
-      <w:ins w:id="89" w:author="Marcus Perlman" w:date="2017-12-02T17:05:00Z">
+      <w:ins w:id="95" w:author="Marcus Perlman" w:date="2017-12-02T17:05:00Z">
         <w:r>
           <w:rPr>
             <w:rFonts w:ascii="Helvetica" w:eastAsia="Times New Roman" w:hAnsi="Helvetica" w:cs="Times New Roman"/>
@@ -1460,7 +1511,7 @@
           <w:t xml:space="preserve"> not</w:t>
         </w:r>
       </w:ins>
-      <w:ins w:id="90" w:author="Pierce Edmiston" w:date="2017-11-29T10:46:00Z">
+      <w:ins w:id="96" w:author="Pierce Edmiston" w:date="2017-11-29T10:46:00Z">
         <w:r>
           <w:rPr>
             <w:rFonts w:ascii="Helvetica" w:eastAsia="Times New Roman" w:hAnsi="Helvetica" w:cs="Times New Roman"/>
@@ -1471,7 +1522,7 @@
           </w:rPr>
           <w:t xml:space="preserve"> derived </w:t>
         </w:r>
-        <w:del w:id="91" w:author="Marcus Perlman" w:date="2017-12-02T17:05:00Z">
+        <w:del w:id="97" w:author="Marcus Perlman" w:date="2017-12-02T17:05:00Z">
           <w:r>
             <w:rPr>
               <w:rFonts w:ascii="Helvetica" w:eastAsia="Times New Roman" w:hAnsi="Helvetica" w:cs="Times New Roman"/>
@@ -1494,7 +1545,7 @@
           <w:t xml:space="preserve">from linguistic features, but from behavioral measures. We argue that labels that are learned faster and generalized to new category members more easily are de facto better </w:t>
         </w:r>
       </w:ins>
-      <w:ins w:id="92" w:author="Pierce Edmiston" w:date="2017-11-29T10:48:00Z">
+      <w:ins w:id="98" w:author="Pierce Edmiston" w:date="2017-11-29T10:48:00Z">
         <w:r>
           <w:rPr>
             <w:rFonts w:ascii="Helvetica" w:eastAsia="Times New Roman" w:hAnsi="Helvetica" w:cs="Times New Roman"/>
@@ -1506,7 +1557,7 @@
           <w:t xml:space="preserve">category </w:t>
         </w:r>
       </w:ins>
-      <w:ins w:id="93" w:author="Pierce Edmiston" w:date="2017-11-29T10:46:00Z">
+      <w:ins w:id="99" w:author="Pierce Edmiston" w:date="2017-11-29T10:46:00Z">
         <w:r>
           <w:rPr>
             <w:rFonts w:ascii="Helvetica" w:eastAsia="Times New Roman" w:hAnsi="Helvetica" w:cs="Times New Roman"/>
@@ -1522,27 +1573,27 @@
     <w:p>
       <w:pPr>
         <w:rPr>
-          <w:ins w:id="94" w:author="Pierce Edmiston" w:date="2017-11-29T10:48:00Z"/>
-          <w:rFonts w:ascii="Helvetica" w:eastAsia="Times New Roman" w:hAnsi="Helvetica" w:cs="Times New Roman"/>
-          <w:color w:val="212121"/>
-          <w:sz w:val="20"/>
-          <w:szCs w:val="20"/>
-          <w:shd w:val="clear" w:color="auto" w:fill="FFFFFF"/>
-        </w:rPr>
-      </w:pPr>
-    </w:p>
-    <w:p>
-      <w:pPr>
-        <w:rPr>
-          <w:ins w:id="95" w:author="Pierce Edmiston" w:date="2017-11-29T10:37:00Z"/>
-          <w:rFonts w:ascii="Helvetica" w:eastAsia="Times New Roman" w:hAnsi="Helvetica" w:cs="Times New Roman"/>
-          <w:color w:val="212121"/>
-          <w:sz w:val="20"/>
-          <w:szCs w:val="20"/>
-          <w:shd w:val="clear" w:color="auto" w:fill="FFFFFF"/>
-        </w:rPr>
-      </w:pPr>
-      <w:ins w:id="96" w:author="Pierce Edmiston" w:date="2017-11-29T10:49:00Z">
+          <w:ins w:id="100" w:author="Pierce Edmiston" w:date="2017-11-29T10:48:00Z"/>
+          <w:rFonts w:ascii="Helvetica" w:eastAsia="Times New Roman" w:hAnsi="Helvetica" w:cs="Times New Roman"/>
+          <w:color w:val="212121"/>
+          <w:sz w:val="20"/>
+          <w:szCs w:val="20"/>
+          <w:shd w:val="clear" w:color="auto" w:fill="FFFFFF"/>
+        </w:rPr>
+      </w:pPr>
+    </w:p>
+    <w:p>
+      <w:pPr>
+        <w:rPr>
+          <w:ins w:id="101" w:author="Pierce Edmiston" w:date="2017-11-29T10:37:00Z"/>
+          <w:rFonts w:ascii="Helvetica" w:eastAsia="Times New Roman" w:hAnsi="Helvetica" w:cs="Times New Roman"/>
+          <w:color w:val="212121"/>
+          <w:sz w:val="20"/>
+          <w:szCs w:val="20"/>
+          <w:shd w:val="clear" w:color="auto" w:fill="FFFFFF"/>
+        </w:rPr>
+      </w:pPr>
+      <w:ins w:id="102" w:author="Pierce Edmiston" w:date="2017-11-29T10:49:00Z">
         <w:r>
           <w:rPr>
             <w:rFonts w:ascii="Helvetica" w:eastAsia="Times New Roman" w:hAnsi="Helvetica" w:cs="Times New Roman"/>
@@ -1553,7 +1604,7 @@
           </w:rPr>
           <w:t xml:space="preserve">Our approach in looking to behavioral measures for determining how closely aligned a particular word form is with its potential meaning </w:t>
         </w:r>
-        <w:del w:id="97" w:author="Marcus Perlman" w:date="2017-12-02T17:07:00Z">
+        <w:del w:id="103" w:author="Marcus Perlman" w:date="2017-12-02T17:07:00Z">
           <w:r>
             <w:rPr>
               <w:rFonts w:ascii="Helvetica" w:eastAsia="Times New Roman" w:hAnsi="Helvetica" w:cs="Times New Roman"/>
@@ -1575,7 +1626,7 @@
           </w:rPr>
           <w:t xml:space="preserve">very much </w:t>
         </w:r>
-        <w:del w:id="98" w:author="Marcus Perlman" w:date="2017-12-02T17:08:00Z">
+        <w:del w:id="104" w:author="Marcus Perlman" w:date="2017-12-02T17:08:00Z">
           <w:r>
             <w:rPr>
               <w:rFonts w:ascii="Helvetica" w:eastAsia="Times New Roman" w:hAnsi="Helvetica" w:cs="Times New Roman"/>
@@ -1588,7 +1639,7 @@
           </w:r>
         </w:del>
       </w:ins>
-      <w:ins w:id="99" w:author="Marcus Perlman" w:date="2017-12-02T17:08:00Z">
+      <w:ins w:id="105" w:author="Marcus Perlman" w:date="2017-12-02T17:08:00Z">
         <w:r>
           <w:rPr>
             <w:rFonts w:ascii="Helvetica" w:eastAsia="Times New Roman" w:hAnsi="Helvetica" w:cs="Times New Roman"/>
@@ -1600,7 +1651,7 @@
           <w:t>fits</w:t>
         </w:r>
       </w:ins>
-      <w:ins w:id="100" w:author="Pierce Edmiston" w:date="2017-11-29T10:49:00Z">
+      <w:ins w:id="106" w:author="Pierce Edmiston" w:date="2017-11-29T10:49:00Z">
         <w:r>
           <w:rPr>
             <w:rFonts w:ascii="Helvetica" w:eastAsia="Times New Roman" w:hAnsi="Helvetica" w:cs="Times New Roman"/>
@@ -1611,7 +1662,7 @@
           </w:rPr>
           <w:t xml:space="preserve"> with current views on iconicity in language, as the reviewer </w:t>
         </w:r>
-        <w:del w:id="101" w:author="Marcus Perlman" w:date="2017-12-02T17:07:00Z">
+        <w:del w:id="107" w:author="Marcus Perlman" w:date="2017-12-02T17:07:00Z">
           <w:r>
             <w:rPr>
               <w:rFonts w:ascii="Helvetica" w:eastAsia="Times New Roman" w:hAnsi="Helvetica" w:cs="Times New Roman"/>
@@ -1624,7 +1675,7 @@
           </w:r>
         </w:del>
       </w:ins>
-      <w:ins w:id="102" w:author="Marcus Perlman" w:date="2017-12-02T17:07:00Z">
+      <w:ins w:id="108" w:author="Marcus Perlman" w:date="2017-12-02T17:07:00Z">
         <w:r>
           <w:rPr>
             <w:rFonts w:ascii="Helvetica" w:eastAsia="Times New Roman" w:hAnsi="Helvetica" w:cs="Times New Roman"/>
@@ -1636,7 +1687,7 @@
           <w:t>note</w:t>
         </w:r>
       </w:ins>
-      <w:ins w:id="103" w:author="Pierce Edmiston" w:date="2017-11-29T10:49:00Z">
+      <w:ins w:id="109" w:author="Pierce Edmiston" w:date="2017-11-29T10:49:00Z">
         <w:r>
           <w:rPr>
             <w:rFonts w:ascii="Helvetica" w:eastAsia="Times New Roman" w:hAnsi="Helvetica" w:cs="Times New Roman"/>
@@ -1648,7 +1699,7 @@
           <w:t xml:space="preserve">s. </w:t>
         </w:r>
       </w:ins>
-      <w:ins w:id="104" w:author="Pierce Edmiston" w:date="2017-11-29T10:37:00Z">
+      <w:ins w:id="110" w:author="Pierce Edmiston" w:date="2017-11-29T10:37:00Z">
         <w:r>
           <w:rPr>
             <w:rFonts w:ascii="Helvetica" w:eastAsia="Times New Roman" w:hAnsi="Helvetica" w:cs="Times New Roman"/>
@@ -1660,7 +1711,7 @@
           <w:t>W</w:t>
         </w:r>
       </w:ins>
-      <w:ins w:id="105" w:author="Pierce Edmiston" w:date="2017-11-29T10:36:00Z">
+      <w:ins w:id="111" w:author="Pierce Edmiston" w:date="2017-11-29T10:36:00Z">
         <w:r>
           <w:rPr>
             <w:rFonts w:ascii="Helvetica" w:eastAsia="Times New Roman" w:hAnsi="Helvetica" w:cs="Times New Roman"/>
@@ -1671,7 +1722,7 @@
           </w:rPr>
           <w:t xml:space="preserve">e now introduce iconicity earlier in the manuscript, </w:t>
         </w:r>
-        <w:del w:id="106" w:author="Marcus Perlman" w:date="2017-12-02T17:08:00Z">
+        <w:del w:id="112" w:author="Marcus Perlman" w:date="2017-12-02T17:08:00Z">
           <w:r>
             <w:rPr>
               <w:rFonts w:ascii="Helvetica" w:eastAsia="Times New Roman" w:hAnsi="Helvetica" w:cs="Times New Roman"/>
@@ -1684,8 +1735,8 @@
           </w:r>
         </w:del>
       </w:ins>
-      <w:ins w:id="107" w:author="Pierce Edmiston" w:date="2017-11-29T10:37:00Z">
-        <w:del w:id="108" w:author="Marcus Perlman" w:date="2017-12-02T17:08:00Z">
+      <w:ins w:id="113" w:author="Pierce Edmiston" w:date="2017-11-29T10:37:00Z">
+        <w:del w:id="114" w:author="Marcus Perlman" w:date="2017-12-02T17:08:00Z">
           <w:r>
             <w:rPr>
               <w:rFonts w:ascii="Helvetica" w:eastAsia="Times New Roman" w:hAnsi="Helvetica" w:cs="Times New Roman"/>
@@ -1698,7 +1749,7 @@
           </w:r>
         </w:del>
       </w:ins>
-      <w:ins w:id="109" w:author="Marcus Perlman" w:date="2017-12-02T17:08:00Z">
+      <w:ins w:id="115" w:author="Marcus Perlman" w:date="2017-12-02T17:08:00Z">
         <w:r>
           <w:rPr>
             <w:rFonts w:ascii="Helvetica" w:eastAsia="Times New Roman" w:hAnsi="Helvetica" w:cs="Times New Roman"/>
@@ -1710,7 +1761,7 @@
           <w:t>including</w:t>
         </w:r>
       </w:ins>
-      <w:ins w:id="110" w:author="Pierce Edmiston" w:date="2017-11-29T10:37:00Z">
+      <w:ins w:id="116" w:author="Pierce Edmiston" w:date="2017-11-29T10:37:00Z">
         <w:r>
           <w:rPr>
             <w:rFonts w:ascii="Helvetica" w:eastAsia="Times New Roman" w:hAnsi="Helvetica" w:cs="Times New Roman"/>
@@ -1722,7 +1773,7 @@
           <w:t xml:space="preserve"> </w:t>
         </w:r>
       </w:ins>
-      <w:ins w:id="111" w:author="Pierce Edmiston" w:date="2017-11-29T10:36:00Z">
+      <w:ins w:id="117" w:author="Pierce Edmiston" w:date="2017-11-29T10:36:00Z">
         <w:r>
           <w:rPr>
             <w:rFonts w:ascii="Helvetica" w:eastAsia="Times New Roman" w:hAnsi="Helvetica" w:cs="Times New Roman"/>
@@ -1734,31 +1785,43 @@
           <w:t xml:space="preserve">reference to </w:t>
         </w:r>
       </w:ins>
-      <w:proofErr w:type="spellStart"/>
-      <w:ins w:id="112" w:author="Marcus Perlman" w:date="2017-12-02T17:08:00Z">
-        <w:r>
-          <w:rPr>
-            <w:rFonts w:ascii="Helvetica" w:eastAsia="Times New Roman" w:hAnsi="Helvetica" w:cs="Times New Roman"/>
-            <w:color w:val="212121"/>
-            <w:sz w:val="20"/>
-            <w:szCs w:val="20"/>
-            <w:shd w:val="clear" w:color="auto" w:fill="FFFFFF"/>
-          </w:rPr>
-          <w:t>iconcity</w:t>
-        </w:r>
-        <w:proofErr w:type="spellEnd"/>
-        <w:r>
-          <w:rPr>
-            <w:rFonts w:ascii="Helvetica" w:eastAsia="Times New Roman" w:hAnsi="Helvetica" w:cs="Times New Roman"/>
-            <w:color w:val="212121"/>
-            <w:sz w:val="20"/>
-            <w:szCs w:val="20"/>
-            <w:shd w:val="clear" w:color="auto" w:fill="FFFFFF"/>
-          </w:rPr>
-          <w:t xml:space="preserve"> in </w:t>
-        </w:r>
-      </w:ins>
-      <w:ins w:id="113" w:author="Pierce Edmiston" w:date="2017-11-29T10:36:00Z">
+      <w:ins w:id="118" w:author="Marcus Perlman" w:date="2017-12-02T17:08:00Z">
+        <w:r>
+          <w:rPr>
+            <w:rFonts w:ascii="Helvetica" w:eastAsia="Times New Roman" w:hAnsi="Helvetica" w:cs="Times New Roman"/>
+            <w:color w:val="212121"/>
+            <w:sz w:val="20"/>
+            <w:szCs w:val="20"/>
+            <w:shd w:val="clear" w:color="auto" w:fill="FFFFFF"/>
+          </w:rPr>
+          <w:t>icon</w:t>
+        </w:r>
+      </w:ins>
+      <w:ins w:id="119" w:author="Pierce Edmiston" w:date="2017-12-04T08:51:00Z">
+        <w:r>
+          <w:rPr>
+            <w:rFonts w:ascii="Helvetica" w:eastAsia="Times New Roman" w:hAnsi="Helvetica" w:cs="Times New Roman"/>
+            <w:color w:val="212121"/>
+            <w:sz w:val="20"/>
+            <w:szCs w:val="20"/>
+            <w:shd w:val="clear" w:color="auto" w:fill="FFFFFF"/>
+          </w:rPr>
+          <w:t>i</w:t>
+        </w:r>
+      </w:ins>
+      <w:ins w:id="120" w:author="Marcus Perlman" w:date="2017-12-02T17:08:00Z">
+        <w:r>
+          <w:rPr>
+            <w:rFonts w:ascii="Helvetica" w:eastAsia="Times New Roman" w:hAnsi="Helvetica" w:cs="Times New Roman"/>
+            <w:color w:val="212121"/>
+            <w:sz w:val="20"/>
+            <w:szCs w:val="20"/>
+            <w:shd w:val="clear" w:color="auto" w:fill="FFFFFF"/>
+          </w:rPr>
+          <w:t xml:space="preserve">city in </w:t>
+        </w:r>
+      </w:ins>
+      <w:ins w:id="121" w:author="Pierce Edmiston" w:date="2017-11-29T10:36:00Z">
         <w:r>
           <w:rPr>
             <w:rFonts w:ascii="Helvetica" w:eastAsia="Times New Roman" w:hAnsi="Helvetica" w:cs="Times New Roman"/>
@@ -1770,7 +1833,7 @@
           <w:t>signed languages,</w:t>
         </w:r>
       </w:ins>
-      <w:ins w:id="114" w:author="Pierce Edmiston" w:date="2017-11-29T10:37:00Z">
+      <w:ins w:id="122" w:author="Pierce Edmiston" w:date="2017-11-29T10:37:00Z">
         <w:r>
           <w:rPr>
             <w:rFonts w:ascii="Helvetica" w:eastAsia="Times New Roman" w:hAnsi="Helvetica" w:cs="Times New Roman"/>
@@ -1782,7 +1845,7 @@
           <w:t xml:space="preserve"> and</w:t>
         </w:r>
       </w:ins>
-      <w:ins w:id="115" w:author="Marcus Perlman" w:date="2017-12-02T17:08:00Z">
+      <w:ins w:id="123" w:author="Marcus Perlman" w:date="2017-12-02T17:08:00Z">
         <w:r>
           <w:rPr>
             <w:rFonts w:ascii="Helvetica" w:eastAsia="Times New Roman" w:hAnsi="Helvetica" w:cs="Times New Roman"/>
@@ -1794,7 +1857,7 @@
           <w:t xml:space="preserve"> we</w:t>
         </w:r>
       </w:ins>
-      <w:ins w:id="116" w:author="Pierce Edmiston" w:date="2017-11-29T10:37:00Z">
+      <w:ins w:id="124" w:author="Pierce Edmiston" w:date="2017-11-29T10:37:00Z">
         <w:r>
           <w:rPr>
             <w:rFonts w:ascii="Helvetica" w:eastAsia="Times New Roman" w:hAnsi="Helvetica" w:cs="Times New Roman"/>
@@ -1806,7 +1869,7 @@
           <w:t xml:space="preserve"> pose our</w:t>
         </w:r>
       </w:ins>
-      <w:ins w:id="117" w:author="Pierce Edmiston" w:date="2017-11-29T10:38:00Z">
+      <w:ins w:id="125" w:author="Pierce Edmiston" w:date="2017-11-29T10:38:00Z">
         <w:r>
           <w:rPr>
             <w:rFonts w:ascii="Helvetica" w:eastAsia="Times New Roman" w:hAnsi="Helvetica" w:cs="Times New Roman"/>
@@ -1829,7 +1892,7 @@
           <w:shd w:val="clear" w:color="auto" w:fill="FFFFFF"/>
         </w:rPr>
       </w:pPr>
-      <w:del w:id="118" w:author="Pierce Edmiston" w:date="2017-11-29T10:37:00Z">
+      <w:del w:id="126" w:author="Pierce Edmiston" w:date="2017-11-29T10:37:00Z">
         <w:r>
           <w:rPr>
             <w:rFonts w:ascii="Helvetica" w:eastAsia="Times New Roman" w:hAnsi="Helvetica" w:cs="Times New Roman"/>
@@ -1982,8 +2045,8 @@
         </w:rPr>
         <w:t xml:space="preserve">t sound as many times as </w:t>
       </w:r>
-      <w:commentRangeStart w:id="119"/>
-      <w:ins w:id="120" w:author="Gary Lupyan" w:date="2017-11-29T15:18:00Z">
+      <w:commentRangeStart w:id="127"/>
+      <w:ins w:id="128" w:author="Gary Lupyan" w:date="2017-11-29T15:18:00Z">
         <w:r>
           <w:rPr>
             <w:rFonts w:ascii="Helvetica" w:eastAsia="Times New Roman" w:hAnsi="Helvetica" w:cs="Times New Roman"/>
@@ -1994,12 +2057,12 @@
           </w:rPr>
           <w:t>they</w:t>
         </w:r>
-        <w:commentRangeEnd w:id="119"/>
+        <w:commentRangeEnd w:id="127"/>
         <w:r>
           <w:rPr>
             <w:rStyle w:val="CommentReference"/>
           </w:rPr>
-          <w:commentReference w:id="119"/>
+          <w:commentReference w:id="127"/>
         </w:r>
         <w:r>
           <w:rPr>
@@ -2012,7 +2075,7 @@
           <w:t xml:space="preserve"> wished</w:t>
         </w:r>
       </w:ins>
-      <w:del w:id="121" w:author="Gary Lupyan" w:date="2017-11-29T15:18:00Z">
+      <w:del w:id="129" w:author="Gary Lupyan" w:date="2017-11-29T15:18:00Z">
         <w:r>
           <w:rPr>
             <w:rFonts w:ascii="Helvetica" w:eastAsia="Times New Roman" w:hAnsi="Helvetica" w:cs="Times New Roman"/>
@@ -2100,7 +2163,7 @@
         </w:rPr>
         <w:t>We</w:t>
       </w:r>
-      <w:ins w:id="122" w:author="Pierce Edmiston" w:date="2017-11-29T10:50:00Z">
+      <w:ins w:id="130" w:author="Pierce Edmiston" w:date="2017-11-29T10:50:00Z">
         <w:r>
           <w:rPr>
             <w:rFonts w:ascii="Helvetica" w:eastAsia="Times New Roman" w:hAnsi="Helvetica" w:cs="Times New Roman"/>
@@ -2112,7 +2175,7 @@
           <w:t xml:space="preserve"> a</w:t>
         </w:r>
       </w:ins>
-      <w:del w:id="123" w:author="Pierce Edmiston" w:date="2017-11-29T10:50:00Z">
+      <w:del w:id="131" w:author="Pierce Edmiston" w:date="2017-11-29T10:50:00Z">
         <w:r>
           <w:rPr>
             <w:rFonts w:ascii="Helvetica" w:eastAsia="Times New Roman" w:hAnsi="Helvetica" w:cs="Times New Roman"/>
@@ -2334,7 +2397,7 @@
     <w:p>
       <w:pPr>
         <w:rPr>
-          <w:ins w:id="124" w:author="Gary Lupyan" w:date="2017-11-29T15:34:00Z"/>
+          <w:ins w:id="132" w:author="Gary Lupyan" w:date="2017-11-29T15:34:00Z"/>
           <w:rFonts w:ascii="Helvetica" w:eastAsia="Times New Roman" w:hAnsi="Helvetica" w:cs="Times New Roman"/>
           <w:color w:val="212121"/>
           <w:sz w:val="20"/>
@@ -2359,7 +2422,7 @@
         </w:rPr>
         <w:t>not new</w:t>
       </w:r>
-      <w:ins w:id="125" w:author="Marcus Perlman" w:date="2017-12-02T17:37:00Z">
+      <w:ins w:id="133" w:author="Marcus Perlman" w:date="2017-12-02T17:37:00Z">
         <w:r>
           <w:rPr>
             <w:rFonts w:ascii="Helvetica" w:eastAsia="Times New Roman" w:hAnsi="Helvetica" w:cs="Times New Roman"/>
@@ -2370,7 +2433,7 @@
           <w:t xml:space="preserve">. </w:t>
         </w:r>
       </w:ins>
-      <w:del w:id="126" w:author="Marcus Perlman" w:date="2017-12-02T17:37:00Z">
+      <w:del w:id="134" w:author="Marcus Perlman" w:date="2017-12-02T17:37:00Z">
         <w:r>
           <w:rPr>
             <w:rFonts w:ascii="Helvetica" w:eastAsia="Times New Roman" w:hAnsi="Helvetica" w:cs="Times New Roman"/>
@@ -2399,7 +2462,7 @@
           <w:delText xml:space="preserve">although </w:delText>
         </w:r>
       </w:del>
-      <w:ins w:id="127" w:author="Marcus Perlman" w:date="2017-12-02T17:37:00Z">
+      <w:ins w:id="135" w:author="Marcus Perlman" w:date="2017-12-02T17:37:00Z">
         <w:r>
           <w:rPr>
             <w:rFonts w:ascii="Helvetica" w:eastAsia="Times New Roman" w:hAnsi="Helvetica" w:cs="Times New Roman"/>
@@ -2410,7 +2473,7 @@
           <w:t>W</w:t>
         </w:r>
       </w:ins>
-      <w:del w:id="128" w:author="Marcus Perlman" w:date="2017-12-02T17:37:00Z">
+      <w:del w:id="136" w:author="Marcus Perlman" w:date="2017-12-02T17:37:00Z">
         <w:r>
           <w:rPr>
             <w:rFonts w:ascii="Helvetica" w:eastAsia="Times New Roman" w:hAnsi="Helvetica" w:cs="Times New Roman"/>
@@ -2430,7 +2493,7 @@
         </w:rPr>
         <w:t>e do believe we are</w:t>
       </w:r>
-      <w:ins w:id="129" w:author="Marcus Perlman" w:date="2017-12-02T17:34:00Z">
+      <w:ins w:id="137" w:author="Marcus Perlman" w:date="2017-12-02T17:34:00Z">
         <w:r>
           <w:rPr>
             <w:rFonts w:ascii="Helvetica" w:eastAsia="Times New Roman" w:hAnsi="Helvetica" w:cs="Times New Roman"/>
@@ -2459,7 +2522,7 @@
         </w:rPr>
         <w:t xml:space="preserve"> in a lab study</w:t>
       </w:r>
-      <w:del w:id="130" w:author="Marcus Perlman" w:date="2017-12-02T17:37:00Z">
+      <w:del w:id="138" w:author="Marcus Perlman" w:date="2017-12-02T17:37:00Z">
         <w:r>
           <w:rPr>
             <w:rFonts w:ascii="Helvetica" w:eastAsia="Times New Roman" w:hAnsi="Helvetica" w:cs="Times New Roman"/>
@@ -2479,8 +2542,8 @@
         </w:rPr>
         <w:t xml:space="preserve">. </w:t>
       </w:r>
-      <w:commentRangeStart w:id="131"/>
-      <w:ins w:id="132" w:author="Gary Lupyan" w:date="2017-11-29T15:34:00Z">
+      <w:commentRangeStart w:id="139"/>
+      <w:ins w:id="140" w:author="Gary Lupyan" w:date="2017-11-29T15:34:00Z">
         <w:r>
           <w:rPr>
             <w:rFonts w:ascii="Helvetica" w:eastAsia="Times New Roman" w:hAnsi="Helvetica" w:cs="Times New Roman"/>
@@ -2491,14 +2554,14 @@
           <w:t>Our study is also</w:t>
         </w:r>
       </w:ins>
-      <w:commentRangeEnd w:id="131"/>
+      <w:commentRangeEnd w:id="139"/>
       <w:r>
         <w:rPr>
           <w:rStyle w:val="CommentReference"/>
         </w:rPr>
-        <w:commentReference w:id="131"/>
-      </w:r>
-      <w:ins w:id="133" w:author="Gary Lupyan" w:date="2017-11-29T15:34:00Z">
+        <w:commentReference w:id="139"/>
+      </w:r>
+      <w:ins w:id="141" w:author="Gary Lupyan" w:date="2017-11-29T15:34:00Z">
         <w:r>
           <w:rPr>
             <w:rFonts w:ascii="Helvetica" w:eastAsia="Times New Roman" w:hAnsi="Helvetica" w:cs="Times New Roman"/>
@@ -2509,7 +2572,7 @@
           <w:t xml:space="preserve">, to our knowledge, the first to show </w:t>
         </w:r>
       </w:ins>
-      <w:ins w:id="134" w:author="Gary Lupyan" w:date="2017-11-29T15:35:00Z">
+      <w:ins w:id="142" w:author="Gary Lupyan" w:date="2017-11-29T15:35:00Z">
         <w:r>
           <w:rPr>
             <w:rFonts w:ascii="Helvetica" w:eastAsia="Times New Roman" w:hAnsi="Helvetica" w:cs="Times New Roman"/>
@@ -2524,7 +2587,7 @@
     <w:p>
       <w:pPr>
         <w:rPr>
-          <w:ins w:id="135" w:author="Gary Lupyan" w:date="2017-11-29T15:35:00Z"/>
+          <w:ins w:id="143" w:author="Gary Lupyan" w:date="2017-11-29T15:35:00Z"/>
           <w:rFonts w:ascii="Helvetica" w:eastAsia="Times New Roman" w:hAnsi="Helvetica" w:cs="Times New Roman"/>
           <w:color w:val="212121"/>
           <w:sz w:val="20"/>
@@ -2550,7 +2613,7 @@
         </w:rPr>
         <w:t xml:space="preserve">We </w:t>
       </w:r>
-      <w:del w:id="136" w:author="Gary Lupyan" w:date="2017-11-29T15:35:00Z">
+      <w:del w:id="144" w:author="Gary Lupyan" w:date="2017-11-29T15:35:00Z">
         <w:r>
           <w:rPr>
             <w:rFonts w:ascii="Helvetica" w:eastAsia="Times New Roman" w:hAnsi="Helvetica" w:cs="Times New Roman"/>
@@ -2570,7 +2633,7 @@
         </w:rPr>
         <w:t xml:space="preserve">agree </w:t>
       </w:r>
-      <w:ins w:id="137" w:author="Gary Lupyan" w:date="2017-11-29T15:35:00Z">
+      <w:ins w:id="145" w:author="Gary Lupyan" w:date="2017-11-29T15:35:00Z">
         <w:r>
           <w:rPr>
             <w:rFonts w:ascii="Helvetica" w:eastAsia="Times New Roman" w:hAnsi="Helvetica" w:cs="Times New Roman"/>
@@ -2590,7 +2653,7 @@
         </w:rPr>
         <w:t xml:space="preserve">that these findings do not directly falsify other hypotheses about language evolution, namely the role of gesture. In light of these points, we have qualified our main argument </w:t>
       </w:r>
-      <w:del w:id="138" w:author="Gary Lupyan" w:date="2017-11-29T15:35:00Z">
+      <w:del w:id="146" w:author="Gary Lupyan" w:date="2017-11-29T15:35:00Z">
         <w:r>
           <w:rPr>
             <w:rFonts w:ascii="Helvetica" w:eastAsia="Times New Roman" w:hAnsi="Helvetica" w:cs="Times New Roman"/>
@@ -2601,7 +2664,7 @@
           <w:delText xml:space="preserve">not to be the final story about how language evolved, but </w:delText>
         </w:r>
       </w:del>
-      <w:ins w:id="139" w:author="Gary Lupyan" w:date="2017-11-29T15:35:00Z">
+      <w:ins w:id="147" w:author="Gary Lupyan" w:date="2017-11-29T15:35:00Z">
         <w:r>
           <w:rPr>
             <w:rFonts w:ascii="Helvetica" w:eastAsia="Times New Roman" w:hAnsi="Helvetica" w:cs="Times New Roman"/>
@@ -2630,7 +2693,7 @@
         </w:rPr>
         <w:t xml:space="preserve"> In the introduction, we </w:t>
       </w:r>
-      <w:del w:id="140" w:author="Gary Lupyan" w:date="2017-11-29T15:35:00Z">
+      <w:del w:id="148" w:author="Gary Lupyan" w:date="2017-11-29T15:35:00Z">
         <w:r>
           <w:rPr>
             <w:rFonts w:ascii="Helvetica" w:eastAsia="Times New Roman" w:hAnsi="Helvetica" w:cs="Times New Roman"/>
@@ -2641,7 +2704,7 @@
           <w:delText xml:space="preserve">now </w:delText>
         </w:r>
       </w:del>
-      <w:ins w:id="141" w:author="Gary Lupyan" w:date="2017-11-29T15:35:00Z">
+      <w:ins w:id="149" w:author="Gary Lupyan" w:date="2017-11-29T15:35:00Z">
         <w:r>
           <w:rPr>
             <w:rFonts w:ascii="Helvetica" w:eastAsia="Times New Roman" w:hAnsi="Helvetica" w:cs="Times New Roman"/>
@@ -2652,7 +2715,7 @@
           <w:t xml:space="preserve">describe </w:t>
         </w:r>
       </w:ins>
-      <w:del w:id="142" w:author="Gary Lupyan" w:date="2017-11-29T15:35:00Z">
+      <w:del w:id="150" w:author="Gary Lupyan" w:date="2017-11-29T15:35:00Z">
         <w:r>
           <w:rPr>
             <w:rFonts w:ascii="Helvetica" w:eastAsia="Times New Roman" w:hAnsi="Helvetica" w:cs="Times New Roman"/>
@@ -2739,12 +2802,13 @@
     <w:p>
       <w:pPr>
         <w:rPr>
+          <w:ins w:id="151" w:author="Pierce Edmiston" w:date="2017-12-04T08:53:00Z"/>
           <w:rFonts w:ascii="Helvetica" w:hAnsi="Helvetica"/>
           <w:sz w:val="20"/>
           <w:szCs w:val="20"/>
         </w:rPr>
       </w:pPr>
-      <w:commentRangeStart w:id="143"/>
+      <w:commentRangeStart w:id="152"/>
       <w:r>
         <w:rPr>
           <w:rFonts w:ascii="Helvetica" w:hAnsi="Helvetica"/>
@@ -2759,19 +2823,37 @@
           <w:sz w:val="20"/>
           <w:szCs w:val="20"/>
         </w:rPr>
-        <w:t xml:space="preserve">included a paragraph discussing the implication of our results for theories of language evolution that </w:t>
-      </w:r>
-      <w:ins w:id="144" w:author="Gary Lupyan" w:date="2017-11-29T15:21:00Z">
+        <w:t xml:space="preserve">included a </w:t>
+      </w:r>
+      <w:ins w:id="153" w:author="Pierce Edmiston" w:date="2017-12-04T08:54:00Z">
         <w:r>
           <w:rPr>
             <w:rFonts w:ascii="Helvetica" w:hAnsi="Helvetica"/>
             <w:sz w:val="20"/>
             <w:szCs w:val="20"/>
           </w:rPr>
+          <w:t xml:space="preserve">concluding </w:t>
+        </w:r>
+      </w:ins>
+      <w:r>
+        <w:rPr>
+          <w:rFonts w:ascii="Helvetica" w:hAnsi="Helvetica"/>
+          <w:sz w:val="20"/>
+          <w:szCs w:val="20"/>
+        </w:rPr>
+        <w:t xml:space="preserve">paragraph discussing the implication of our results for theories of language evolution that </w:t>
+      </w:r>
+      <w:ins w:id="154" w:author="Gary Lupyan" w:date="2017-11-29T15:21:00Z">
+        <w:r>
+          <w:rPr>
+            <w:rFonts w:ascii="Helvetica" w:hAnsi="Helvetica"/>
+            <w:sz w:val="20"/>
+            <w:szCs w:val="20"/>
+          </w:rPr>
           <w:t xml:space="preserve">emphasize </w:t>
         </w:r>
       </w:ins>
-      <w:del w:id="145" w:author="Gary Lupyan" w:date="2017-11-29T15:21:00Z">
+      <w:del w:id="155" w:author="Gary Lupyan" w:date="2017-11-29T15:21:00Z">
         <w:r>
           <w:rPr>
             <w:rFonts w:ascii="Helvetica" w:hAnsi="Helvetica"/>
@@ -2781,7 +2863,7 @@
           <w:delText xml:space="preserve">involve </w:delText>
         </w:r>
       </w:del>
-      <w:ins w:id="146" w:author="Gary Lupyan" w:date="2017-11-29T15:21:00Z">
+      <w:ins w:id="156" w:author="Gary Lupyan" w:date="2017-11-29T15:21:00Z">
         <w:r>
           <w:rPr>
             <w:rFonts w:ascii="Helvetica" w:hAnsi="Helvetica"/>
@@ -2797,20 +2879,223 @@
           <w:sz w:val="20"/>
           <w:szCs w:val="20"/>
         </w:rPr>
-        <w:t>gesture.</w:t>
-      </w:r>
-      <w:commentRangeEnd w:id="143"/>
+        <w:t>gesture</w:t>
+      </w:r>
+      <w:ins w:id="157" w:author="Pierce Edmiston" w:date="2017-12-04T08:54:00Z">
+        <w:r>
+          <w:rPr>
+            <w:rFonts w:ascii="Helvetica" w:hAnsi="Helvetica"/>
+            <w:sz w:val="20"/>
+            <w:szCs w:val="20"/>
+          </w:rPr>
+          <w:t xml:space="preserve">, </w:t>
+        </w:r>
+        <w:proofErr w:type="gramStart"/>
+        <w:r>
+          <w:rPr>
+            <w:rFonts w:ascii="Helvetica" w:hAnsi="Helvetica"/>
+            <w:sz w:val="20"/>
+            <w:szCs w:val="20"/>
+          </w:rPr>
+          <w:t xml:space="preserve">leaving </w:t>
+        </w:r>
+      </w:ins>
+      <w:r>
+        <w:rPr>
+          <w:rFonts w:ascii="Helvetica" w:hAnsi="Helvetica"/>
+          <w:sz w:val="20"/>
+          <w:szCs w:val="20"/>
+        </w:rPr>
+        <w:t>.</w:t>
+      </w:r>
+      <w:commentRangeEnd w:id="152"/>
+      <w:proofErr w:type="gramEnd"/>
       <w:r>
         <w:rPr>
           <w:rStyle w:val="CommentReference"/>
         </w:rPr>
-        <w:commentReference w:id="143"/>
-      </w:r>
-    </w:p>
-    <w:p>
-      <w:pPr>
-        <w:rPr>
-          <w:ins w:id="147" w:author="Pierce Edmiston" w:date="2017-11-29T10:50:00Z"/>
+        <w:commentReference w:id="152"/>
+      </w:r>
+    </w:p>
+    <w:p>
+      <w:pPr>
+        <w:rPr>
+          <w:ins w:id="158" w:author="Pierce Edmiston" w:date="2017-12-04T08:53:00Z"/>
+          <w:rFonts w:ascii="Helvetica" w:hAnsi="Helvetica"/>
+          <w:sz w:val="20"/>
+          <w:szCs w:val="20"/>
+        </w:rPr>
+      </w:pPr>
+    </w:p>
+    <w:p>
+      <w:pPr>
+        <w:ind w:left="720"/>
+        <w:rPr>
+          <w:rFonts w:ascii="Helvetica" w:hAnsi="Helvetica"/>
+          <w:sz w:val="20"/>
+          <w:szCs w:val="20"/>
+        </w:rPr>
+        <w:pPrChange w:id="159" w:author="Pierce Edmiston" w:date="2017-12-04T08:54:00Z">
+          <w:pPr/>
+        </w:pPrChange>
+      </w:pPr>
+      <w:ins w:id="160" w:author="Pierce Edmiston" w:date="2017-12-04T08:53:00Z">
+        <w:r>
+          <w:rPr>
+            <w:rFonts w:ascii="Helvetica" w:hAnsi="Helvetica"/>
+            <w:sz w:val="20"/>
+            <w:szCs w:val="20"/>
+            <w:rPrChange w:id="161" w:author="Pierce Edmiston" w:date="2017-12-04T08:53:00Z">
+              <w:rPr/>
+            </w:rPrChange>
+          </w:rPr>
+          <w:t>Notably, o</w:t>
+        </w:r>
+        <w:commentRangeStart w:id="162"/>
+        <w:commentRangeStart w:id="163"/>
+        <w:r>
+          <w:rPr>
+            <w:rFonts w:ascii="Helvetica" w:hAnsi="Helvetica"/>
+            <w:sz w:val="20"/>
+            <w:szCs w:val="20"/>
+            <w:rPrChange w:id="164" w:author="Pierce Edmiston" w:date="2017-12-04T08:53:00Z">
+              <w:rPr/>
+            </w:rPrChange>
+          </w:rPr>
+          <w:t xml:space="preserve">ur hypothesis that vocal imitation may have played a role in the origin of some of the first spoken words does not preclude that gesture played an equal or more important role in establishing the first linguistic </w:t>
+        </w:r>
+        <w:commentRangeEnd w:id="162"/>
+        <w:r>
+          <w:rPr>
+            <w:rStyle w:val="CommentReference"/>
+            <w:rFonts w:ascii="Helvetica" w:hAnsi="Helvetica"/>
+            <w:sz w:val="20"/>
+            <w:szCs w:val="20"/>
+            <w:rPrChange w:id="165" w:author="Pierce Edmiston" w:date="2017-12-04T08:53:00Z">
+              <w:rPr>
+                <w:rStyle w:val="CommentReference"/>
+                <w:rFonts w:ascii="Times" w:hAnsi="Times"/>
+              </w:rPr>
+            </w:rPrChange>
+          </w:rPr>
+          <w:commentReference w:id="162"/>
+        </w:r>
+        <w:r>
+          <w:rPr>
+            <w:rFonts w:ascii="Helvetica" w:hAnsi="Helvetica"/>
+            <w:sz w:val="20"/>
+            <w:szCs w:val="20"/>
+            <w:rPrChange w:id="166" w:author="Pierce Edmiston" w:date="2017-12-04T08:53:00Z">
+              <w:rPr/>
+            </w:rPrChange>
+          </w:rPr>
+          <w:t xml:space="preserve">conventions (e.g. Fay, </w:t>
+        </w:r>
+        <w:proofErr w:type="spellStart"/>
+        <w:r>
+          <w:rPr>
+            <w:rFonts w:ascii="Helvetica" w:hAnsi="Helvetica"/>
+            <w:sz w:val="20"/>
+            <w:szCs w:val="20"/>
+            <w:rPrChange w:id="167" w:author="Pierce Edmiston" w:date="2017-12-04T08:53:00Z">
+              <w:rPr/>
+            </w:rPrChange>
+          </w:rPr>
+          <w:t>Arbib</w:t>
+        </w:r>
+        <w:proofErr w:type="spellEnd"/>
+        <w:r>
+          <w:rPr>
+            <w:rFonts w:ascii="Helvetica" w:hAnsi="Helvetica"/>
+            <w:sz w:val="20"/>
+            <w:szCs w:val="20"/>
+            <w:rPrChange w:id="168" w:author="Pierce Edmiston" w:date="2017-12-04T08:53:00Z">
+              <w:rPr/>
+            </w:rPrChange>
+          </w:rPr>
+          <w:t xml:space="preserve"> &amp; </w:t>
+        </w:r>
+        <w:proofErr w:type="spellStart"/>
+        <w:r>
+          <w:rPr>
+            <w:rFonts w:ascii="Helvetica" w:hAnsi="Helvetica"/>
+            <w:sz w:val="20"/>
+            <w:szCs w:val="20"/>
+            <w:rPrChange w:id="169" w:author="Pierce Edmiston" w:date="2017-12-04T08:53:00Z">
+              <w:rPr/>
+            </w:rPrChange>
+          </w:rPr>
+          <w:t>Garrod</w:t>
+        </w:r>
+        <w:proofErr w:type="spellEnd"/>
+        <w:r>
+          <w:rPr>
+            <w:rFonts w:ascii="Helvetica" w:hAnsi="Helvetica"/>
+            <w:sz w:val="20"/>
+            <w:szCs w:val="20"/>
+            <w:rPrChange w:id="170" w:author="Pierce Edmiston" w:date="2017-12-04T08:53:00Z">
+              <w:rPr/>
+            </w:rPrChange>
+          </w:rPr>
+          <w:t xml:space="preserve">, 2013; Goldin-Meadow, 2016; </w:t>
+        </w:r>
+        <w:proofErr w:type="spellStart"/>
+        <w:r>
+          <w:rPr>
+            <w:rFonts w:ascii="Helvetica" w:hAnsi="Helvetica"/>
+            <w:sz w:val="20"/>
+            <w:szCs w:val="20"/>
+            <w:rPrChange w:id="171" w:author="Pierce Edmiston" w:date="2017-12-04T08:53:00Z">
+              <w:rPr/>
+            </w:rPrChange>
+          </w:rPr>
+          <w:t>Kendon</w:t>
+        </w:r>
+        <w:proofErr w:type="spellEnd"/>
+        <w:r>
+          <w:rPr>
+            <w:rFonts w:ascii="Helvetica" w:hAnsi="Helvetica"/>
+            <w:sz w:val="20"/>
+            <w:szCs w:val="20"/>
+            <w:rPrChange w:id="172" w:author="Pierce Edmiston" w:date="2017-12-04T08:53:00Z">
+              <w:rPr/>
+            </w:rPrChange>
+          </w:rPr>
+          <w:t>, 2016).</w:t>
+        </w:r>
+        <w:commentRangeEnd w:id="163"/>
+        <w:r>
+          <w:rPr>
+            <w:rStyle w:val="CommentReference"/>
+            <w:rFonts w:ascii="Helvetica" w:hAnsi="Helvetica"/>
+            <w:sz w:val="20"/>
+            <w:szCs w:val="20"/>
+            <w:rPrChange w:id="173" w:author="Pierce Edmiston" w:date="2017-12-04T08:53:00Z">
+              <w:rPr>
+                <w:rStyle w:val="CommentReference"/>
+                <w:rFonts w:ascii="Times" w:hAnsi="Times"/>
+              </w:rPr>
+            </w:rPrChange>
+          </w:rPr>
+          <w:commentReference w:id="163"/>
+        </w:r>
+        <w:r>
+          <w:rPr>
+            <w:rFonts w:ascii="Helvetica" w:hAnsi="Helvetica"/>
+            <w:sz w:val="20"/>
+            <w:szCs w:val="20"/>
+            <w:rPrChange w:id="174" w:author="Pierce Edmiston" w:date="2017-12-04T08:53:00Z">
+              <w:rPr/>
+            </w:rPrChange>
+          </w:rPr>
+          <w:t xml:space="preserve"> What the present results make clear is that the transition from imitation to word can be a rapid and simple process: the mere act of repeated imitation can drive vocalizations to become more word-like in both form and function while still retaining some resemblance to the real world referents.</w:t>
+        </w:r>
+      </w:ins>
+    </w:p>
+    <w:p>
+      <w:pPr>
+        <w:rPr>
+          <w:ins w:id="175" w:author="Pierce Edmiston" w:date="2017-11-29T10:50:00Z"/>
           <w:rFonts w:ascii="Helvetica" w:eastAsia="Times New Roman" w:hAnsi="Helvetica" w:cs="Times New Roman"/>
           <w:i/>
           <w:color w:val="212121"/>
@@ -2867,7 +3152,7 @@
     <w:p>
       <w:pPr>
         <w:rPr>
-          <w:ins w:id="148" w:author="Pierce Edmiston" w:date="2017-11-29T10:50:00Z"/>
+          <w:ins w:id="176" w:author="Pierce Edmiston" w:date="2017-11-29T10:50:00Z"/>
           <w:rFonts w:ascii="Helvetica" w:eastAsia="Times New Roman" w:hAnsi="Helvetica" w:cs="Times New Roman"/>
           <w:i/>
           <w:color w:val="212121"/>
@@ -2880,15 +3165,15 @@
     <w:p>
       <w:pPr>
         <w:rPr>
-          <w:ins w:id="149" w:author="Pierce Edmiston" w:date="2017-11-29T10:58:00Z"/>
-          <w:rFonts w:ascii="Helvetica" w:eastAsia="Times New Roman" w:hAnsi="Helvetica" w:cs="Times New Roman"/>
-          <w:color w:val="212121"/>
-          <w:sz w:val="20"/>
-          <w:szCs w:val="20"/>
-          <w:shd w:val="clear" w:color="auto" w:fill="FFFFFF"/>
-        </w:rPr>
-      </w:pPr>
-      <w:ins w:id="150" w:author="Gary Lupyan" w:date="2017-11-29T15:47:00Z">
+          <w:ins w:id="177" w:author="Pierce Edmiston" w:date="2017-11-29T10:58:00Z"/>
+          <w:rFonts w:ascii="Helvetica" w:eastAsia="Times New Roman" w:hAnsi="Helvetica" w:cs="Times New Roman"/>
+          <w:color w:val="212121"/>
+          <w:sz w:val="20"/>
+          <w:szCs w:val="20"/>
+          <w:shd w:val="clear" w:color="auto" w:fill="FFFFFF"/>
+        </w:rPr>
+      </w:pPr>
+      <w:ins w:id="178" w:author="Gary Lupyan" w:date="2017-11-29T15:47:00Z">
         <w:r>
           <w:rPr>
             <w:rFonts w:ascii="Helvetica" w:eastAsia="Times New Roman" w:hAnsi="Helvetica" w:cs="Times New Roman"/>
@@ -2900,8 +3185,8 @@
           <w:t xml:space="preserve">Not mentioning iterated learning—a literature that is quite familiar to us—was an oversight. </w:t>
         </w:r>
       </w:ins>
-      <w:ins w:id="151" w:author="Pierce Edmiston" w:date="2017-11-29T10:51:00Z">
-        <w:del w:id="152" w:author="Gary Lupyan" w:date="2017-11-29T15:48:00Z">
+      <w:ins w:id="179" w:author="Pierce Edmiston" w:date="2017-11-29T10:51:00Z">
+        <w:del w:id="180" w:author="Gary Lupyan" w:date="2017-11-29T15:48:00Z">
           <w:r>
             <w:rPr>
               <w:rFonts w:ascii="Helvetica" w:eastAsia="Times New Roman" w:hAnsi="Helvetica" w:cs="Times New Roman"/>
@@ -2914,8 +3199,8 @@
           </w:r>
         </w:del>
       </w:ins>
-      <w:ins w:id="153" w:author="Pierce Edmiston" w:date="2017-11-29T10:52:00Z">
-        <w:del w:id="154" w:author="Gary Lupyan" w:date="2017-11-29T15:48:00Z">
+      <w:ins w:id="181" w:author="Pierce Edmiston" w:date="2017-11-29T10:52:00Z">
+        <w:del w:id="182" w:author="Gary Lupyan" w:date="2017-11-29T15:48:00Z">
           <w:r>
             <w:rPr>
               <w:rFonts w:ascii="Helvetica" w:eastAsia="Times New Roman" w:hAnsi="Helvetica" w:cs="Times New Roman"/>
@@ -2928,7 +3213,7 @@
           </w:r>
         </w:del>
       </w:ins>
-      <w:ins w:id="155" w:author="Pierce Edmiston" w:date="2017-11-29T10:53:00Z">
+      <w:ins w:id="183" w:author="Pierce Edmiston" w:date="2017-11-29T10:53:00Z">
         <w:r>
           <w:rPr>
             <w:rFonts w:ascii="Helvetica" w:eastAsia="Times New Roman" w:hAnsi="Helvetica" w:cs="Times New Roman"/>
@@ -2940,7 +3225,7 @@
           <w:t xml:space="preserve">We have included a new paragraph in the introduction that describes the relationship between our </w:t>
         </w:r>
       </w:ins>
-      <w:ins w:id="156" w:author="Pierce Edmiston" w:date="2017-11-29T10:55:00Z">
+      <w:ins w:id="184" w:author="Pierce Edmiston" w:date="2017-11-29T10:55:00Z">
         <w:r>
           <w:rPr>
             <w:rFonts w:ascii="Helvetica" w:eastAsia="Times New Roman" w:hAnsi="Helvetica" w:cs="Times New Roman"/>
@@ -2952,7 +3237,7 @@
           <w:t>paradigm</w:t>
         </w:r>
       </w:ins>
-      <w:ins w:id="157" w:author="Pierce Edmiston" w:date="2017-11-29T10:53:00Z">
+      <w:ins w:id="185" w:author="Pierce Edmiston" w:date="2017-11-29T10:53:00Z">
         <w:r>
           <w:rPr>
             <w:rFonts w:ascii="Helvetica" w:eastAsia="Times New Roman" w:hAnsi="Helvetica" w:cs="Times New Roman"/>
@@ -2964,7 +3249,7 @@
           <w:t xml:space="preserve"> and previous uses of iterated learning paradigms in language evolution research. In brief, we are hesitant to call what we observed in our experiments as </w:t>
         </w:r>
       </w:ins>
-      <w:ins w:id="158" w:author="Pierce Edmiston" w:date="2017-11-29T10:54:00Z">
+      <w:ins w:id="186" w:author="Pierce Edmiston" w:date="2017-11-29T10:54:00Z">
         <w:r>
           <w:rPr>
             <w:rFonts w:ascii="Helvetica" w:eastAsia="Times New Roman" w:hAnsi="Helvetica" w:cs="Times New Roman"/>
@@ -2976,7 +3261,7 @@
           <w:t xml:space="preserve">“learning” because imitators are unguided in their repetition of the acoustic messages, and thus no </w:t>
         </w:r>
       </w:ins>
-      <w:ins w:id="159" w:author="Pierce Edmiston" w:date="2017-11-29T10:55:00Z">
+      <w:ins w:id="187" w:author="Pierce Edmiston" w:date="2017-11-29T10:55:00Z">
         <w:r>
           <w:rPr>
             <w:rFonts w:ascii="Helvetica" w:eastAsia="Times New Roman" w:hAnsi="Helvetica" w:cs="Times New Roman"/>
@@ -2988,7 +3273,7 @@
           <w:t xml:space="preserve">learning is required. However, what is similar between previous research on iterated transmission and the current study is that the constraints on faithful repetition of the signal are what drive the </w:t>
         </w:r>
       </w:ins>
-      <w:ins w:id="160" w:author="Pierce Edmiston" w:date="2017-11-29T10:58:00Z">
+      <w:ins w:id="188" w:author="Pierce Edmiston" w:date="2017-11-29T10:58:00Z">
         <w:r>
           <w:rPr>
             <w:rFonts w:ascii="Helvetica" w:eastAsia="Times New Roman" w:hAnsi="Helvetica" w:cs="Times New Roman"/>
@@ -3000,7 +3285,7 @@
           <w:t>observed</w:t>
         </w:r>
       </w:ins>
-      <w:ins w:id="161" w:author="Pierce Edmiston" w:date="2017-11-29T10:55:00Z">
+      <w:ins w:id="189" w:author="Pierce Edmiston" w:date="2017-11-29T10:55:00Z">
         <w:r>
           <w:rPr>
             <w:rFonts w:ascii="Helvetica" w:eastAsia="Times New Roman" w:hAnsi="Helvetica" w:cs="Times New Roman"/>
@@ -3012,7 +3297,7 @@
           <w:t xml:space="preserve"> change. </w:t>
         </w:r>
       </w:ins>
-      <w:ins w:id="162" w:author="Pierce Edmiston" w:date="2017-11-29T10:58:00Z">
+      <w:ins w:id="190" w:author="Pierce Edmiston" w:date="2017-11-29T10:58:00Z">
         <w:r>
           <w:rPr>
             <w:rFonts w:ascii="Helvetica" w:eastAsia="Times New Roman" w:hAnsi="Helvetica" w:cs="Times New Roman"/>
@@ -3024,7 +3309,7 @@
           <w:t>In this case, the aspects of an acoustic signal that cannot be repeated by subsequent generations will not survive the transmission</w:t>
         </w:r>
       </w:ins>
-      <w:ins w:id="163" w:author="Pierce Edmiston" w:date="2017-11-29T10:59:00Z">
+      <w:ins w:id="191" w:author="Pierce Edmiston" w:date="2017-11-29T10:59:00Z">
         <w:r>
           <w:rPr>
             <w:rFonts w:ascii="Helvetica" w:eastAsia="Times New Roman" w:hAnsi="Helvetica" w:cs="Times New Roman"/>
@@ -3036,7 +3321,7 @@
           <w:t xml:space="preserve"> to the next generation, leaving only the acoustic elements that are easier for different individuals to recreate. It </w:t>
         </w:r>
       </w:ins>
-      <w:ins w:id="164" w:author="Pierce Edmiston" w:date="2017-11-29T11:01:00Z">
+      <w:ins w:id="192" w:author="Pierce Edmiston" w:date="2017-11-29T11:01:00Z">
         <w:r>
           <w:rPr>
             <w:rFonts w:ascii="Helvetica" w:eastAsia="Times New Roman" w:hAnsi="Helvetica" w:cs="Times New Roman"/>
@@ -3052,7 +3337,7 @@
     <w:p>
       <w:pPr>
         <w:rPr>
-          <w:ins w:id="165" w:author="Pierce Edmiston" w:date="2017-11-29T11:02:00Z"/>
+          <w:ins w:id="193" w:author="Pierce Edmiston" w:date="2017-11-29T11:02:00Z"/>
           <w:rFonts w:ascii="Helvetica" w:eastAsia="Times New Roman" w:hAnsi="Helvetica" w:cs="Times New Roman"/>
           <w:i/>
           <w:color w:val="212121"/>
@@ -3086,7 +3371,7 @@
     <w:p>
       <w:pPr>
         <w:rPr>
-          <w:ins w:id="166" w:author="Pierce Edmiston" w:date="2017-11-29T11:02:00Z"/>
+          <w:ins w:id="194" w:author="Pierce Edmiston" w:date="2017-11-29T11:02:00Z"/>
           <w:rFonts w:ascii="Helvetica" w:eastAsia="Times New Roman" w:hAnsi="Helvetica" w:cs="Times New Roman"/>
           <w:i/>
           <w:color w:val="212121"/>
@@ -3099,15 +3384,15 @@
     <w:p>
       <w:pPr>
         <w:rPr>
-          <w:ins w:id="167" w:author="Gary Lupyan" w:date="2017-11-29T15:45:00Z"/>
-          <w:rFonts w:ascii="Helvetica" w:eastAsia="Times New Roman" w:hAnsi="Helvetica" w:cs="Times New Roman"/>
-          <w:color w:val="212121"/>
-          <w:sz w:val="20"/>
-          <w:szCs w:val="20"/>
-          <w:shd w:val="clear" w:color="auto" w:fill="FFFFFF"/>
-        </w:rPr>
-      </w:pPr>
-      <w:ins w:id="168" w:author="Gary Lupyan" w:date="2017-11-29T15:38:00Z">
+          <w:ins w:id="195" w:author="Gary Lupyan" w:date="2017-11-29T15:45:00Z"/>
+          <w:rFonts w:ascii="Helvetica" w:eastAsia="Times New Roman" w:hAnsi="Helvetica" w:cs="Times New Roman"/>
+          <w:color w:val="212121"/>
+          <w:sz w:val="20"/>
+          <w:szCs w:val="20"/>
+          <w:shd w:val="clear" w:color="auto" w:fill="FFFFFF"/>
+        </w:rPr>
+      </w:pPr>
+      <w:ins w:id="196" w:author="Gary Lupyan" w:date="2017-11-29T15:38:00Z">
         <w:r>
           <w:rPr>
             <w:rFonts w:ascii="Helvetica" w:eastAsia="Times New Roman" w:hAnsi="Helvetica" w:cs="Times New Roman"/>
@@ -3119,7 +3404,7 @@
           <w:t xml:space="preserve">We agree with the reviewer that it is important to be </w:t>
         </w:r>
       </w:ins>
-      <w:ins w:id="169" w:author="Marcus Perlman" w:date="2017-12-02T18:02:00Z">
+      <w:ins w:id="197" w:author="Marcus Perlman" w:date="2017-12-02T18:02:00Z">
         <w:r>
           <w:rPr>
             <w:rFonts w:ascii="Helvetica" w:eastAsia="Times New Roman" w:hAnsi="Helvetica" w:cs="Times New Roman"/>
@@ -3131,8 +3416,8 @@
           <w:t xml:space="preserve">as </w:t>
         </w:r>
       </w:ins>
-      <w:ins w:id="170" w:author="Gary Lupyan" w:date="2017-11-29T15:43:00Z">
-        <w:del w:id="171" w:author="Marcus Perlman" w:date="2017-12-02T17:45:00Z">
+      <w:ins w:id="198" w:author="Gary Lupyan" w:date="2017-11-29T15:43:00Z">
+        <w:del w:id="199" w:author="Marcus Perlman" w:date="2017-12-02T17:45:00Z">
           <w:r>
             <w:rPr>
               <w:rFonts w:ascii="Helvetica" w:eastAsia="Times New Roman" w:hAnsi="Helvetica" w:cs="Times New Roman"/>
@@ -3155,7 +3440,7 @@
           <w:t>precise</w:t>
         </w:r>
       </w:ins>
-      <w:ins w:id="172" w:author="Marcus Perlman" w:date="2017-12-02T18:02:00Z">
+      <w:ins w:id="200" w:author="Marcus Perlman" w:date="2017-12-02T18:02:00Z">
         <w:r>
           <w:rPr>
             <w:rFonts w:ascii="Helvetica" w:eastAsia="Times New Roman" w:hAnsi="Helvetica" w:cs="Times New Roman"/>
@@ -3167,7 +3452,7 @@
           <w:t xml:space="preserve"> as possible</w:t>
         </w:r>
       </w:ins>
-      <w:ins w:id="173" w:author="Marcus Perlman" w:date="2017-12-02T17:45:00Z">
+      <w:ins w:id="201" w:author="Marcus Perlman" w:date="2017-12-02T17:45:00Z">
         <w:r>
           <w:rPr>
             <w:rFonts w:ascii="Helvetica" w:eastAsia="Times New Roman" w:hAnsi="Helvetica" w:cs="Times New Roman"/>
@@ -3179,7 +3464,7 @@
           <w:t xml:space="preserve"> in our use of the terms ‘imitative and ‘iconic’</w:t>
         </w:r>
       </w:ins>
-      <w:ins w:id="174" w:author="Gary Lupyan" w:date="2017-11-29T15:43:00Z">
+      <w:ins w:id="202" w:author="Gary Lupyan" w:date="2017-11-29T15:43:00Z">
         <w:r>
           <w:rPr>
             <w:rFonts w:ascii="Helvetica" w:eastAsia="Times New Roman" w:hAnsi="Helvetica" w:cs="Times New Roman"/>
@@ -3191,7 +3476,7 @@
           <w:t xml:space="preserve">. </w:t>
         </w:r>
       </w:ins>
-      <w:ins w:id="175" w:author="Gary Lupyan" w:date="2017-11-29T15:36:00Z">
+      <w:ins w:id="203" w:author="Gary Lupyan" w:date="2017-11-29T15:36:00Z">
         <w:r>
           <w:rPr>
             <w:rFonts w:ascii="Helvetica" w:eastAsia="Times New Roman" w:hAnsi="Helvetica" w:cs="Times New Roman"/>
@@ -3203,7 +3488,7 @@
           <w:t>The</w:t>
         </w:r>
       </w:ins>
-      <w:ins w:id="176" w:author="Marcus Perlman" w:date="2017-12-02T18:03:00Z">
+      <w:ins w:id="204" w:author="Marcus Perlman" w:date="2017-12-02T18:03:00Z">
         <w:r>
           <w:rPr>
             <w:rFonts w:ascii="Helvetica" w:eastAsia="Times New Roman" w:hAnsi="Helvetica" w:cs="Times New Roman"/>
@@ -3215,7 +3500,7 @@
           <w:t>se</w:t>
         </w:r>
       </w:ins>
-      <w:ins w:id="177" w:author="Gary Lupyan" w:date="2017-11-29T15:36:00Z">
+      <w:ins w:id="205" w:author="Gary Lupyan" w:date="2017-11-29T15:36:00Z">
         <w:r>
           <w:rPr>
             <w:rFonts w:ascii="Helvetica" w:eastAsia="Times New Roman" w:hAnsi="Helvetica" w:cs="Times New Roman"/>
@@ -3226,7 +3511,7 @@
           </w:rPr>
           <w:t xml:space="preserve"> terms </w:t>
         </w:r>
-        <w:del w:id="178" w:author="Marcus Perlman" w:date="2017-12-02T18:03:00Z">
+        <w:del w:id="206" w:author="Marcus Perlman" w:date="2017-12-02T18:03:00Z">
           <w:r>
             <w:rPr>
               <w:rFonts w:ascii="Helvetica" w:eastAsia="Times New Roman" w:hAnsi="Helvetica" w:cs="Times New Roman"/>
@@ -3239,7 +3524,7 @@
           </w:r>
         </w:del>
       </w:ins>
-      <w:ins w:id="179" w:author="Gary Lupyan" w:date="2017-11-29T15:43:00Z">
+      <w:ins w:id="207" w:author="Gary Lupyan" w:date="2017-11-29T15:43:00Z">
         <w:r>
           <w:rPr>
             <w:rFonts w:ascii="Helvetica" w:eastAsia="Times New Roman" w:hAnsi="Helvetica" w:cs="Times New Roman"/>
@@ -3251,7 +3536,7 @@
           <w:t>overlap in meaning, but</w:t>
         </w:r>
       </w:ins>
-      <w:ins w:id="180" w:author="Marcus Perlman" w:date="2017-12-02T18:03:00Z">
+      <w:ins w:id="208" w:author="Marcus Perlman" w:date="2017-12-02T18:03:00Z">
         <w:r>
           <w:rPr>
             <w:rFonts w:ascii="Helvetica" w:eastAsia="Times New Roman" w:hAnsi="Helvetica" w:cs="Times New Roman"/>
@@ -3263,7 +3548,7 @@
           <w:t>, as the reviewer notes,</w:t>
         </w:r>
       </w:ins>
-      <w:ins w:id="181" w:author="Gary Lupyan" w:date="2017-11-29T15:43:00Z">
+      <w:ins w:id="209" w:author="Gary Lupyan" w:date="2017-11-29T15:43:00Z">
         <w:r>
           <w:rPr>
             <w:rFonts w:ascii="Helvetica" w:eastAsia="Times New Roman" w:hAnsi="Helvetica" w:cs="Times New Roman"/>
@@ -3275,7 +3560,7 @@
           <w:t xml:space="preserve"> </w:t>
         </w:r>
       </w:ins>
-      <w:ins w:id="182" w:author="Marcus Perlman" w:date="2017-12-02T18:03:00Z">
+      <w:ins w:id="210" w:author="Marcus Perlman" w:date="2017-12-02T18:03:00Z">
         <w:r>
           <w:rPr>
             <w:rFonts w:ascii="Helvetica" w:eastAsia="Times New Roman" w:hAnsi="Helvetica" w:cs="Times New Roman"/>
@@ -3287,7 +3572,7 @@
           <w:t xml:space="preserve">they </w:t>
         </w:r>
       </w:ins>
-      <w:ins w:id="183" w:author="Gary Lupyan" w:date="2017-11-29T15:43:00Z">
+      <w:ins w:id="211" w:author="Gary Lupyan" w:date="2017-11-29T15:43:00Z">
         <w:r>
           <w:rPr>
             <w:rFonts w:ascii="Helvetica" w:eastAsia="Times New Roman" w:hAnsi="Helvetica" w:cs="Times New Roman"/>
@@ -3299,7 +3584,7 @@
           <w:t xml:space="preserve">are </w:t>
         </w:r>
       </w:ins>
-      <w:ins w:id="184" w:author="Gary Lupyan" w:date="2017-11-29T15:36:00Z">
+      <w:ins w:id="212" w:author="Gary Lupyan" w:date="2017-11-29T15:36:00Z">
         <w:r>
           <w:rPr>
             <w:rFonts w:ascii="Helvetica" w:eastAsia="Times New Roman" w:hAnsi="Helvetica" w:cs="Times New Roman"/>
@@ -3311,39 +3596,31 @@
           <w:t xml:space="preserve">not entirely interchangeable. </w:t>
         </w:r>
       </w:ins>
-      <w:ins w:id="185" w:author="Marcus Perlman" w:date="2017-12-02T17:58:00Z">
-        <w:r>
-          <w:rPr>
-            <w:rFonts w:ascii="Helvetica" w:eastAsia="Times New Roman" w:hAnsi="Helvetica" w:cs="Times New Roman"/>
-            <w:color w:val="212121"/>
-            <w:sz w:val="20"/>
-            <w:szCs w:val="20"/>
-            <w:shd w:val="clear" w:color="auto" w:fill="FFFFFF"/>
-          </w:rPr>
-          <w:t>In general, we use the term ‘imitat</w:t>
-        </w:r>
-        <w:r>
-          <w:rPr>
-            <w:rFonts w:ascii="Helvetica" w:eastAsia="Times New Roman" w:hAnsi="Helvetica" w:cs="Times New Roman"/>
-            <w:color w:val="212121"/>
-            <w:sz w:val="20"/>
-            <w:szCs w:val="20"/>
-            <w:shd w:val="clear" w:color="auto" w:fill="FFFFFF"/>
-          </w:rPr>
-          <w:t>i</w:t>
-        </w:r>
-        <w:r>
-          <w:rPr>
-            <w:rFonts w:ascii="Helvetica" w:eastAsia="Times New Roman" w:hAnsi="Helvetica" w:cs="Times New Roman"/>
-            <w:color w:val="212121"/>
-            <w:sz w:val="20"/>
-            <w:szCs w:val="20"/>
-            <w:shd w:val="clear" w:color="auto" w:fill="FFFFFF"/>
-          </w:rPr>
-          <w:t xml:space="preserve">ve’ (and derivatives) when referring to cases when </w:t>
-        </w:r>
-      </w:ins>
-      <w:ins w:id="186" w:author="Marcus Perlman" w:date="2017-12-02T18:03:00Z">
+      <w:ins w:id="213" w:author="Marcus Perlman" w:date="2017-12-02T17:58:00Z">
+        <w:r>
+          <w:rPr>
+            <w:rFonts w:ascii="Helvetica" w:eastAsia="Times New Roman" w:hAnsi="Helvetica" w:cs="Times New Roman"/>
+            <w:color w:val="212121"/>
+            <w:sz w:val="20"/>
+            <w:szCs w:val="20"/>
+            <w:shd w:val="clear" w:color="auto" w:fill="FFFFFF"/>
+          </w:rPr>
+          <w:t>In general, we use</w:t>
+        </w:r>
+        <w:bookmarkStart w:id="214" w:name="_GoBack"/>
+        <w:bookmarkEnd w:id="214"/>
+        <w:r>
+          <w:rPr>
+            <w:rFonts w:ascii="Helvetica" w:eastAsia="Times New Roman" w:hAnsi="Helvetica" w:cs="Times New Roman"/>
+            <w:color w:val="212121"/>
+            <w:sz w:val="20"/>
+            <w:szCs w:val="20"/>
+            <w:shd w:val="clear" w:color="auto" w:fill="FFFFFF"/>
+          </w:rPr>
+          <w:t xml:space="preserve"> the term ‘imitative’ (and derivatives) when referring to cases when </w:t>
+        </w:r>
+      </w:ins>
+      <w:ins w:id="215" w:author="Marcus Perlman" w:date="2017-12-02T18:03:00Z">
         <w:r>
           <w:rPr>
             <w:rFonts w:ascii="Helvetica" w:eastAsia="Times New Roman" w:hAnsi="Helvetica" w:cs="Times New Roman"/>
@@ -3355,39 +3632,19 @@
           <w:t xml:space="preserve">a </w:t>
         </w:r>
       </w:ins>
-      <w:ins w:id="187" w:author="Marcus Perlman" w:date="2017-12-02T17:58:00Z">
-        <w:r>
-          <w:rPr>
-            <w:rFonts w:ascii="Helvetica" w:eastAsia="Times New Roman" w:hAnsi="Helvetica" w:cs="Times New Roman"/>
-            <w:color w:val="212121"/>
-            <w:sz w:val="20"/>
-            <w:szCs w:val="20"/>
-            <w:shd w:val="clear" w:color="auto" w:fill="FFFFFF"/>
-          </w:rPr>
-          <w:t xml:space="preserve">vocalization results from an attempt to produce an accurate, high-fidelity representation </w:t>
-        </w:r>
-        <w:r>
-          <w:rPr>
-            <w:rFonts w:ascii="Helvetica" w:eastAsia="Times New Roman" w:hAnsi="Helvetica" w:cs="Times New Roman"/>
-            <w:color w:val="212121"/>
-            <w:sz w:val="20"/>
-            <w:szCs w:val="20"/>
-            <w:shd w:val="clear" w:color="auto" w:fill="FFFFFF"/>
-          </w:rPr>
-          <w:t xml:space="preserve">of a </w:t>
-        </w:r>
-        <w:r>
-          <w:rPr>
-            <w:rFonts w:ascii="Helvetica" w:eastAsia="Times New Roman" w:hAnsi="Helvetica" w:cs="Times New Roman"/>
-            <w:color w:val="212121"/>
-            <w:sz w:val="20"/>
-            <w:szCs w:val="20"/>
-            <w:shd w:val="clear" w:color="auto" w:fill="FFFFFF"/>
-          </w:rPr>
-          <w:t>sound. For example, in our instructions, participants were asked to record themselves “imitating” the sound by “recreating it as accurately” as possible. In comparison, we use ‘iconicity’ to refer more broadly to resemblance between the form of a signal (e.g. a vocalization or gesture) and its referent or meaning. Words</w:t>
-        </w:r>
-      </w:ins>
-      <w:ins w:id="188" w:author="Marcus Perlman" w:date="2017-12-02T17:59:00Z">
+      <w:ins w:id="216" w:author="Marcus Perlman" w:date="2017-12-02T17:58:00Z">
+        <w:r>
+          <w:rPr>
+            <w:rFonts w:ascii="Helvetica" w:eastAsia="Times New Roman" w:hAnsi="Helvetica" w:cs="Times New Roman"/>
+            <w:color w:val="212121"/>
+            <w:sz w:val="20"/>
+            <w:szCs w:val="20"/>
+            <w:shd w:val="clear" w:color="auto" w:fill="FFFFFF"/>
+          </w:rPr>
+          <w:t>vocalization results from an attempt to produce an accurate, high-fidelity representation of a sound. For example, in our instructions, participants were asked to record themselves “imitating” the sound by “recreating it as accurately” as possible. In comparison, we use ‘iconicity’ to refer more broadly to resemblance between the form of a signal (e.g. a vocalization or gesture) and its referent or meaning. Words</w:t>
+        </w:r>
+      </w:ins>
+      <w:ins w:id="217" w:author="Marcus Perlman" w:date="2017-12-02T17:59:00Z">
         <w:r>
           <w:rPr>
             <w:rFonts w:ascii="Helvetica" w:eastAsia="Times New Roman" w:hAnsi="Helvetica" w:cs="Times New Roman"/>
@@ -3399,7 +3656,7 @@
           <w:t xml:space="preserve"> </w:t>
         </w:r>
       </w:ins>
-      <w:ins w:id="189" w:author="Marcus Perlman" w:date="2017-12-02T17:58:00Z">
+      <w:ins w:id="218" w:author="Marcus Perlman" w:date="2017-12-02T17:58:00Z">
         <w:r>
           <w:rPr>
             <w:rFonts w:ascii="Helvetica" w:eastAsia="Times New Roman" w:hAnsi="Helvetica" w:cs="Times New Roman"/>
@@ -3411,7 +3668,7 @@
           <w:t>that bear a recognizable resemblance are ‘iconic’</w:t>
         </w:r>
       </w:ins>
-      <w:ins w:id="190" w:author="Marcus Perlman" w:date="2017-12-02T18:06:00Z">
+      <w:ins w:id="219" w:author="Marcus Perlman" w:date="2017-12-02T18:06:00Z">
         <w:r>
           <w:rPr>
             <w:rFonts w:ascii="Helvetica" w:eastAsia="Times New Roman" w:hAnsi="Helvetica" w:cs="Times New Roman"/>
@@ -3423,7 +3680,7 @@
           <w:t xml:space="preserve"> (which includes</w:t>
         </w:r>
       </w:ins>
-      <w:ins w:id="191" w:author="Marcus Perlman" w:date="2017-12-02T18:00:00Z">
+      <w:ins w:id="220" w:author="Marcus Perlman" w:date="2017-12-02T18:00:00Z">
         <w:r>
           <w:rPr>
             <w:rFonts w:ascii="Helvetica" w:eastAsia="Times New Roman" w:hAnsi="Helvetica" w:cs="Times New Roman"/>
@@ -3435,7 +3692,7 @@
           <w:t xml:space="preserve"> words</w:t>
         </w:r>
       </w:ins>
-      <w:ins w:id="192" w:author="Marcus Perlman" w:date="2017-12-02T18:06:00Z">
+      <w:ins w:id="221" w:author="Marcus Perlman" w:date="2017-12-02T18:06:00Z">
         <w:r>
           <w:rPr>
             <w:rFonts w:ascii="Helvetica" w:eastAsia="Times New Roman" w:hAnsi="Helvetica" w:cs="Times New Roman"/>
@@ -3447,7 +3704,7 @@
           <w:t xml:space="preserve"> for non-sound concepts,</w:t>
         </w:r>
       </w:ins>
-      <w:ins w:id="193" w:author="Marcus Perlman" w:date="2017-12-02T18:00:00Z">
+      <w:ins w:id="222" w:author="Marcus Perlman" w:date="2017-12-02T18:00:00Z">
         <w:r>
           <w:rPr>
             <w:rFonts w:ascii="Helvetica" w:eastAsia="Times New Roman" w:hAnsi="Helvetica" w:cs="Times New Roman"/>
@@ -3470,7 +3727,7 @@
           <w:t>teeny</w:t>
         </w:r>
       </w:ins>
-      <w:ins w:id="194" w:author="Marcus Perlman" w:date="2017-12-02T18:07:00Z">
+      <w:ins w:id="223" w:author="Marcus Perlman" w:date="2017-12-02T18:07:00Z">
         <w:r>
           <w:rPr>
             <w:rFonts w:ascii="Helvetica" w:eastAsia="Times New Roman" w:hAnsi="Helvetica" w:cs="Times New Roman"/>
@@ -3482,7 +3739,7 @@
           <w:t>)</w:t>
         </w:r>
       </w:ins>
-      <w:ins w:id="195" w:author="Marcus Perlman" w:date="2017-12-02T18:00:00Z">
+      <w:ins w:id="224" w:author="Marcus Perlman" w:date="2017-12-02T18:00:00Z">
         <w:r>
           <w:rPr>
             <w:rFonts w:ascii="Helvetica" w:eastAsia="Times New Roman" w:hAnsi="Helvetica" w:cs="Times New Roman"/>
@@ -3494,7 +3751,7 @@
           <w:t xml:space="preserve">. </w:t>
         </w:r>
       </w:ins>
-      <w:ins w:id="196" w:author="Marcus Perlman" w:date="2017-12-02T18:01:00Z">
+      <w:ins w:id="225" w:author="Marcus Perlman" w:date="2017-12-02T18:01:00Z">
         <w:r>
           <w:rPr>
             <w:rFonts w:ascii="Helvetica" w:eastAsia="Times New Roman" w:hAnsi="Helvetica" w:cs="Times New Roman"/>
@@ -3506,7 +3763,7 @@
           <w:t>Iconic words</w:t>
         </w:r>
       </w:ins>
-      <w:ins w:id="197" w:author="Marcus Perlman" w:date="2017-12-02T17:58:00Z">
+      <w:ins w:id="226" w:author="Marcus Perlman" w:date="2017-12-02T17:58:00Z">
         <w:r>
           <w:rPr>
             <w:rFonts w:ascii="Helvetica" w:eastAsia="Times New Roman" w:hAnsi="Helvetica" w:cs="Times New Roman"/>
@@ -3518,7 +3775,7 @@
           <w:t xml:space="preserve"> may or may not have been created by an attempt to imitate a sound.</w:t>
         </w:r>
       </w:ins>
-      <w:ins w:id="198" w:author="Marcus Perlman" w:date="2017-12-02T17:59:00Z">
+      <w:ins w:id="227" w:author="Marcus Perlman" w:date="2017-12-02T17:59:00Z">
         <w:r>
           <w:rPr>
             <w:rFonts w:ascii="Helvetica" w:eastAsia="Times New Roman" w:hAnsi="Helvetica" w:cs="Times New Roman"/>
@@ -3530,8 +3787,8 @@
           <w:t xml:space="preserve"> </w:t>
         </w:r>
       </w:ins>
-      <w:ins w:id="199" w:author="Gary Lupyan" w:date="2017-11-29T15:36:00Z">
-        <w:del w:id="200" w:author="Marcus Perlman" w:date="2017-12-02T18:02:00Z">
+      <w:ins w:id="228" w:author="Gary Lupyan" w:date="2017-11-29T15:36:00Z">
+        <w:del w:id="229" w:author="Marcus Perlman" w:date="2017-12-02T18:02:00Z">
           <w:r>
             <w:rPr>
               <w:rFonts w:ascii="Helvetica" w:eastAsia="Times New Roman" w:hAnsi="Helvetica" w:cs="Times New Roman"/>
@@ -3544,8 +3801,8 @@
           </w:r>
         </w:del>
       </w:ins>
-      <w:ins w:id="201" w:author="Gary Lupyan" w:date="2017-11-29T15:37:00Z">
-        <w:del w:id="202" w:author="Marcus Perlman" w:date="2017-12-02T18:02:00Z">
+      <w:ins w:id="230" w:author="Gary Lupyan" w:date="2017-11-29T15:37:00Z">
+        <w:del w:id="231" w:author="Marcus Perlman" w:date="2017-12-02T18:02:00Z">
           <w:r>
             <w:rPr>
               <w:rFonts w:ascii="Helvetica" w:eastAsia="Times New Roman" w:hAnsi="Helvetica" w:cs="Times New Roman"/>
@@ -3558,8 +3815,8 @@
           </w:r>
         </w:del>
       </w:ins>
-      <w:ins w:id="203" w:author="Gary Lupyan" w:date="2017-11-29T15:43:00Z">
-        <w:del w:id="204" w:author="Marcus Perlman" w:date="2017-12-02T18:02:00Z">
+      <w:ins w:id="232" w:author="Gary Lupyan" w:date="2017-11-29T15:43:00Z">
+        <w:del w:id="233" w:author="Marcus Perlman" w:date="2017-12-02T18:02:00Z">
           <w:r>
             <w:rPr>
               <w:rFonts w:ascii="Helvetica" w:eastAsia="Times New Roman" w:hAnsi="Helvetica" w:cs="Times New Roman"/>
@@ -3572,8 +3829,8 @@
           </w:r>
         </w:del>
       </w:ins>
-      <w:ins w:id="205" w:author="Gary Lupyan" w:date="2017-11-29T15:37:00Z">
-        <w:del w:id="206" w:author="Marcus Perlman" w:date="2017-12-02T18:02:00Z">
+      <w:ins w:id="234" w:author="Gary Lupyan" w:date="2017-11-29T15:37:00Z">
+        <w:del w:id="235" w:author="Marcus Perlman" w:date="2017-12-02T18:02:00Z">
           <w:r>
             <w:rPr>
               <w:rFonts w:ascii="Helvetica" w:eastAsia="Times New Roman" w:hAnsi="Helvetica" w:cs="Times New Roman"/>
@@ -3586,8 +3843,8 @@
           </w:r>
         </w:del>
       </w:ins>
-      <w:ins w:id="207" w:author="Gary Lupyan" w:date="2017-11-29T15:43:00Z">
-        <w:del w:id="208" w:author="Marcus Perlman" w:date="2017-12-02T18:02:00Z">
+      <w:ins w:id="236" w:author="Gary Lupyan" w:date="2017-11-29T15:43:00Z">
+        <w:del w:id="237" w:author="Marcus Perlman" w:date="2017-12-02T18:02:00Z">
           <w:r>
             <w:rPr>
               <w:rFonts w:ascii="Helvetica" w:eastAsia="Times New Roman" w:hAnsi="Helvetica" w:cs="Times New Roman"/>
@@ -3600,8 +3857,8 @@
           </w:r>
         </w:del>
       </w:ins>
-      <w:ins w:id="209" w:author="Gary Lupyan" w:date="2017-11-29T15:37:00Z">
-        <w:del w:id="210" w:author="Marcus Perlman" w:date="2017-12-02T18:02:00Z">
+      <w:ins w:id="238" w:author="Gary Lupyan" w:date="2017-11-29T15:37:00Z">
+        <w:del w:id="239" w:author="Marcus Perlman" w:date="2017-12-02T18:02:00Z">
           <w:r>
             <w:rPr>
               <w:rFonts w:ascii="Helvetica" w:eastAsia="Times New Roman" w:hAnsi="Helvetica" w:cs="Times New Roman"/>
@@ -3614,8 +3871,8 @@
           </w:r>
         </w:del>
       </w:ins>
-      <w:ins w:id="211" w:author="Gary Lupyan" w:date="2017-11-29T15:43:00Z">
-        <w:del w:id="212" w:author="Marcus Perlman" w:date="2017-12-02T18:02:00Z">
+      <w:ins w:id="240" w:author="Gary Lupyan" w:date="2017-11-29T15:43:00Z">
+        <w:del w:id="241" w:author="Marcus Perlman" w:date="2017-12-02T18:02:00Z">
           <w:r>
             <w:rPr>
               <w:rFonts w:ascii="Helvetica" w:eastAsia="Times New Roman" w:hAnsi="Helvetica" w:cs="Times New Roman"/>
@@ -3628,8 +3885,8 @@
           </w:r>
         </w:del>
       </w:ins>
-      <w:ins w:id="213" w:author="Gary Lupyan" w:date="2017-11-29T15:37:00Z">
-        <w:del w:id="214" w:author="Marcus Perlman" w:date="2017-12-02T18:02:00Z">
+      <w:ins w:id="242" w:author="Gary Lupyan" w:date="2017-11-29T15:37:00Z">
+        <w:del w:id="243" w:author="Marcus Perlman" w:date="2017-12-02T18:02:00Z">
           <w:r>
             <w:rPr>
               <w:rFonts w:ascii="Helvetica" w:eastAsia="Times New Roman" w:hAnsi="Helvetica" w:cs="Times New Roman"/>
@@ -3642,7 +3899,7 @@
           </w:r>
         </w:del>
       </w:ins>
-      <w:ins w:id="215" w:author="Gary Lupyan" w:date="2017-11-29T15:44:00Z">
+      <w:ins w:id="244" w:author="Gary Lupyan" w:date="2017-11-29T15:44:00Z">
         <w:r>
           <w:rPr>
             <w:rFonts w:ascii="Helvetica" w:eastAsia="Times New Roman" w:hAnsi="Helvetica" w:cs="Times New Roman"/>
@@ -3654,7 +3911,7 @@
           <w:t>In the revision</w:t>
         </w:r>
       </w:ins>
-      <w:ins w:id="216" w:author="Marcus Perlman" w:date="2017-12-02T18:09:00Z">
+      <w:ins w:id="245" w:author="Marcus Perlman" w:date="2017-12-02T18:09:00Z">
         <w:r>
           <w:rPr>
             <w:rFonts w:ascii="Helvetica" w:eastAsia="Times New Roman" w:hAnsi="Helvetica" w:cs="Times New Roman"/>
@@ -3666,7 +3923,7 @@
           <w:t>,</w:t>
         </w:r>
       </w:ins>
-      <w:ins w:id="217" w:author="Gary Lupyan" w:date="2017-11-29T15:44:00Z">
+      <w:ins w:id="246" w:author="Gary Lupyan" w:date="2017-11-29T15:44:00Z">
         <w:r>
           <w:rPr>
             <w:rFonts w:ascii="Helvetica" w:eastAsia="Times New Roman" w:hAnsi="Helvetica" w:cs="Times New Roman"/>
@@ -3678,7 +3935,7 @@
           <w:t xml:space="preserve"> we </w:t>
         </w:r>
       </w:ins>
-      <w:ins w:id="218" w:author="Marcus Perlman" w:date="2017-12-02T18:12:00Z">
+      <w:ins w:id="247" w:author="Marcus Perlman" w:date="2017-12-02T18:12:00Z">
         <w:r>
           <w:rPr>
             <w:rFonts w:ascii="Helvetica" w:eastAsia="Times New Roman" w:hAnsi="Helvetica" w:cs="Times New Roman"/>
@@ -3690,7 +3947,7 @@
           <w:t xml:space="preserve">aim to be careful with this distinction, and we </w:t>
         </w:r>
       </w:ins>
-      <w:ins w:id="219" w:author="Gary Lupyan" w:date="2017-11-29T15:44:00Z">
+      <w:ins w:id="248" w:author="Gary Lupyan" w:date="2017-11-29T15:44:00Z">
         <w:r>
           <w:rPr>
             <w:rFonts w:ascii="Helvetica" w:eastAsia="Times New Roman" w:hAnsi="Helvetica" w:cs="Times New Roman"/>
@@ -3701,7 +3958,7 @@
           </w:rPr>
           <w:t>discuss iconicity more explicitly</w:t>
         </w:r>
-        <w:del w:id="220" w:author="Marcus Perlman" w:date="2017-12-02T18:09:00Z">
+        <w:del w:id="249" w:author="Marcus Perlman" w:date="2017-12-02T18:09:00Z">
           <w:r>
             <w:rPr>
               <w:rFonts w:ascii="Helvetica" w:eastAsia="Times New Roman" w:hAnsi="Helvetica" w:cs="Times New Roman"/>
@@ -3723,7 +3980,7 @@
             </w:rPr>
             <w:delText>For exam</w:delText>
           </w:r>
-          <w:commentRangeStart w:id="221"/>
+          <w:commentRangeStart w:id="250"/>
           <w:r>
             <w:rPr>
               <w:rFonts w:ascii="Helvetica" w:eastAsia="Times New Roman" w:hAnsi="Helvetica" w:cs="Times New Roman"/>
@@ -3737,19 +3994,19 @@
           </w:r>
         </w:del>
       </w:ins>
-      <w:commentRangeEnd w:id="221"/>
-      <w:ins w:id="222" w:author="Gary Lupyan" w:date="2017-11-29T15:46:00Z">
-        <w:del w:id="223" w:author="Marcus Perlman" w:date="2017-12-02T18:09:00Z">
+      <w:commentRangeEnd w:id="250"/>
+      <w:ins w:id="251" w:author="Gary Lupyan" w:date="2017-11-29T15:46:00Z">
+        <w:del w:id="252" w:author="Marcus Perlman" w:date="2017-12-02T18:09:00Z">
           <w:r>
             <w:rPr>
               <w:rStyle w:val="CommentReference"/>
             </w:rPr>
-            <w:commentReference w:id="221"/>
+            <w:commentReference w:id="250"/>
           </w:r>
         </w:del>
       </w:ins>
-      <w:ins w:id="224" w:author="Gary Lupyan" w:date="2017-11-29T15:44:00Z">
-        <w:del w:id="225" w:author="Marcus Perlman" w:date="2017-12-02T18:09:00Z">
+      <w:ins w:id="253" w:author="Gary Lupyan" w:date="2017-11-29T15:44:00Z">
+        <w:del w:id="254" w:author="Marcus Perlman" w:date="2017-12-02T18:09:00Z">
           <w:r>
             <w:rPr>
               <w:rFonts w:ascii="Helvetica" w:eastAsia="Times New Roman" w:hAnsi="Helvetica" w:cs="Times New Roman"/>
@@ -3763,7 +4020,7 @@
           </w:r>
         </w:del>
       </w:ins>
-      <w:ins w:id="226" w:author="Marcus Perlman" w:date="2017-12-02T18:09:00Z">
+      <w:ins w:id="255" w:author="Marcus Perlman" w:date="2017-12-02T18:09:00Z">
         <w:r>
           <w:rPr>
             <w:rFonts w:ascii="Helvetica" w:eastAsia="Times New Roman" w:hAnsi="Helvetica" w:cs="Times New Roman"/>
@@ -3775,7 +4032,7 @@
           <w:t xml:space="preserve">, for example, </w:t>
         </w:r>
       </w:ins>
-      <w:ins w:id="227" w:author="Marcus Perlman" w:date="2017-12-02T18:12:00Z">
+      <w:ins w:id="256" w:author="Marcus Perlman" w:date="2017-12-02T18:12:00Z">
         <w:r>
           <w:rPr>
             <w:rFonts w:ascii="Helvetica" w:eastAsia="Times New Roman" w:hAnsi="Helvetica" w:cs="Times New Roman"/>
@@ -3787,7 +4044,7 @@
           <w:t xml:space="preserve">on p. 3 </w:t>
         </w:r>
       </w:ins>
-      <w:ins w:id="228" w:author="Marcus Perlman" w:date="2017-12-02T18:09:00Z">
+      <w:ins w:id="257" w:author="Marcus Perlman" w:date="2017-12-02T18:09:00Z">
         <w:r>
           <w:rPr>
             <w:rFonts w:ascii="Helvetica" w:eastAsia="Times New Roman" w:hAnsi="Helvetica" w:cs="Times New Roman"/>
@@ -3799,7 +4056,7 @@
           <w:t>referring to “a growing recognition of the importance of iconicity in spoken languages</w:t>
         </w:r>
       </w:ins>
-      <w:ins w:id="229" w:author="Marcus Perlman" w:date="2017-12-02T18:12:00Z">
+      <w:ins w:id="258" w:author="Marcus Perlman" w:date="2017-12-02T18:12:00Z">
         <w:r>
           <w:rPr>
             <w:rFonts w:ascii="Helvetica" w:eastAsia="Times New Roman" w:hAnsi="Helvetica" w:cs="Times New Roman"/>
@@ -3815,43 +4072,43 @@
     <w:p>
       <w:pPr>
         <w:rPr>
-          <w:ins w:id="230" w:author="Gary Lupyan" w:date="2017-11-29T15:45:00Z"/>
-          <w:rFonts w:ascii="Helvetica" w:eastAsia="Times New Roman" w:hAnsi="Helvetica" w:cs="Times New Roman"/>
-          <w:color w:val="212121"/>
-          <w:sz w:val="20"/>
-          <w:szCs w:val="20"/>
-          <w:shd w:val="clear" w:color="auto" w:fill="FFFFFF"/>
-        </w:rPr>
-      </w:pPr>
-    </w:p>
-    <w:p>
-      <w:pPr>
-        <w:rPr>
-          <w:ins w:id="231" w:author="Gary Lupyan" w:date="2017-11-29T15:45:00Z"/>
-          <w:del w:id="232" w:author="Marcus Perlman" w:date="2017-12-02T18:02:00Z"/>
-          <w:rFonts w:ascii="Helvetica" w:eastAsia="Times New Roman" w:hAnsi="Helvetica" w:cs="Times New Roman"/>
-          <w:color w:val="212121"/>
-          <w:sz w:val="20"/>
-          <w:szCs w:val="20"/>
-          <w:shd w:val="clear" w:color="auto" w:fill="FFFFFF"/>
-        </w:rPr>
-      </w:pPr>
-    </w:p>
-    <w:p>
-      <w:pPr>
-        <w:rPr>
-          <w:ins w:id="233" w:author="Gary Lupyan" w:date="2017-11-29T15:45:00Z"/>
-          <w:del w:id="234" w:author="Marcus Perlman" w:date="2017-12-02T18:02:00Z"/>
-          <w:rFonts w:ascii="Helvetica" w:eastAsia="Times New Roman" w:hAnsi="Helvetica" w:cs="Times New Roman"/>
-          <w:color w:val="212121"/>
-          <w:sz w:val="20"/>
-          <w:szCs w:val="20"/>
-          <w:shd w:val="clear" w:color="auto" w:fill="FFFFFF"/>
-        </w:rPr>
-      </w:pPr>
-      <w:commentRangeStart w:id="235"/>
-      <w:ins w:id="236" w:author="Pierce Edmiston" w:date="2017-11-29T11:02:00Z">
-        <w:del w:id="237" w:author="Marcus Perlman" w:date="2017-12-02T18:02:00Z">
+          <w:ins w:id="259" w:author="Gary Lupyan" w:date="2017-11-29T15:45:00Z"/>
+          <w:rFonts w:ascii="Helvetica" w:eastAsia="Times New Roman" w:hAnsi="Helvetica" w:cs="Times New Roman"/>
+          <w:color w:val="212121"/>
+          <w:sz w:val="20"/>
+          <w:szCs w:val="20"/>
+          <w:shd w:val="clear" w:color="auto" w:fill="FFFFFF"/>
+        </w:rPr>
+      </w:pPr>
+    </w:p>
+    <w:p>
+      <w:pPr>
+        <w:rPr>
+          <w:ins w:id="260" w:author="Gary Lupyan" w:date="2017-11-29T15:45:00Z"/>
+          <w:del w:id="261" w:author="Marcus Perlman" w:date="2017-12-02T18:02:00Z"/>
+          <w:rFonts w:ascii="Helvetica" w:eastAsia="Times New Roman" w:hAnsi="Helvetica" w:cs="Times New Roman"/>
+          <w:color w:val="212121"/>
+          <w:sz w:val="20"/>
+          <w:szCs w:val="20"/>
+          <w:shd w:val="clear" w:color="auto" w:fill="FFFFFF"/>
+        </w:rPr>
+      </w:pPr>
+    </w:p>
+    <w:p>
+      <w:pPr>
+        <w:rPr>
+          <w:ins w:id="262" w:author="Gary Lupyan" w:date="2017-11-29T15:45:00Z"/>
+          <w:del w:id="263" w:author="Marcus Perlman" w:date="2017-12-02T18:02:00Z"/>
+          <w:rFonts w:ascii="Helvetica" w:eastAsia="Times New Roman" w:hAnsi="Helvetica" w:cs="Times New Roman"/>
+          <w:color w:val="212121"/>
+          <w:sz w:val="20"/>
+          <w:szCs w:val="20"/>
+          <w:shd w:val="clear" w:color="auto" w:fill="FFFFFF"/>
+        </w:rPr>
+      </w:pPr>
+      <w:commentRangeStart w:id="264"/>
+      <w:ins w:id="265" w:author="Pierce Edmiston" w:date="2017-11-29T11:02:00Z">
+        <w:del w:id="266" w:author="Marcus Perlman" w:date="2017-12-02T18:02:00Z">
           <w:r>
             <w:rPr>
               <w:rFonts w:ascii="Helvetica" w:eastAsia="Times New Roman" w:hAnsi="Helvetica" w:cs="Times New Roman"/>
@@ -3864,8 +4121,8 @@
           </w:r>
         </w:del>
       </w:ins>
-      <w:ins w:id="238" w:author="Pierce Edmiston" w:date="2017-11-29T11:04:00Z">
-        <w:del w:id="239" w:author="Marcus Perlman" w:date="2017-12-02T18:02:00Z">
+      <w:ins w:id="267" w:author="Pierce Edmiston" w:date="2017-11-29T11:04:00Z">
+        <w:del w:id="268" w:author="Marcus Perlman" w:date="2017-12-02T18:02:00Z">
           <w:r>
             <w:rPr>
               <w:rFonts w:ascii="Helvetica" w:eastAsia="Times New Roman" w:hAnsi="Helvetica" w:cs="Times New Roman"/>
@@ -3878,8 +4135,8 @@
           </w:r>
         </w:del>
       </w:ins>
-      <w:ins w:id="240" w:author="Pierce Edmiston" w:date="2017-11-29T11:02:00Z">
-        <w:del w:id="241" w:author="Marcus Perlman" w:date="2017-12-02T18:02:00Z">
+      <w:ins w:id="269" w:author="Pierce Edmiston" w:date="2017-11-29T11:02:00Z">
+        <w:del w:id="270" w:author="Marcus Perlman" w:date="2017-12-02T18:02:00Z">
           <w:r>
             <w:rPr>
               <w:rFonts w:ascii="Helvetica" w:eastAsia="Times New Roman" w:hAnsi="Helvetica" w:cs="Times New Roman"/>
@@ -3892,8 +4149,8 @@
           </w:r>
         </w:del>
       </w:ins>
-      <w:ins w:id="242" w:author="Pierce Edmiston" w:date="2017-11-29T11:04:00Z">
-        <w:del w:id="243" w:author="Marcus Perlman" w:date="2017-12-02T18:02:00Z">
+      <w:ins w:id="271" w:author="Pierce Edmiston" w:date="2017-11-29T11:04:00Z">
+        <w:del w:id="272" w:author="Marcus Perlman" w:date="2017-12-02T18:02:00Z">
           <w:r>
             <w:rPr>
               <w:rFonts w:ascii="Helvetica" w:eastAsia="Times New Roman" w:hAnsi="Helvetica" w:cs="Times New Roman"/>
@@ -3906,8 +4163,8 @@
           </w:r>
         </w:del>
       </w:ins>
-      <w:ins w:id="244" w:author="Pierce Edmiston" w:date="2017-11-29T11:03:00Z">
-        <w:del w:id="245" w:author="Marcus Perlman" w:date="2017-12-02T18:02:00Z">
+      <w:ins w:id="273" w:author="Pierce Edmiston" w:date="2017-11-29T11:03:00Z">
+        <w:del w:id="274" w:author="Marcus Perlman" w:date="2017-12-02T18:02:00Z">
           <w:r>
             <w:rPr>
               <w:rFonts w:ascii="Helvetica" w:eastAsia="Times New Roman" w:hAnsi="Helvetica" w:cs="Times New Roman"/>
@@ -3920,8 +4177,8 @@
           </w:r>
         </w:del>
       </w:ins>
-      <w:ins w:id="246" w:author="Pierce Edmiston" w:date="2017-11-29T11:04:00Z">
-        <w:del w:id="247" w:author="Marcus Perlman" w:date="2017-12-02T18:02:00Z">
+      <w:ins w:id="275" w:author="Pierce Edmiston" w:date="2017-11-29T11:04:00Z">
+        <w:del w:id="276" w:author="Marcus Perlman" w:date="2017-12-02T18:02:00Z">
           <w:r>
             <w:rPr>
               <w:rFonts w:ascii="Helvetica" w:eastAsia="Times New Roman" w:hAnsi="Helvetica" w:cs="Times New Roman"/>
@@ -3934,8 +4191,8 @@
           </w:r>
         </w:del>
       </w:ins>
-      <w:ins w:id="248" w:author="Pierce Edmiston" w:date="2017-11-29T11:03:00Z">
-        <w:del w:id="249" w:author="Marcus Perlman" w:date="2017-12-02T18:02:00Z">
+      <w:ins w:id="277" w:author="Pierce Edmiston" w:date="2017-11-29T11:03:00Z">
+        <w:del w:id="278" w:author="Marcus Perlman" w:date="2017-12-02T18:02:00Z">
           <w:r>
             <w:rPr>
               <w:rFonts w:ascii="Helvetica" w:eastAsia="Times New Roman" w:hAnsi="Helvetica" w:cs="Times New Roman"/>
@@ -3948,8 +4205,8 @@
           </w:r>
         </w:del>
       </w:ins>
-      <w:ins w:id="250" w:author="Pierce Edmiston" w:date="2017-11-29T11:04:00Z">
-        <w:del w:id="251" w:author="Marcus Perlman" w:date="2017-12-02T18:02:00Z">
+      <w:ins w:id="279" w:author="Pierce Edmiston" w:date="2017-11-29T11:04:00Z">
+        <w:del w:id="280" w:author="Marcus Perlman" w:date="2017-12-02T18:02:00Z">
           <w:r>
             <w:rPr>
               <w:rFonts w:ascii="Helvetica" w:eastAsia="Times New Roman" w:hAnsi="Helvetica" w:cs="Times New Roman"/>
@@ -3962,8 +4219,8 @@
           </w:r>
         </w:del>
       </w:ins>
-      <w:ins w:id="252" w:author="Gary Lupyan" w:date="2017-11-29T15:25:00Z">
-        <w:del w:id="253" w:author="Marcus Perlman" w:date="2017-12-02T18:02:00Z">
+      <w:ins w:id="281" w:author="Gary Lupyan" w:date="2017-11-29T15:25:00Z">
+        <w:del w:id="282" w:author="Marcus Perlman" w:date="2017-12-02T18:02:00Z">
           <w:r>
             <w:rPr>
               <w:rFonts w:ascii="Helvetica" w:eastAsia="Times New Roman" w:hAnsi="Helvetica" w:cs="Times New Roman"/>
@@ -3976,8 +4233,8 @@
           </w:r>
         </w:del>
       </w:ins>
-      <w:ins w:id="254" w:author="Gary Lupyan" w:date="2017-11-29T15:45:00Z">
-        <w:del w:id="255" w:author="Marcus Perlman" w:date="2017-12-02T18:02:00Z">
+      <w:ins w:id="283" w:author="Gary Lupyan" w:date="2017-11-29T15:45:00Z">
+        <w:del w:id="284" w:author="Marcus Perlman" w:date="2017-12-02T18:02:00Z">
           <w:r>
             <w:rPr>
               <w:rFonts w:ascii="Helvetica" w:eastAsia="Times New Roman" w:hAnsi="Helvetica" w:cs="Times New Roman"/>
@@ -3990,8 +4247,8 @@
           </w:r>
         </w:del>
       </w:ins>
-      <w:ins w:id="256" w:author="Gary Lupyan" w:date="2017-11-29T15:25:00Z">
-        <w:del w:id="257" w:author="Marcus Perlman" w:date="2017-12-02T18:02:00Z">
+      <w:ins w:id="285" w:author="Gary Lupyan" w:date="2017-11-29T15:25:00Z">
+        <w:del w:id="286" w:author="Marcus Perlman" w:date="2017-12-02T18:02:00Z">
           <w:r>
             <w:rPr>
               <w:rFonts w:ascii="Helvetica" w:eastAsia="Times New Roman" w:hAnsi="Helvetica" w:cs="Times New Roman"/>
@@ -4004,8 +4261,8 @@
           </w:r>
         </w:del>
       </w:ins>
-      <w:ins w:id="258" w:author="Gary Lupyan" w:date="2017-11-29T15:45:00Z">
-        <w:del w:id="259" w:author="Marcus Perlman" w:date="2017-12-02T18:02:00Z">
+      <w:ins w:id="287" w:author="Gary Lupyan" w:date="2017-11-29T15:45:00Z">
+        <w:del w:id="288" w:author="Marcus Perlman" w:date="2017-12-02T18:02:00Z">
           <w:r>
             <w:rPr>
               <w:rFonts w:ascii="Helvetica" w:eastAsia="Times New Roman" w:hAnsi="Helvetica" w:cs="Times New Roman"/>
@@ -4018,8 +4275,8 @@
           </w:r>
         </w:del>
       </w:ins>
-      <w:ins w:id="260" w:author="Gary Lupyan" w:date="2017-11-29T15:46:00Z">
-        <w:del w:id="261" w:author="Marcus Perlman" w:date="2017-12-02T18:02:00Z">
+      <w:ins w:id="289" w:author="Gary Lupyan" w:date="2017-11-29T15:46:00Z">
+        <w:del w:id="290" w:author="Marcus Perlman" w:date="2017-12-02T18:02:00Z">
           <w:r>
             <w:rPr>
               <w:rFonts w:ascii="Helvetica" w:eastAsia="Times New Roman" w:hAnsi="Helvetica" w:cs="Times New Roman"/>
@@ -4042,7 +4299,7 @@
           </w:r>
         </w:del>
       </w:ins>
-      <w:del w:id="262" w:author="Marcus Perlman" w:date="2017-12-02T18:02:00Z">
+      <w:del w:id="291" w:author="Marcus Perlman" w:date="2017-12-02T18:02:00Z">
         <w:r>
           <w:rPr>
             <w:rFonts w:ascii="Helvetica" w:eastAsia="Times New Roman" w:hAnsi="Helvetica" w:cs="Times New Roman"/>
@@ -4054,8 +4311,8 @@
           <w:fldChar w:fldCharType="separate"/>
         </w:r>
       </w:del>
-      <w:ins w:id="263" w:author="Gary Lupyan" w:date="2017-11-29T15:46:00Z">
-        <w:del w:id="264" w:author="Marcus Perlman" w:date="2017-12-02T18:02:00Z">
+      <w:ins w:id="292" w:author="Gary Lupyan" w:date="2017-11-29T15:46:00Z">
+        <w:del w:id="293" w:author="Marcus Perlman" w:date="2017-12-02T18:02:00Z">
           <w:r>
             <w:rPr>
               <w:rFonts w:ascii="Helvetica" w:eastAsia="Times New Roman" w:hAnsi="Helvetica" w:cs="Times New Roman"/>
@@ -4079,8 +4336,8 @@
           </w:r>
         </w:del>
       </w:ins>
-      <w:ins w:id="265" w:author="Gary Lupyan" w:date="2017-11-29T15:25:00Z">
-        <w:del w:id="266" w:author="Marcus Perlman" w:date="2017-12-02T18:02:00Z">
+      <w:ins w:id="294" w:author="Gary Lupyan" w:date="2017-11-29T15:25:00Z">
+        <w:del w:id="295" w:author="Marcus Perlman" w:date="2017-12-02T18:02:00Z">
           <w:r>
             <w:rPr>
               <w:rFonts w:ascii="Helvetica" w:eastAsia="Times New Roman" w:hAnsi="Helvetica" w:cs="Times New Roman"/>
@@ -4114,12 +4371,12 @@
         </w:rPr>
         <w:br/>
       </w:r>
-      <w:commentRangeEnd w:id="235"/>
+      <w:commentRangeEnd w:id="264"/>
       <w:r>
         <w:rPr>
           <w:rStyle w:val="CommentReference"/>
         </w:rPr>
-        <w:commentReference w:id="235"/>
+        <w:commentReference w:id="264"/>
       </w:r>
       <w:r>
         <w:rPr>
@@ -4198,7 +4455,7 @@
         </w:rPr>
         <w:t xml:space="preserve">We have clarified the rationale behind </w:t>
       </w:r>
-      <w:del w:id="267" w:author="Gary Lupyan" w:date="2017-11-29T15:24:00Z">
+      <w:del w:id="296" w:author="Gary Lupyan" w:date="2017-11-29T15:24:00Z">
         <w:r>
           <w:rPr>
             <w:rFonts w:ascii="Helvetica" w:eastAsia="Times New Roman" w:hAnsi="Helvetica" w:cs="Times New Roman"/>
@@ -4209,7 +4466,7 @@
           <w:delText xml:space="preserve">experiment </w:delText>
         </w:r>
       </w:del>
-      <w:ins w:id="268" w:author="Gary Lupyan" w:date="2017-11-29T15:24:00Z">
+      <w:ins w:id="297" w:author="Gary Lupyan" w:date="2017-11-29T15:24:00Z">
         <w:r>
           <w:rPr>
             <w:rFonts w:ascii="Helvetica" w:eastAsia="Times New Roman" w:hAnsi="Helvetica" w:cs="Times New Roman"/>
@@ -4254,61 +4511,92 @@
           <w:sz w:val="20"/>
           <w:szCs w:val="20"/>
         </w:rPr>
-        <w:t xml:space="preserve"> of language </w:t>
-      </w:r>
-      <w:commentRangeStart w:id="269"/>
-      <w:r>
-        <w:rPr>
-          <w:rFonts w:ascii="Helvetica" w:eastAsia="Times New Roman" w:hAnsi="Helvetica" w:cs="Times New Roman"/>
-          <w:color w:val="212121"/>
-          <w:sz w:val="20"/>
-          <w:szCs w:val="20"/>
-        </w:rPr>
-        <w:t>[</w:t>
-      </w:r>
-      <w:r>
-        <w:rPr>
-          <w:rFonts w:ascii="Helvetica" w:eastAsia="Times New Roman" w:hAnsi="Helvetica" w:cs="Times New Roman"/>
-          <w:color w:val="212121"/>
-          <w:sz w:val="20"/>
-          <w:szCs w:val="20"/>
-          <w:highlight w:val="yellow"/>
-        </w:rPr>
-        <w:t>REF</w:t>
-      </w:r>
-      <w:commentRangeStart w:id="270"/>
-      <w:r>
-        <w:rPr>
-          <w:rFonts w:ascii="Helvetica" w:eastAsia="Times New Roman" w:hAnsi="Helvetica" w:cs="Times New Roman"/>
-          <w:color w:val="212121"/>
-          <w:sz w:val="20"/>
-          <w:szCs w:val="20"/>
-          <w:highlight w:val="yellow"/>
-        </w:rPr>
-        <w:t>S</w:t>
-      </w:r>
-      <w:commentRangeEnd w:id="270"/>
+        <w:t xml:space="preserve"> of language</w:t>
+      </w:r>
+      <w:ins w:id="298" w:author="Pierce Edmiston" w:date="2017-12-04T08:57:00Z">
+        <w:r>
+          <w:rPr>
+            <w:rFonts w:ascii="Helvetica" w:eastAsia="Times New Roman" w:hAnsi="Helvetica" w:cs="Times New Roman"/>
+            <w:color w:val="212121"/>
+            <w:sz w:val="20"/>
+            <w:szCs w:val="20"/>
+          </w:rPr>
+          <w:t>.</w:t>
+        </w:r>
+      </w:ins>
+      <w:del w:id="299" w:author="Pierce Edmiston" w:date="2017-12-04T08:57:00Z">
+        <w:r>
+          <w:rPr>
+            <w:rFonts w:ascii="Helvetica" w:eastAsia="Times New Roman" w:hAnsi="Helvetica" w:cs="Times New Roman"/>
+            <w:color w:val="212121"/>
+            <w:sz w:val="20"/>
+            <w:szCs w:val="20"/>
+          </w:rPr>
+          <w:delText xml:space="preserve"> </w:delText>
+        </w:r>
+        <w:commentRangeStart w:id="300"/>
+        <w:r>
+          <w:rPr>
+            <w:rFonts w:ascii="Helvetica" w:eastAsia="Times New Roman" w:hAnsi="Helvetica" w:cs="Times New Roman"/>
+            <w:color w:val="212121"/>
+            <w:sz w:val="20"/>
+            <w:szCs w:val="20"/>
+          </w:rPr>
+          <w:delText>[</w:delText>
+        </w:r>
+        <w:r>
+          <w:rPr>
+            <w:rFonts w:ascii="Helvetica" w:eastAsia="Times New Roman" w:hAnsi="Helvetica" w:cs="Times New Roman"/>
+            <w:color w:val="212121"/>
+            <w:sz w:val="20"/>
+            <w:szCs w:val="20"/>
+            <w:highlight w:val="yellow"/>
+          </w:rPr>
+          <w:delText>REF</w:delText>
+        </w:r>
+        <w:commentRangeStart w:id="301"/>
+        <w:r>
+          <w:rPr>
+            <w:rFonts w:ascii="Helvetica" w:eastAsia="Times New Roman" w:hAnsi="Helvetica" w:cs="Times New Roman"/>
+            <w:color w:val="212121"/>
+            <w:sz w:val="20"/>
+            <w:szCs w:val="20"/>
+            <w:highlight w:val="yellow"/>
+          </w:rPr>
+          <w:delText>S</w:delText>
+        </w:r>
+        <w:commentRangeEnd w:id="301"/>
+        <w:r>
+          <w:rPr>
+            <w:rStyle w:val="CommentReference"/>
+          </w:rPr>
+          <w:commentReference w:id="301"/>
+        </w:r>
+        <w:r>
+          <w:rPr>
+            <w:rFonts w:ascii="Helvetica" w:eastAsia="Times New Roman" w:hAnsi="Helvetica" w:cs="Times New Roman"/>
+            <w:color w:val="212121"/>
+            <w:sz w:val="20"/>
+            <w:szCs w:val="20"/>
+          </w:rPr>
+          <w:delText>].</w:delText>
+        </w:r>
+      </w:del>
+      <w:r>
+        <w:rPr>
+          <w:rFonts w:ascii="Helvetica" w:eastAsia="Times New Roman" w:hAnsi="Helvetica" w:cs="Times New Roman"/>
+          <w:color w:val="212121"/>
+          <w:sz w:val="20"/>
+          <w:szCs w:val="20"/>
+        </w:rPr>
+        <w:t xml:space="preserve"> </w:t>
+      </w:r>
+      <w:commentRangeEnd w:id="300"/>
       <w:r>
         <w:rPr>
           <w:rStyle w:val="CommentReference"/>
         </w:rPr>
-        <w:commentReference w:id="270"/>
-      </w:r>
-      <w:r>
-        <w:rPr>
-          <w:rFonts w:ascii="Helvetica" w:eastAsia="Times New Roman" w:hAnsi="Helvetica" w:cs="Times New Roman"/>
-          <w:color w:val="212121"/>
-          <w:sz w:val="20"/>
-          <w:szCs w:val="20"/>
-        </w:rPr>
-        <w:t xml:space="preserve">]. </w:t>
-      </w:r>
-      <w:commentRangeEnd w:id="269"/>
-      <w:r>
-        <w:rPr>
-          <w:rStyle w:val="CommentReference"/>
-        </w:rPr>
-        <w:commentReference w:id="269"/>
+        <w:commentReference w:id="300"/>
       </w:r>
       <w:r>
         <w:rPr>
@@ -4337,7 +4625,7 @@
         </w:rPr>
         <w:t>. “Insect” denotes a broader category than “wasp</w:t>
       </w:r>
-      <w:del w:id="271" w:author="Gary Lupyan" w:date="2017-11-29T15:24:00Z">
+      <w:del w:id="302" w:author="Gary Lupyan" w:date="2017-11-29T15:24:00Z">
         <w:r>
           <w:rPr>
             <w:rFonts w:ascii="Helvetica" w:eastAsia="Times New Roman" w:hAnsi="Helvetica" w:cs="Times New Roman"/>
@@ -4366,7 +4654,7 @@
           <w:delText xml:space="preserve"> </w:delText>
         </w:r>
       </w:del>
-      <w:ins w:id="272" w:author="Gary Lupyan" w:date="2017-11-29T15:24:00Z">
+      <w:ins w:id="303" w:author="Gary Lupyan" w:date="2017-11-29T15:24:00Z">
         <w:r>
           <w:rPr>
             <w:rFonts w:ascii="Helvetica" w:eastAsia="Times New Roman" w:hAnsi="Helvetica" w:cs="Times New Roman"/>
@@ -4386,7 +4674,7 @@
         </w:rPr>
         <w:t>“</w:t>
       </w:r>
-      <w:del w:id="273" w:author="Gary Lupyan" w:date="2017-11-29T15:24:00Z">
+      <w:del w:id="304" w:author="Gary Lupyan" w:date="2017-11-29T15:24:00Z">
         <w:r>
           <w:rPr>
             <w:rFonts w:ascii="Helvetica" w:eastAsia="Times New Roman" w:hAnsi="Helvetica" w:cs="Times New Roman"/>
@@ -4397,7 +4685,7 @@
           <w:delText>liquid</w:delText>
         </w:r>
       </w:del>
-      <w:ins w:id="274" w:author="Gary Lupyan" w:date="2017-11-29T15:24:00Z">
+      <w:ins w:id="305" w:author="Gary Lupyan" w:date="2017-11-29T15:24:00Z">
         <w:r>
           <w:rPr>
             <w:rFonts w:ascii="Helvetica" w:eastAsia="Times New Roman" w:hAnsi="Helvetica" w:cs="Times New Roman"/>
@@ -4623,7 +4911,7 @@
           <w:szCs w:val="20"/>
         </w:rPr>
       </w:pPr>
-      <w:del w:id="275" w:author="Marcus Perlman" w:date="2017-12-02T18:29:00Z">
+      <w:del w:id="306" w:author="Marcus Perlman" w:date="2017-12-02T18:29:00Z">
         <w:r>
           <w:rPr>
             <w:rFonts w:ascii="Helvetica" w:eastAsia="Times New Roman" w:hAnsi="Helvetica" w:cs="Times New Roman"/>
@@ -4634,7 +4922,7 @@
           <w:delText xml:space="preserve"> </w:delText>
         </w:r>
       </w:del>
-      <w:ins w:id="276" w:author="Gary Lupyan" w:date="2017-11-29T15:48:00Z">
+      <w:ins w:id="307" w:author="Gary Lupyan" w:date="2017-11-29T15:48:00Z">
         <w:r>
           <w:rPr>
             <w:rFonts w:ascii="Helvetica" w:eastAsia="Times New Roman" w:hAnsi="Helvetica" w:cs="Times New Roman"/>
@@ -4676,7 +4964,7 @@
         </w:r>
       </w:ins>
       <w:proofErr w:type="spellEnd"/>
-      <w:ins w:id="277" w:author="Marcus Perlman" w:date="2017-12-02T18:31:00Z">
+      <w:ins w:id="308" w:author="Marcus Perlman" w:date="2017-12-02T18:31:00Z">
         <w:r>
           <w:rPr>
             <w:rFonts w:ascii="Helvetica" w:eastAsia="Times New Roman" w:hAnsi="Helvetica" w:cs="Times New Roman"/>
@@ -4687,8 +4975,8 @@
           <w:t xml:space="preserve"> or </w:t>
         </w:r>
       </w:ins>
-      <w:ins w:id="278" w:author="Gary Lupyan" w:date="2017-11-29T15:49:00Z">
-        <w:del w:id="279" w:author="Marcus Perlman" w:date="2017-12-02T18:31:00Z">
+      <w:ins w:id="309" w:author="Gary Lupyan" w:date="2017-11-29T15:49:00Z">
+        <w:del w:id="310" w:author="Marcus Perlman" w:date="2017-12-02T18:31:00Z">
           <w:r>
             <w:rPr>
               <w:rFonts w:ascii="Helvetica" w:eastAsia="Times New Roman" w:hAnsi="Helvetica" w:cs="Times New Roman"/>
@@ -4709,7 +4997,7 @@
           <w:t xml:space="preserve">non-arbitrary links between </w:t>
         </w:r>
       </w:ins>
-      <w:ins w:id="280" w:author="Gary Lupyan" w:date="2017-11-29T15:56:00Z">
+      <w:ins w:id="311" w:author="Gary Lupyan" w:date="2017-11-29T15:56:00Z">
         <w:r>
           <w:rPr>
             <w:rFonts w:ascii="Helvetica" w:eastAsia="Times New Roman" w:hAnsi="Helvetica" w:cs="Times New Roman"/>
@@ -4720,7 +5008,7 @@
           <w:t>phonology and lexical class—</w:t>
         </w:r>
       </w:ins>
-      <w:ins w:id="281" w:author="Marcus Perlman" w:date="2017-12-02T18:30:00Z">
+      <w:ins w:id="312" w:author="Marcus Perlman" w:date="2017-12-02T18:30:00Z">
         <w:r>
           <w:rPr>
             <w:rFonts w:ascii="Helvetica" w:eastAsia="Times New Roman" w:hAnsi="Helvetica" w:cs="Times New Roman"/>
@@ -4731,7 +5019,7 @@
           <w:t xml:space="preserve">we note that </w:t>
         </w:r>
       </w:ins>
-      <w:ins w:id="282" w:author="Gary Lupyan" w:date="2017-11-29T15:56:00Z">
+      <w:ins w:id="313" w:author="Gary Lupyan" w:date="2017-11-29T15:56:00Z">
         <w:r>
           <w:rPr>
             <w:rFonts w:ascii="Helvetica" w:eastAsia="Times New Roman" w:hAnsi="Helvetica" w:cs="Times New Roman"/>
@@ -4742,7 +5030,7 @@
           <w:t xml:space="preserve">these authors do not dispute the existence of </w:t>
         </w:r>
       </w:ins>
-      <w:ins w:id="283" w:author="Gary Lupyan" w:date="2017-11-29T15:57:00Z">
+      <w:ins w:id="314" w:author="Gary Lupyan" w:date="2017-11-29T15:57:00Z">
         <w:r>
           <w:rPr>
             <w:rFonts w:ascii="Helvetica" w:eastAsia="Times New Roman" w:hAnsi="Helvetica" w:cs="Times New Roman"/>
@@ -4762,7 +5050,7 @@
           <w:fldChar w:fldCharType="begin"/>
         </w:r>
       </w:ins>
-      <w:ins w:id="284" w:author="Gary Lupyan" w:date="2017-11-29T15:58:00Z">
+      <w:ins w:id="315" w:author="Gary Lupyan" w:date="2017-11-29T15:58:00Z">
         <w:r>
           <w:rPr>
             <w:rFonts w:ascii="Helvetica" w:eastAsia="Times New Roman" w:hAnsi="Helvetica" w:cs="Times New Roman"/>
@@ -4782,7 +5070,7 @@
         </w:rPr>
         <w:fldChar w:fldCharType="separate"/>
       </w:r>
-      <w:ins w:id="285" w:author="Gary Lupyan" w:date="2017-11-29T15:58:00Z">
+      <w:ins w:id="316" w:author="Gary Lupyan" w:date="2017-11-29T15:58:00Z">
         <w:r>
           <w:rPr>
             <w:rFonts w:ascii="Helvetica" w:eastAsia="Times New Roman" w:hAnsi="Helvetica" w:cs="Times New Roman"/>
@@ -4794,7 +5082,7 @@
           <w:t>(Dingemanse, Blasi, Lupyan, Christiansen, &amp; Monaghan, 2015)</w:t>
         </w:r>
       </w:ins>
-      <w:ins w:id="286" w:author="Gary Lupyan" w:date="2017-11-29T15:57:00Z">
+      <w:ins w:id="317" w:author="Gary Lupyan" w:date="2017-11-29T15:57:00Z">
         <w:r>
           <w:rPr>
             <w:rFonts w:ascii="Helvetica" w:eastAsia="Times New Roman" w:hAnsi="Helvetica" w:cs="Times New Roman"/>
@@ -4805,7 +5093,7 @@
           <w:fldChar w:fldCharType="end"/>
         </w:r>
       </w:ins>
-      <w:ins w:id="287" w:author="Gary Lupyan" w:date="2017-11-29T15:58:00Z">
+      <w:ins w:id="318" w:author="Gary Lupyan" w:date="2017-11-29T15:58:00Z">
         <w:r>
           <w:rPr>
             <w:rFonts w:ascii="Helvetica" w:eastAsia="Times New Roman" w:hAnsi="Helvetica" w:cs="Times New Roman"/>
@@ -4836,7 +5124,7 @@
           <w:t xml:space="preserve"> does not preclude non-arbitrariness at the level of word-meaning -to-</w:t>
         </w:r>
       </w:ins>
-      <w:ins w:id="288" w:author="Gary Lupyan" w:date="2017-11-29T15:59:00Z">
+      <w:ins w:id="319" w:author="Gary Lupyan" w:date="2017-11-29T15:59:00Z">
         <w:r>
           <w:rPr>
             <w:rFonts w:ascii="Helvetica" w:eastAsia="Times New Roman" w:hAnsi="Helvetica" w:cs="Times New Roman"/>
@@ -4981,18 +5269,7 @@
           <w:sz w:val="20"/>
           <w:szCs w:val="20"/>
         </w:rPr>
-        <w:t>the increase in performan</w:t>
-      </w:r>
-      <w:bookmarkStart w:id="289" w:name="_GoBack"/>
-      <w:bookmarkEnd w:id="289"/>
-      <w:r>
-        <w:rPr>
-          <w:rFonts w:ascii="Helvetica" w:eastAsia="Times New Roman" w:hAnsi="Helvetica" w:cs="Times New Roman"/>
-          <w:color w:val="212121"/>
-          <w:sz w:val="20"/>
-          <w:szCs w:val="20"/>
-        </w:rPr>
-        <w:t xml:space="preserve">ce when the </w:t>
+        <w:t xml:space="preserve">the increase in performance when the </w:t>
       </w:r>
       <w:r>
         <w:rPr>
@@ -5041,7 +5318,7 @@
           <w:szCs w:val="20"/>
         </w:rPr>
       </w:pPr>
-      <w:ins w:id="290" w:author="Gary Lupyan" w:date="2017-11-29T15:22:00Z">
+      <w:ins w:id="320" w:author="Gary Lupyan" w:date="2017-11-29T15:22:00Z">
         <w:r>
           <w:rPr>
             <w:rFonts w:ascii="Helvetica" w:eastAsia="Times New Roman" w:hAnsi="Helvetica" w:cs="Times New Roman"/>
@@ -5052,7 +5329,7 @@
           <w:t xml:space="preserve">We admit that the difference between the results for </w:t>
         </w:r>
       </w:ins>
-      <w:ins w:id="291" w:author="Gary Lupyan" w:date="2017-11-29T15:23:00Z">
+      <w:ins w:id="321" w:author="Gary Lupyan" w:date="2017-11-29T15:23:00Z">
         <w:r>
           <w:rPr>
             <w:rFonts w:ascii="Helvetica" w:eastAsia="Times New Roman" w:hAnsi="Helvetica" w:cs="Times New Roman"/>
@@ -5063,7 +5340,7 @@
           <w:t xml:space="preserve">matching vocalizations to the environmental sounds and transcribed vocalizations to the original sounds is unclear. </w:t>
         </w:r>
       </w:ins>
-      <w:del w:id="292" w:author="Gary Lupyan" w:date="2017-11-29T15:23:00Z">
+      <w:del w:id="322" w:author="Gary Lupyan" w:date="2017-11-29T15:23:00Z">
         <w:r>
           <w:rPr>
             <w:rFonts w:ascii="Helvetica" w:eastAsia="Times New Roman" w:hAnsi="Helvetica" w:cs="Times New Roman"/>
@@ -5153,7 +5430,38 @@
           <w:sz w:val="20"/>
           <w:szCs w:val="20"/>
         </w:rPr>
-        <w:t>analysis and figure in the Supplementary Materials that compares the two versions of the experiment without the specific match questions. The decrease in the true seed advantage is unaffected by the exclusion.</w:t>
+        <w:t xml:space="preserve">analysis </w:t>
+      </w:r>
+      <w:del w:id="323" w:author="Pierce Edmiston" w:date="2017-12-04T08:57:00Z">
+        <w:r>
+          <w:rPr>
+            <w:rFonts w:ascii="Helvetica" w:eastAsia="Times New Roman" w:hAnsi="Helvetica" w:cs="Times New Roman"/>
+            <w:color w:val="212121"/>
+            <w:sz w:val="20"/>
+            <w:szCs w:val="20"/>
+          </w:rPr>
+          <w:delText xml:space="preserve">and figure </w:delText>
+        </w:r>
+      </w:del>
+      <w:del w:id="324" w:author="Pierce Edmiston" w:date="2017-12-04T08:58:00Z">
+        <w:r>
+          <w:rPr>
+            <w:rFonts w:ascii="Helvetica" w:eastAsia="Times New Roman" w:hAnsi="Helvetica" w:cs="Times New Roman"/>
+            <w:color w:val="212121"/>
+            <w:sz w:val="20"/>
+            <w:szCs w:val="20"/>
+          </w:rPr>
+          <w:delText xml:space="preserve">in the Supplementary Materials </w:delText>
+        </w:r>
+      </w:del>
+      <w:r>
+        <w:rPr>
+          <w:rFonts w:ascii="Helvetica" w:eastAsia="Times New Roman" w:hAnsi="Helvetica" w:cs="Times New Roman"/>
+          <w:color w:val="212121"/>
+          <w:sz w:val="20"/>
+          <w:szCs w:val="20"/>
+        </w:rPr>
+        <w:t>that compares the two versions of the experiment without the specific match questions. The decrease in the true seed advantage is unaffected by the exclusion.</w:t>
       </w:r>
     </w:p>
     <w:p>
@@ -5184,7 +5492,7 @@
         </w:rPr>
         <w:t xml:space="preserve">We have also </w:t>
       </w:r>
-      <w:del w:id="293" w:author="Gary Lupyan" w:date="2017-11-29T15:22:00Z">
+      <w:del w:id="325" w:author="Gary Lupyan" w:date="2017-11-29T15:22:00Z">
         <w:r>
           <w:rPr>
             <w:rFonts w:ascii="Helvetica" w:eastAsia="Times New Roman" w:hAnsi="Helvetica" w:cs="Times New Roman"/>
@@ -5195,7 +5503,7 @@
           <w:delText xml:space="preserve">improved </w:delText>
         </w:r>
       </w:del>
-      <w:ins w:id="294" w:author="Gary Lupyan" w:date="2017-11-29T15:22:00Z">
+      <w:ins w:id="326" w:author="Gary Lupyan" w:date="2017-11-29T15:22:00Z">
         <w:r>
           <w:rPr>
             <w:rFonts w:ascii="Helvetica" w:eastAsia="Times New Roman" w:hAnsi="Helvetica" w:cs="Times New Roman"/>
@@ -5478,7 +5786,7 @@
       </w:r>
     </w:p>
   </w:comment>
-  <w:comment w:id="119" w:author="Gary Lupyan" w:date="2017-11-29T15:18:00Z" w:initials="GL">
+  <w:comment w:id="127" w:author="Gary Lupyan" w:date="2017-11-29T15:18:00Z" w:initials="GL">
     <w:p>
       <w:pPr>
         <w:pStyle w:val="CommentText"/>
@@ -5502,7 +5810,7 @@
       </w:r>
     </w:p>
   </w:comment>
-  <w:comment w:id="131" w:author="Marcus Perlman" w:date="2017-12-02T17:37:00Z" w:initials="MOU">
+  <w:comment w:id="139" w:author="Marcus Perlman" w:date="2017-12-02T17:37:00Z" w:initials="MOU">
     <w:p>
       <w:pPr>
         <w:pStyle w:val="CommentText"/>
@@ -5527,7 +5835,7 @@
       </w:r>
     </w:p>
   </w:comment>
-  <w:comment w:id="143" w:author="Marcus Perlman" w:date="2017-12-02T17:40:00Z" w:initials="MOU">
+  <w:comment w:id="152" w:author="Marcus Perlman" w:date="2017-12-02T17:40:00Z" w:initials="MOU">
     <w:p>
       <w:pPr>
         <w:pStyle w:val="CommentText"/>
@@ -5543,7 +5851,59 @@
       </w:r>
     </w:p>
   </w:comment>
-  <w:comment w:id="221" w:author="Gary Lupyan" w:date="2017-11-29T15:47:00Z" w:initials="GL">
+  <w:comment w:id="162" w:author="Gary Lupyan" w:date="2017-12-02T10:38:00Z" w:initials="GL">
+    <w:p>
+      <w:pPr>
+        <w:pStyle w:val="CommentText"/>
+      </w:pPr>
+      <w:r>
+        <w:rPr>
+          <w:rStyle w:val="CommentReference"/>
+        </w:rPr>
+        <w:annotationRef/>
+      </w:r>
+      <w:r>
+        <w:rPr>
+          <w:rStyle w:val="CommentReference"/>
+        </w:rPr>
+        <w:annotationRef/>
+      </w:r>
+      <w:r>
+        <w:rPr>
+          <w:rStyle w:val="CommentReference"/>
+        </w:rPr>
+        <w:t>S</w:t>
+      </w:r>
+      <w:r>
+        <w:t xml:space="preserve">peaks to a reviewer point about the application of these results to gestural origins of </w:t>
+      </w:r>
+      <w:proofErr w:type="spellStart"/>
+      <w:r>
+        <w:t>evolang</w:t>
+      </w:r>
+      <w:proofErr w:type="spellEnd"/>
+      <w:r>
+        <w:t xml:space="preserve">. </w:t>
+      </w:r>
+    </w:p>
+  </w:comment>
+  <w:comment w:id="163" w:author="Marcus Perlman" w:date="2017-12-02T18:40:00Z" w:initials="MOU">
+    <w:p>
+      <w:pPr>
+        <w:pStyle w:val="CommentText"/>
+      </w:pPr>
+      <w:r>
+        <w:rPr>
+          <w:rStyle w:val="CommentReference"/>
+        </w:rPr>
+        <w:annotationRef/>
+      </w:r>
+      <w:r>
+        <w:t>How about here?</w:t>
+      </w:r>
+    </w:p>
+  </w:comment>
+  <w:comment w:id="250" w:author="Gary Lupyan" w:date="2017-11-29T15:47:00Z" w:initials="GL">
     <w:p>
       <w:pPr>
         <w:pStyle w:val="CommentText"/>
@@ -5577,7 +5937,7 @@
       </w:r>
     </w:p>
   </w:comment>
-  <w:comment w:id="235" w:author="Gary Lupyan" w:date="2017-11-29T15:47:00Z" w:initials="GL">
+  <w:comment w:id="264" w:author="Gary Lupyan" w:date="2017-11-29T15:47:00Z" w:initials="GL">
     <w:p>
       <w:pPr>
         <w:pStyle w:val="CommentText"/>
@@ -5619,7 +5979,7 @@
       </w:r>
     </w:p>
   </w:comment>
-  <w:comment w:id="270" w:author="Gary Lupyan" w:date="2017-11-17T19:29:00Z" w:initials="GL">
+  <w:comment w:id="301" w:author="Gary Lupyan" w:date="2017-11-17T19:29:00Z" w:initials="GL">
     <w:p>
       <w:pPr>
         <w:pStyle w:val="CommentText"/>
@@ -5660,7 +6020,7 @@
       </w:r>
     </w:p>
   </w:comment>
-  <w:comment w:id="269" w:author="Marcus Perlman" w:date="2017-12-02T18:23:00Z" w:initials="MOU">
+  <w:comment w:id="300" w:author="Marcus Perlman" w:date="2017-12-02T18:23:00Z" w:initials="MOU">
     <w:p>
       <w:pPr>
         <w:pStyle w:val="CommentText"/>
@@ -5749,6 +6109,8 @@
   <w15:commentEx w15:paraId="7F84175D" w15:done="0"/>
   <w15:commentEx w15:paraId="58591655" w15:done="0"/>
   <w15:commentEx w15:paraId="186E8D31" w15:done="0"/>
+  <w15:commentEx w15:paraId="3FFD04C9" w15:done="0"/>
+  <w15:commentEx w15:paraId="68AD79F8" w15:done="0"/>
   <w15:commentEx w15:paraId="08B6E7C2" w15:done="0"/>
   <w15:commentEx w15:paraId="058886D2" w15:done="0"/>
   <w15:commentEx w15:paraId="01293898" w15:done="0"/>
@@ -5780,7 +6142,7 @@
     </w:rPrDefault>
     <w:pPrDefault/>
   </w:docDefaults>
-  <w:latentStyles w:defLockedState="0" w:defUIPriority="99" w:defSemiHidden="0" w:defUnhideWhenUsed="0" w:defQFormat="0" w:count="380">
+  <w:latentStyles w:defLockedState="0" w:defUIPriority="99" w:defSemiHidden="0" w:defUnhideWhenUsed="0" w:defQFormat="0" w:count="382">
     <w:lsdException w:name="Normal" w:uiPriority="0" w:qFormat="1"/>
     <w:lsdException w:name="heading 1" w:uiPriority="9" w:qFormat="1"/>
     <w:lsdException w:name="heading 2" w:semiHidden="1" w:uiPriority="9" w:unhideWhenUsed="1" w:qFormat="1"/>
@@ -5811,7 +6173,7 @@
     <w:lsdException w:name="toc 9" w:semiHidden="1" w:uiPriority="39" w:unhideWhenUsed="1"/>
     <w:lsdException w:name="Normal Indent" w:semiHidden="1" w:unhideWhenUsed="1"/>
     <w:lsdException w:name="footnote text" w:semiHidden="1" w:unhideWhenUsed="1"/>
-    <w:lsdException w:name="annotation text" w:semiHidden="1" w:unhideWhenUsed="1"/>
+    <w:lsdException w:name="annotation text" w:semiHidden="1" w:uiPriority="0" w:unhideWhenUsed="1"/>
     <w:lsdException w:name="header" w:semiHidden="1" w:unhideWhenUsed="1"/>
     <w:lsdException w:name="footer" w:semiHidden="1" w:unhideWhenUsed="1"/>
     <w:lsdException w:name="index heading" w:semiHidden="1" w:unhideWhenUsed="1"/>
@@ -5820,7 +6182,7 @@
     <w:lsdException w:name="envelope address" w:semiHidden="1" w:unhideWhenUsed="1"/>
     <w:lsdException w:name="envelope return" w:semiHidden="1" w:unhideWhenUsed="1"/>
     <w:lsdException w:name="footnote reference" w:semiHidden="1" w:unhideWhenUsed="1"/>
-    <w:lsdException w:name="annotation reference" w:semiHidden="1" w:unhideWhenUsed="1"/>
+    <w:lsdException w:name="annotation reference" w:semiHidden="1" w:uiPriority="0" w:unhideWhenUsed="1"/>
     <w:lsdException w:name="line number" w:semiHidden="1" w:unhideWhenUsed="1"/>
     <w:lsdException w:name="page number" w:semiHidden="1" w:unhideWhenUsed="1"/>
     <w:lsdException w:name="endnote reference" w:semiHidden="1" w:unhideWhenUsed="1"/>
@@ -5886,7 +6248,6 @@
     <w:lsdException w:name="HTML Sample" w:semiHidden="1" w:unhideWhenUsed="1"/>
     <w:lsdException w:name="HTML Typewriter" w:semiHidden="1" w:unhideWhenUsed="1"/>
     <w:lsdException w:name="HTML Variable" w:semiHidden="1" w:unhideWhenUsed="1"/>
-    <w:lsdException w:name="Normal Table" w:semiHidden="1" w:unhideWhenUsed="1"/>
     <w:lsdException w:name="annotation subject" w:semiHidden="1" w:unhideWhenUsed="1"/>
     <w:lsdException w:name="No List" w:semiHidden="1" w:unhideWhenUsed="1"/>
     <w:lsdException w:name="Outline List 1" w:semiHidden="1" w:unhideWhenUsed="1"/>
@@ -5932,11 +6293,9 @@
     <w:lsdException w:name="Table Subtle 1" w:semiHidden="1" w:unhideWhenUsed="1"/>
     <w:lsdException w:name="Table Subtle 2" w:semiHidden="1" w:unhideWhenUsed="1"/>
     <w:lsdException w:name="Table Web 1" w:semiHidden="1" w:unhideWhenUsed="1"/>
-    <w:lsdException w:name="Table Web 2" w:semiHidden="1" w:unhideWhenUsed="1"/>
     <w:lsdException w:name="Table Web 3" w:semiHidden="1" w:unhideWhenUsed="1"/>
     <w:lsdException w:name="Balloon Text" w:semiHidden="1" w:unhideWhenUsed="1"/>
     <w:lsdException w:name="Table Grid" w:uiPriority="59"/>
-    <w:lsdException w:name="Table Theme" w:semiHidden="1" w:unhideWhenUsed="1"/>
     <w:lsdException w:name="Note Level 1" w:semiHidden="1" w:unhideWhenUsed="1"/>
     <w:lsdException w:name="Note Level 2" w:semiHidden="1" w:unhideWhenUsed="1"/>
     <w:lsdException w:name="Note Level 3" w:semiHidden="1" w:unhideWhenUsed="1"/>
@@ -6161,6 +6520,8 @@
     <w:lsdException w:name="List Table 5 Dark Accent 6" w:uiPriority="50"/>
     <w:lsdException w:name="List Table 6 Colorful Accent 6" w:uiPriority="51"/>
     <w:lsdException w:name="List Table 7 Colorful Accent 6" w:uiPriority="52"/>
+    <w:lsdException w:name="Mention" w:semiHidden="1" w:unhideWhenUsed="1"/>
+    <w:lsdException w:name="Smart Hyperlink" w:semiHidden="1" w:unhideWhenUsed="1"/>
   </w:latentStyles>
   <w:style w:type="paragraph" w:default="1" w:styleId="Normal">
     <w:name w:val="Normal"/>
@@ -6259,8 +6620,6 @@
   <w:style w:type="character" w:styleId="CommentReference">
     <w:name w:val="annotation reference"/>
     <w:basedOn w:val="DefaultParagraphFont"/>
-    <w:uiPriority w:val="99"/>
-    <w:semiHidden/>
     <w:unhideWhenUsed/>
     <w:rsid w:val="008949A2"/>
     <w:rPr>
@@ -6272,8 +6631,6 @@
     <w:name w:val="annotation text"/>
     <w:basedOn w:val="Normal"/>
     <w:link w:val="CommentTextChar"/>
-    <w:uiPriority w:val="99"/>
-    <w:semiHidden/>
     <w:unhideWhenUsed/>
     <w:rsid w:val="008949A2"/>
   </w:style>
@@ -6281,8 +6638,6 @@
     <w:name w:val="Comment Text Char"/>
     <w:basedOn w:val="DefaultParagraphFont"/>
     <w:link w:val="CommentText"/>
-    <w:uiPriority w:val="99"/>
-    <w:semiHidden/>
     <w:rsid w:val="008949A2"/>
   </w:style>
   <w:style w:type="paragraph" w:styleId="CommentSubject">

</xml_diff>